<commit_message>
fix test: Ordenar resultados precio primera revisión
</commit_message>
<xml_diff>
--- a/Docs/Test Plans/US-505739-Ordenar_resultados_por_precio_TestPlan.docx
+++ b/Docs/Test Plans/US-505739-Ordenar_resultados_por_precio_TestPlan.docx
@@ -3224,13 +3224,13 @@
               <w:t>compare(</w:t>
             </w:r>
             <w:r>
+              <w:t>REPSOL</w:t>
+            </w:r>
+            <w:r>
+              <w:t xml:space="preserve">, </w:t>
+            </w:r>
+            <w:r>
               <w:t>CEPSA</w:t>
-            </w:r>
-            <w:r>
-              <w:t>,</w:t>
-            </w:r>
-            <w:r>
-              <w:t xml:space="preserve"> REPSOL</w:t>
             </w:r>
             <w:r>
               <w:t>)</w:t>
@@ -3326,7 +3326,13 @@
               <w:t>compare(</w:t>
             </w:r>
             <w:r>
-              <w:t>REPSOL, CEPSA</w:t>
+              <w:t>CEPSA</w:t>
+            </w:r>
+            <w:r>
+              <w:t xml:space="preserve">, </w:t>
+            </w:r>
+            <w:r>
+              <w:t>REPSOL</w:t>
             </w:r>
             <w:r>
               <w:t>)</w:t>
@@ -3430,13 +3436,13 @@
               <w:t>compare(</w:t>
             </w:r>
             <w:r>
+              <w:t>REPSOL</w:t>
+            </w:r>
+            <w:r>
+              <w:t xml:space="preserve">, </w:t>
+            </w:r>
+            <w:r>
               <w:t>CEPSA</w:t>
-            </w:r>
-            <w:r>
-              <w:t>,</w:t>
-            </w:r>
-            <w:r>
-              <w:t xml:space="preserve"> REPSOL</w:t>
             </w:r>
             <w:r>
               <w:t>)</w:t>
@@ -3540,13 +3546,13 @@
               <w:t>compare(</w:t>
             </w:r>
             <w:r>
+              <w:t>CEPSA</w:t>
+            </w:r>
+            <w:r>
+              <w:t xml:space="preserve">, </w:t>
+            </w:r>
+            <w:r>
               <w:t>REPSOL</w:t>
-            </w:r>
-            <w:r>
-              <w:t>,</w:t>
-            </w:r>
-            <w:r>
-              <w:t xml:space="preserve"> CEPSA</w:t>
             </w:r>
             <w:r>
               <w:t>)</w:t>

</xml_diff>

<commit_message>
Anhado problemas en implementacion pruebas UI
</commit_message>
<xml_diff>
--- a/Docs/Test Plans/US-505739-Ordenar_resultados_por_precio_TestPlan.docx
+++ b/Docs/Test Plans/US-505739-Ordenar_resultados_por_precio_TestPlan.docx
@@ -260,7 +260,27 @@
           <w:kern w:val="0"/>
           <w14:ligatures w14:val="none"/>
         </w:rPr>
-        <w:t xml:space="preserve">Las pruebas de aceptación se encuentran definidas en la tarjeta de scrumdesk </w:t>
+        <w:t xml:space="preserve">Las pruebas de aceptación se encuentran definidas en la tarjeta de </w:t>
+      </w:r>
+      <w:proofErr w:type="spellStart"/>
+      <w:r>
+        <w:rPr>
+          <w:rFonts w:ascii="Calibri" w:eastAsia="Calibri" w:hAnsi="Calibri" w:cs="Calibri"/>
+          <w:color w:val="000000"/>
+          <w:kern w:val="0"/>
+          <w14:ligatures w14:val="none"/>
+        </w:rPr>
+        <w:t>scrumdesk</w:t>
+      </w:r>
+      <w:proofErr w:type="spellEnd"/>
+      <w:r>
+        <w:rPr>
+          <w:rFonts w:ascii="Calibri" w:eastAsia="Calibri" w:hAnsi="Calibri" w:cs="Calibri"/>
+          <w:color w:val="000000"/>
+          <w:kern w:val="0"/>
+          <w14:ligatures w14:val="none"/>
+        </w:rPr>
+        <w:t xml:space="preserve"> </w:t>
       </w:r>
       <w:r>
         <w:rPr>
@@ -577,7 +597,25 @@
           <w:kern w:val="0"/>
           <w14:ligatures w14:val="none"/>
         </w:rPr>
-        <w:t>se automatizan a través de Espresso.</w:t>
+        <w:t xml:space="preserve">se automatizan a través de </w:t>
+      </w:r>
+      <w:proofErr w:type="spellStart"/>
+      <w:r>
+        <w:rPr>
+          <w:rFonts w:ascii="Calibri" w:eastAsia="Calibri" w:hAnsi="Calibri" w:cs="Calibri"/>
+          <w:kern w:val="0"/>
+          <w14:ligatures w14:val="none"/>
+        </w:rPr>
+        <w:t>Espresso</w:t>
+      </w:r>
+      <w:proofErr w:type="spellEnd"/>
+      <w:r>
+        <w:rPr>
+          <w:rFonts w:ascii="Calibri" w:eastAsia="Calibri" w:hAnsi="Calibri" w:cs="Calibri"/>
+          <w:kern w:val="0"/>
+          <w14:ligatures w14:val="none"/>
+        </w:rPr>
+        <w:t>.</w:t>
       </w:r>
     </w:p>
     <w:p>
@@ -2282,12 +2320,14 @@
                 <w:color w:val="000000"/>
               </w:rPr>
             </w:pPr>
+            <w:proofErr w:type="spellStart"/>
             <w:r>
               <w:rPr>
                 <w:color w:val="000000"/>
               </w:rPr>
               <w:t>OrderByPrice</w:t>
             </w:r>
+            <w:proofErr w:type="spellEnd"/>
             <w:r>
               <w:rPr>
                 <w:color w:val="000000"/>
@@ -2314,6 +2354,7 @@
                 <w:color w:val="000000"/>
               </w:rPr>
             </w:pPr>
+            <w:proofErr w:type="spellStart"/>
             <w:r>
               <w:rPr>
                 <w:color w:val="000000"/>
@@ -2321,6 +2362,7 @@
               <w:lastRenderedPageBreak/>
               <w:t>FilterByType</w:t>
             </w:r>
+            <w:proofErr w:type="spellEnd"/>
             <w:r>
               <w:rPr>
                 <w:color w:val="000000"/>
@@ -2358,12 +2400,20 @@
                 <w:color w:val="000000"/>
               </w:rPr>
             </w:pPr>
+            <w:proofErr w:type="spellStart"/>
             <w:r>
               <w:rPr>
                 <w:color w:val="000000"/>
               </w:rPr>
               <w:lastRenderedPageBreak/>
-              <w:t>Toast notificando colisión entre filtros.</w:t>
+              <w:t>Toast</w:t>
+            </w:r>
+            <w:proofErr w:type="spellEnd"/>
+            <w:r>
+              <w:rPr>
+                <w:color w:val="000000"/>
+              </w:rPr>
+              <w:t xml:space="preserve"> notificando colisión entre filtros.</w:t>
             </w:r>
           </w:p>
         </w:tc>
@@ -2465,8 +2515,9 @@
           <w:lang w:val="en-US"/>
           <w14:ligatures w14:val="none"/>
         </w:rPr>
-        <w:t>De la clase</w:t>
-      </w:r>
+        <w:t xml:space="preserve">De la </w:t>
+      </w:r>
+      <w:proofErr w:type="spellStart"/>
       <w:r>
         <w:rPr>
           <w:rFonts w:ascii="Calibri" w:eastAsia="Calibri" w:hAnsi="Calibri" w:cs="Times New Roman"/>
@@ -2474,8 +2525,9 @@
           <w:lang w:val="en-US"/>
           <w14:ligatures w14:val="none"/>
         </w:rPr>
-        <w:t xml:space="preserve"> de dominio</w:t>
-      </w:r>
+        <w:t>clase</w:t>
+      </w:r>
+      <w:proofErr w:type="spellEnd"/>
       <w:r>
         <w:rPr>
           <w:rFonts w:ascii="Calibri" w:eastAsia="Calibri" w:hAnsi="Calibri" w:cs="Times New Roman"/>
@@ -2483,8 +2535,29 @@
           <w:lang w:val="en-US"/>
           <w14:ligatures w14:val="none"/>
         </w:rPr>
+        <w:t xml:space="preserve"> de </w:t>
+      </w:r>
+      <w:proofErr w:type="spellStart"/>
+      <w:r>
+        <w:rPr>
+          <w:rFonts w:ascii="Calibri" w:eastAsia="Calibri" w:hAnsi="Calibri" w:cs="Times New Roman"/>
+          <w:kern w:val="0"/>
+          <w:lang w:val="en-US"/>
+          <w14:ligatures w14:val="none"/>
+        </w:rPr>
+        <w:t>dominio</w:t>
+      </w:r>
+      <w:proofErr w:type="spellEnd"/>
+      <w:r>
+        <w:rPr>
+          <w:rFonts w:ascii="Calibri" w:eastAsia="Calibri" w:hAnsi="Calibri" w:cs="Times New Roman"/>
+          <w:kern w:val="0"/>
+          <w:lang w:val="en-US"/>
+          <w14:ligatures w14:val="none"/>
+        </w:rPr>
         <w:t xml:space="preserve"> </w:t>
       </w:r>
+      <w:proofErr w:type="spellStart"/>
       <w:r>
         <w:rPr>
           <w:rFonts w:ascii="Calibri" w:eastAsia="Calibri" w:hAnsi="Calibri" w:cs="Times New Roman"/>
@@ -2496,6 +2569,7 @@
         </w:rPr>
         <w:t>OrderByPrice</w:t>
       </w:r>
+      <w:proofErr w:type="spellEnd"/>
       <w:r>
         <w:rPr>
           <w:rFonts w:ascii="Calibri" w:eastAsia="Calibri" w:hAnsi="Calibri" w:cs="Times New Roman"/>
@@ -2503,8 +2577,39 @@
           <w:lang w:val="en-US"/>
           <w14:ligatures w14:val="none"/>
         </w:rPr>
-        <w:t>, los métodos</w:t>
-      </w:r>
+        <w:t xml:space="preserve">, </w:t>
+      </w:r>
+      <w:proofErr w:type="spellStart"/>
+      <w:r>
+        <w:rPr>
+          <w:rFonts w:ascii="Calibri" w:eastAsia="Calibri" w:hAnsi="Calibri" w:cs="Times New Roman"/>
+          <w:kern w:val="0"/>
+          <w:lang w:val="en-US"/>
+          <w14:ligatures w14:val="none"/>
+        </w:rPr>
+        <w:t>los</w:t>
+      </w:r>
+      <w:proofErr w:type="spellEnd"/>
+      <w:r>
+        <w:rPr>
+          <w:rFonts w:ascii="Calibri" w:eastAsia="Calibri" w:hAnsi="Calibri" w:cs="Times New Roman"/>
+          <w:kern w:val="0"/>
+          <w:lang w:val="en-US"/>
+          <w14:ligatures w14:val="none"/>
+        </w:rPr>
+        <w:t xml:space="preserve"> </w:t>
+      </w:r>
+      <w:proofErr w:type="spellStart"/>
+      <w:r>
+        <w:rPr>
+          <w:rFonts w:ascii="Calibri" w:eastAsia="Calibri" w:hAnsi="Calibri" w:cs="Times New Roman"/>
+          <w:kern w:val="0"/>
+          <w:lang w:val="en-US"/>
+          <w14:ligatures w14:val="none"/>
+        </w:rPr>
+        <w:t>métodos</w:t>
+      </w:r>
+      <w:proofErr w:type="spellEnd"/>
       <w:r>
         <w:rPr>
           <w:rFonts w:ascii="Calibri" w:eastAsia="Calibri" w:hAnsi="Calibri" w:cs="Times New Roman"/>
@@ -2540,6 +2645,7 @@
         </w:rPr>
         <w:t xml:space="preserve">int </w:t>
       </w:r>
+      <w:proofErr w:type="gramStart"/>
       <w:r>
         <w:rPr>
           <w:rFonts w:ascii="Calibri" w:eastAsia="Calibri" w:hAnsi="Calibri" w:cs="Times New Roman"/>
@@ -2547,7 +2653,48 @@
           <w:lang w:val="en-US"/>
           <w14:ligatures w14:val="none"/>
         </w:rPr>
-        <w:t>compare(Gasolinera g1, Gasolinera g2)</w:t>
+        <w:t>compare(</w:t>
+      </w:r>
+      <w:proofErr w:type="spellStart"/>
+      <w:proofErr w:type="gramEnd"/>
+      <w:r>
+        <w:rPr>
+          <w:rFonts w:ascii="Calibri" w:eastAsia="Calibri" w:hAnsi="Calibri" w:cs="Times New Roman"/>
+          <w:kern w:val="0"/>
+          <w:lang w:val="en-US"/>
+          <w14:ligatures w14:val="none"/>
+        </w:rPr>
+        <w:t>Gasolinera</w:t>
+      </w:r>
+      <w:proofErr w:type="spellEnd"/>
+      <w:r>
+        <w:rPr>
+          <w:rFonts w:ascii="Calibri" w:eastAsia="Calibri" w:hAnsi="Calibri" w:cs="Times New Roman"/>
+          <w:kern w:val="0"/>
+          <w:lang w:val="en-US"/>
+          <w14:ligatures w14:val="none"/>
+        </w:rPr>
+        <w:t xml:space="preserve"> g1, </w:t>
+      </w:r>
+      <w:proofErr w:type="spellStart"/>
+      <w:r>
+        <w:rPr>
+          <w:rFonts w:ascii="Calibri" w:eastAsia="Calibri" w:hAnsi="Calibri" w:cs="Times New Roman"/>
+          <w:kern w:val="0"/>
+          <w:lang w:val="en-US"/>
+          <w14:ligatures w14:val="none"/>
+        </w:rPr>
+        <w:t>Gasolinera</w:t>
+      </w:r>
+      <w:proofErr w:type="spellEnd"/>
+      <w:r>
+        <w:rPr>
+          <w:rFonts w:ascii="Calibri" w:eastAsia="Calibri" w:hAnsi="Calibri" w:cs="Times New Roman"/>
+          <w:kern w:val="0"/>
+          <w:lang w:val="en-US"/>
+          <w14:ligatures w14:val="none"/>
+        </w:rPr>
+        <w:t xml:space="preserve"> g2)</w:t>
       </w:r>
     </w:p>
     <w:p>
@@ -2568,8 +2715,9 @@
           <w:lang w:val="en-US"/>
           <w14:ligatures w14:val="none"/>
         </w:rPr>
-        <w:t>De la clase</w:t>
-      </w:r>
+        <w:t xml:space="preserve">De la </w:t>
+      </w:r>
+      <w:proofErr w:type="spellStart"/>
       <w:r>
         <w:rPr>
           <w:rFonts w:ascii="Calibri" w:eastAsia="Calibri" w:hAnsi="Calibri" w:cs="Times New Roman"/>
@@ -2577,8 +2725,9 @@
           <w:lang w:val="en-US"/>
           <w14:ligatures w14:val="none"/>
         </w:rPr>
-        <w:t xml:space="preserve"> del presentador</w:t>
-      </w:r>
+        <w:t>clase</w:t>
+      </w:r>
+      <w:proofErr w:type="spellEnd"/>
       <w:r>
         <w:rPr>
           <w:rFonts w:ascii="Calibri" w:eastAsia="Calibri" w:hAnsi="Calibri" w:cs="Times New Roman"/>
@@ -2586,8 +2735,29 @@
           <w:lang w:val="en-US"/>
           <w14:ligatures w14:val="none"/>
         </w:rPr>
+        <w:t xml:space="preserve"> del </w:t>
+      </w:r>
+      <w:proofErr w:type="spellStart"/>
+      <w:r>
+        <w:rPr>
+          <w:rFonts w:ascii="Calibri" w:eastAsia="Calibri" w:hAnsi="Calibri" w:cs="Times New Roman"/>
+          <w:kern w:val="0"/>
+          <w:lang w:val="en-US"/>
+          <w14:ligatures w14:val="none"/>
+        </w:rPr>
+        <w:t>presentador</w:t>
+      </w:r>
+      <w:proofErr w:type="spellEnd"/>
+      <w:r>
+        <w:rPr>
+          <w:rFonts w:ascii="Calibri" w:eastAsia="Calibri" w:hAnsi="Calibri" w:cs="Times New Roman"/>
+          <w:kern w:val="0"/>
+          <w:lang w:val="en-US"/>
+          <w14:ligatures w14:val="none"/>
+        </w:rPr>
         <w:t xml:space="preserve"> </w:t>
       </w:r>
+      <w:proofErr w:type="spellStart"/>
       <w:r>
         <w:rPr>
           <w:rFonts w:ascii="Calibri" w:eastAsia="Calibri" w:hAnsi="Calibri" w:cs="Times New Roman"/>
@@ -2599,6 +2769,7 @@
         </w:rPr>
         <w:t>MainPresenter</w:t>
       </w:r>
+      <w:proofErr w:type="spellEnd"/>
       <w:r>
         <w:rPr>
           <w:rFonts w:ascii="Calibri" w:eastAsia="Calibri" w:hAnsi="Calibri" w:cs="Times New Roman"/>
@@ -2606,8 +2777,39 @@
           <w:lang w:val="en-US"/>
           <w14:ligatures w14:val="none"/>
         </w:rPr>
-        <w:t>, los métodos</w:t>
-      </w:r>
+        <w:t xml:space="preserve">, </w:t>
+      </w:r>
+      <w:proofErr w:type="spellStart"/>
+      <w:r>
+        <w:rPr>
+          <w:rFonts w:ascii="Calibri" w:eastAsia="Calibri" w:hAnsi="Calibri" w:cs="Times New Roman"/>
+          <w:kern w:val="0"/>
+          <w:lang w:val="en-US"/>
+          <w14:ligatures w14:val="none"/>
+        </w:rPr>
+        <w:t>los</w:t>
+      </w:r>
+      <w:proofErr w:type="spellEnd"/>
+      <w:r>
+        <w:rPr>
+          <w:rFonts w:ascii="Calibri" w:eastAsia="Calibri" w:hAnsi="Calibri" w:cs="Times New Roman"/>
+          <w:kern w:val="0"/>
+          <w:lang w:val="en-US"/>
+          <w14:ligatures w14:val="none"/>
+        </w:rPr>
+        <w:t xml:space="preserve"> </w:t>
+      </w:r>
+      <w:proofErr w:type="spellStart"/>
+      <w:r>
+        <w:rPr>
+          <w:rFonts w:ascii="Calibri" w:eastAsia="Calibri" w:hAnsi="Calibri" w:cs="Times New Roman"/>
+          <w:kern w:val="0"/>
+          <w:lang w:val="en-US"/>
+          <w14:ligatures w14:val="none"/>
+        </w:rPr>
+        <w:t>métodos</w:t>
+      </w:r>
+      <w:proofErr w:type="spellEnd"/>
       <w:r>
         <w:rPr>
           <w:rFonts w:ascii="Calibri" w:eastAsia="Calibri" w:hAnsi="Calibri" w:cs="Times New Roman"/>
@@ -2634,6 +2836,7 @@
           <w14:ligatures w14:val="none"/>
         </w:rPr>
       </w:pPr>
+      <w:proofErr w:type="spellStart"/>
       <w:r>
         <w:rPr>
           <w:rFonts w:ascii="Calibri" w:eastAsia="Calibri" w:hAnsi="Calibri" w:cs="Times New Roman"/>
@@ -2641,8 +2844,9 @@
           <w:kern w:val="0"/>
           <w14:ligatures w14:val="none"/>
         </w:rPr>
-        <w:t xml:space="preserve">void </w:t>
-      </w:r>
+        <w:t>void</w:t>
+      </w:r>
+      <w:proofErr w:type="spellEnd"/>
       <w:r>
         <w:rPr>
           <w:rFonts w:ascii="Calibri" w:eastAsia="Calibri" w:hAnsi="Calibri" w:cs="Times New Roman"/>
@@ -2650,7 +2854,27 @@
           <w:kern w:val="0"/>
           <w14:ligatures w14:val="none"/>
         </w:rPr>
-        <w:t>onOrderClicked();</w:t>
+        <w:t xml:space="preserve"> </w:t>
+      </w:r>
+      <w:proofErr w:type="spellStart"/>
+      <w:r>
+        <w:rPr>
+          <w:rFonts w:ascii="Calibri" w:eastAsia="Calibri" w:hAnsi="Calibri" w:cs="Times New Roman"/>
+          <w:bCs/>
+          <w:kern w:val="0"/>
+          <w14:ligatures w14:val="none"/>
+        </w:rPr>
+        <w:t>onOrderClicked</w:t>
+      </w:r>
+      <w:proofErr w:type="spellEnd"/>
+      <w:r>
+        <w:rPr>
+          <w:rFonts w:ascii="Calibri" w:eastAsia="Calibri" w:hAnsi="Calibri" w:cs="Times New Roman"/>
+          <w:bCs/>
+          <w:kern w:val="0"/>
+          <w14:ligatures w14:val="none"/>
+        </w:rPr>
+        <w:t>();</w:t>
       </w:r>
     </w:p>
     <w:p>
@@ -2669,6 +2893,7 @@
           <w14:ligatures w14:val="none"/>
         </w:rPr>
       </w:pPr>
+      <w:proofErr w:type="spellStart"/>
       <w:r>
         <w:rPr>
           <w:rFonts w:ascii="Calibri" w:eastAsia="Calibri" w:hAnsi="Calibri" w:cs="Times New Roman"/>
@@ -2676,8 +2901,9 @@
           <w:kern w:val="0"/>
           <w14:ligatures w14:val="none"/>
         </w:rPr>
-        <w:t xml:space="preserve">void </w:t>
-      </w:r>
+        <w:t>void</w:t>
+      </w:r>
+      <w:proofErr w:type="spellEnd"/>
       <w:r>
         <w:rPr>
           <w:rFonts w:ascii="Calibri" w:eastAsia="Calibri" w:hAnsi="Calibri" w:cs="Times New Roman"/>
@@ -2685,8 +2911,19 @@
           <w:kern w:val="0"/>
           <w14:ligatures w14:val="none"/>
         </w:rPr>
+        <w:t xml:space="preserve"> </w:t>
+      </w:r>
+      <w:proofErr w:type="spellStart"/>
+      <w:r>
+        <w:rPr>
+          <w:rFonts w:ascii="Calibri" w:eastAsia="Calibri" w:hAnsi="Calibri" w:cs="Times New Roman"/>
+          <w:bCs/>
+          <w:kern w:val="0"/>
+          <w14:ligatures w14:val="none"/>
+        </w:rPr>
         <w:t>onFuelTypeSelected</w:t>
       </w:r>
+      <w:proofErr w:type="spellEnd"/>
       <w:r>
         <w:rPr>
           <w:rFonts w:ascii="Calibri" w:eastAsia="Calibri" w:hAnsi="Calibri" w:cs="Times New Roman"/>
@@ -2694,7 +2931,47 @@
           <w:kern w:val="0"/>
           <w14:ligatures w14:val="none"/>
         </w:rPr>
-        <w:t>(FuelTypeEnum type);</w:t>
+        <w:t>(</w:t>
+      </w:r>
+      <w:proofErr w:type="spellStart"/>
+      <w:r>
+        <w:rPr>
+          <w:rFonts w:ascii="Calibri" w:eastAsia="Calibri" w:hAnsi="Calibri" w:cs="Times New Roman"/>
+          <w:bCs/>
+          <w:kern w:val="0"/>
+          <w14:ligatures w14:val="none"/>
+        </w:rPr>
+        <w:t>FuelTypeEnum</w:t>
+      </w:r>
+      <w:proofErr w:type="spellEnd"/>
+      <w:r>
+        <w:rPr>
+          <w:rFonts w:ascii="Calibri" w:eastAsia="Calibri" w:hAnsi="Calibri" w:cs="Times New Roman"/>
+          <w:bCs/>
+          <w:kern w:val="0"/>
+          <w14:ligatures w14:val="none"/>
+        </w:rPr>
+        <w:t xml:space="preserve"> </w:t>
+      </w:r>
+      <w:proofErr w:type="spellStart"/>
+      <w:r>
+        <w:rPr>
+          <w:rFonts w:ascii="Calibri" w:eastAsia="Calibri" w:hAnsi="Calibri" w:cs="Times New Roman"/>
+          <w:bCs/>
+          <w:kern w:val="0"/>
+          <w14:ligatures w14:val="none"/>
+        </w:rPr>
+        <w:t>type</w:t>
+      </w:r>
+      <w:proofErr w:type="spellEnd"/>
+      <w:r>
+        <w:rPr>
+          <w:rFonts w:ascii="Calibri" w:eastAsia="Calibri" w:hAnsi="Calibri" w:cs="Times New Roman"/>
+          <w:bCs/>
+          <w:kern w:val="0"/>
+          <w14:ligatures w14:val="none"/>
+        </w:rPr>
+        <w:t>);</w:t>
       </w:r>
     </w:p>
     <w:p>
@@ -2713,6 +2990,7 @@
           <w14:ligatures w14:val="none"/>
         </w:rPr>
       </w:pPr>
+      <w:proofErr w:type="spellStart"/>
       <w:r>
         <w:rPr>
           <w:rFonts w:ascii="Calibri" w:eastAsia="Calibri" w:hAnsi="Calibri" w:cs="Times New Roman"/>
@@ -2720,8 +2998,9 @@
           <w:kern w:val="0"/>
           <w14:ligatures w14:val="none"/>
         </w:rPr>
-        <w:t xml:space="preserve">void </w:t>
-      </w:r>
+        <w:t>void</w:t>
+      </w:r>
+      <w:proofErr w:type="spellEnd"/>
       <w:r>
         <w:rPr>
           <w:rFonts w:ascii="Calibri" w:eastAsia="Calibri" w:hAnsi="Calibri" w:cs="Times New Roman"/>
@@ -2729,7 +3008,67 @@
           <w:kern w:val="0"/>
           <w14:ligatures w14:val="none"/>
         </w:rPr>
-        <w:t>onMethodOrderSelected(OrderMethodsEnum orderMethod);</w:t>
+        <w:t xml:space="preserve"> </w:t>
+      </w:r>
+      <w:proofErr w:type="spellStart"/>
+      <w:r>
+        <w:rPr>
+          <w:rFonts w:ascii="Calibri" w:eastAsia="Calibri" w:hAnsi="Calibri" w:cs="Times New Roman"/>
+          <w:bCs/>
+          <w:kern w:val="0"/>
+          <w14:ligatures w14:val="none"/>
+        </w:rPr>
+        <w:t>onMethodOrderSelected</w:t>
+      </w:r>
+      <w:proofErr w:type="spellEnd"/>
+      <w:r>
+        <w:rPr>
+          <w:rFonts w:ascii="Calibri" w:eastAsia="Calibri" w:hAnsi="Calibri" w:cs="Times New Roman"/>
+          <w:bCs/>
+          <w:kern w:val="0"/>
+          <w14:ligatures w14:val="none"/>
+        </w:rPr>
+        <w:t>(</w:t>
+      </w:r>
+      <w:proofErr w:type="spellStart"/>
+      <w:r>
+        <w:rPr>
+          <w:rFonts w:ascii="Calibri" w:eastAsia="Calibri" w:hAnsi="Calibri" w:cs="Times New Roman"/>
+          <w:bCs/>
+          <w:kern w:val="0"/>
+          <w14:ligatures w14:val="none"/>
+        </w:rPr>
+        <w:t>OrderMethodsEnum</w:t>
+      </w:r>
+      <w:proofErr w:type="spellEnd"/>
+      <w:r>
+        <w:rPr>
+          <w:rFonts w:ascii="Calibri" w:eastAsia="Calibri" w:hAnsi="Calibri" w:cs="Times New Roman"/>
+          <w:bCs/>
+          <w:kern w:val="0"/>
+          <w14:ligatures w14:val="none"/>
+        </w:rPr>
+        <w:t xml:space="preserve"> </w:t>
+      </w:r>
+      <w:proofErr w:type="spellStart"/>
+      <w:r>
+        <w:rPr>
+          <w:rFonts w:ascii="Calibri" w:eastAsia="Calibri" w:hAnsi="Calibri" w:cs="Times New Roman"/>
+          <w:bCs/>
+          <w:kern w:val="0"/>
+          <w14:ligatures w14:val="none"/>
+        </w:rPr>
+        <w:t>orderMethod</w:t>
+      </w:r>
+      <w:proofErr w:type="spellEnd"/>
+      <w:r>
+        <w:rPr>
+          <w:rFonts w:ascii="Calibri" w:eastAsia="Calibri" w:hAnsi="Calibri" w:cs="Times New Roman"/>
+          <w:bCs/>
+          <w:kern w:val="0"/>
+          <w14:ligatures w14:val="none"/>
+        </w:rPr>
+        <w:t>);</w:t>
       </w:r>
     </w:p>
     <w:p>
@@ -2748,6 +3087,7 @@
           <w14:ligatures w14:val="none"/>
         </w:rPr>
       </w:pPr>
+      <w:proofErr w:type="spellStart"/>
       <w:r>
         <w:rPr>
           <w:rFonts w:ascii="Calibri" w:eastAsia="Calibri" w:hAnsi="Calibri" w:cs="Times New Roman"/>
@@ -2755,8 +3095,9 @@
           <w:kern w:val="0"/>
           <w14:ligatures w14:val="none"/>
         </w:rPr>
-        <w:t xml:space="preserve">void </w:t>
-      </w:r>
+        <w:t>void</w:t>
+      </w:r>
+      <w:proofErr w:type="spellEnd"/>
       <w:r>
         <w:rPr>
           <w:rFonts w:ascii="Calibri" w:eastAsia="Calibri" w:hAnsi="Calibri" w:cs="Times New Roman"/>
@@ -2764,7 +3105,27 @@
           <w:kern w:val="0"/>
           <w14:ligatures w14:val="none"/>
         </w:rPr>
-        <w:t>onOrderPopUpAcceptClicked();</w:t>
+        <w:t xml:space="preserve"> </w:t>
+      </w:r>
+      <w:proofErr w:type="spellStart"/>
+      <w:r>
+        <w:rPr>
+          <w:rFonts w:ascii="Calibri" w:eastAsia="Calibri" w:hAnsi="Calibri" w:cs="Times New Roman"/>
+          <w:bCs/>
+          <w:kern w:val="0"/>
+          <w14:ligatures w14:val="none"/>
+        </w:rPr>
+        <w:t>onOrderPopUpAcceptClicked</w:t>
+      </w:r>
+      <w:proofErr w:type="spellEnd"/>
+      <w:r>
+        <w:rPr>
+          <w:rFonts w:ascii="Calibri" w:eastAsia="Calibri" w:hAnsi="Calibri" w:cs="Times New Roman"/>
+          <w:bCs/>
+          <w:kern w:val="0"/>
+          <w14:ligatures w14:val="none"/>
+        </w:rPr>
+        <w:t>();</w:t>
       </w:r>
     </w:p>
     <w:p>
@@ -2783,6 +3144,7 @@
           <w14:ligatures w14:val="none"/>
         </w:rPr>
       </w:pPr>
+      <w:proofErr w:type="spellStart"/>
       <w:r>
         <w:rPr>
           <w:rFonts w:ascii="Calibri" w:eastAsia="Calibri" w:hAnsi="Calibri" w:cs="Times New Roman"/>
@@ -2790,8 +3152,9 @@
           <w:kern w:val="0"/>
           <w14:ligatures w14:val="none"/>
         </w:rPr>
-        <w:t xml:space="preserve">void </w:t>
-      </w:r>
+        <w:t>void</w:t>
+      </w:r>
+      <w:proofErr w:type="spellEnd"/>
       <w:r>
         <w:rPr>
           <w:rFonts w:ascii="Calibri" w:eastAsia="Calibri" w:hAnsi="Calibri" w:cs="Times New Roman"/>
@@ -2799,7 +3162,27 @@
           <w:kern w:val="0"/>
           <w14:ligatures w14:val="none"/>
         </w:rPr>
-        <w:t>onOrderPopUpCancelClicked();</w:t>
+        <w:t xml:space="preserve"> </w:t>
+      </w:r>
+      <w:proofErr w:type="spellStart"/>
+      <w:r>
+        <w:rPr>
+          <w:rFonts w:ascii="Calibri" w:eastAsia="Calibri" w:hAnsi="Calibri" w:cs="Times New Roman"/>
+          <w:bCs/>
+          <w:kern w:val="0"/>
+          <w14:ligatures w14:val="none"/>
+        </w:rPr>
+        <w:t>onOrderPopUpCancelClicked</w:t>
+      </w:r>
+      <w:proofErr w:type="spellEnd"/>
+      <w:r>
+        <w:rPr>
+          <w:rFonts w:ascii="Calibri" w:eastAsia="Calibri" w:hAnsi="Calibri" w:cs="Times New Roman"/>
+          <w:bCs/>
+          <w:kern w:val="0"/>
+          <w14:ligatures w14:val="none"/>
+        </w:rPr>
+        <w:t>();</w:t>
       </w:r>
     </w:p>
     <w:p>
@@ -2818,6 +3201,7 @@
           <w14:ligatures w14:val="none"/>
         </w:rPr>
       </w:pPr>
+      <w:proofErr w:type="spellStart"/>
       <w:r>
         <w:rPr>
           <w:rFonts w:ascii="Calibri" w:eastAsia="Calibri" w:hAnsi="Calibri" w:cs="Times New Roman"/>
@@ -2825,8 +3209,9 @@
           <w:kern w:val="0"/>
           <w14:ligatures w14:val="none"/>
         </w:rPr>
-        <w:t xml:space="preserve">void </w:t>
-      </w:r>
+        <w:t>void</w:t>
+      </w:r>
+      <w:proofErr w:type="spellEnd"/>
       <w:r>
         <w:rPr>
           <w:rFonts w:ascii="Calibri" w:eastAsia="Calibri" w:hAnsi="Calibri" w:cs="Times New Roman"/>
@@ -2834,6 +3219,16 @@
           <w:kern w:val="0"/>
           <w14:ligatures w14:val="none"/>
         </w:rPr>
+        <w:t xml:space="preserve"> </w:t>
+      </w:r>
+      <w:proofErr w:type="spellStart"/>
+      <w:r>
+        <w:rPr>
+          <w:rFonts w:ascii="Calibri" w:eastAsia="Calibri" w:hAnsi="Calibri" w:cs="Times New Roman"/>
+          <w:bCs/>
+          <w:kern w:val="0"/>
+          <w14:ligatures w14:val="none"/>
+        </w:rPr>
         <w:t>onOrderPopUp</w:t>
       </w:r>
       <w:r>
@@ -2852,7 +3247,17 @@
           <w:kern w:val="0"/>
           <w14:ligatures w14:val="none"/>
         </w:rPr>
-        <w:t>Clicked();</w:t>
+        <w:t>Clicked</w:t>
+      </w:r>
+      <w:proofErr w:type="spellEnd"/>
+      <w:r>
+        <w:rPr>
+          <w:rFonts w:ascii="Calibri" w:eastAsia="Calibri" w:hAnsi="Calibri" w:cs="Times New Roman"/>
+          <w:bCs/>
+          <w:kern w:val="0"/>
+          <w14:ligatures w14:val="none"/>
+        </w:rPr>
+        <w:t>();</w:t>
       </w:r>
     </w:p>
     <w:p>
@@ -2989,8 +3394,9 @@
           <w:lang w:val="en-US"/>
           <w14:ligatures w14:val="none"/>
         </w:rPr>
-        <w:t>De la clase</w:t>
-      </w:r>
+        <w:t xml:space="preserve">De la </w:t>
+      </w:r>
+      <w:proofErr w:type="spellStart"/>
       <w:r>
         <w:rPr>
           <w:rFonts w:ascii="Calibri" w:eastAsia="Calibri" w:hAnsi="Calibri" w:cs="Times New Roman"/>
@@ -2998,8 +3404,9 @@
           <w:lang w:val="en-US"/>
           <w14:ligatures w14:val="none"/>
         </w:rPr>
-        <w:t xml:space="preserve"> de dominio</w:t>
-      </w:r>
+        <w:t>clase</w:t>
+      </w:r>
+      <w:proofErr w:type="spellEnd"/>
       <w:r>
         <w:rPr>
           <w:rFonts w:ascii="Calibri" w:eastAsia="Calibri" w:hAnsi="Calibri" w:cs="Times New Roman"/>
@@ -3007,8 +3414,29 @@
           <w:lang w:val="en-US"/>
           <w14:ligatures w14:val="none"/>
         </w:rPr>
+        <w:t xml:space="preserve"> de </w:t>
+      </w:r>
+      <w:proofErr w:type="spellStart"/>
+      <w:r>
+        <w:rPr>
+          <w:rFonts w:ascii="Calibri" w:eastAsia="Calibri" w:hAnsi="Calibri" w:cs="Times New Roman"/>
+          <w:kern w:val="0"/>
+          <w:lang w:val="en-US"/>
+          <w14:ligatures w14:val="none"/>
+        </w:rPr>
+        <w:t>dominio</w:t>
+      </w:r>
+      <w:proofErr w:type="spellEnd"/>
+      <w:r>
+        <w:rPr>
+          <w:rFonts w:ascii="Calibri" w:eastAsia="Calibri" w:hAnsi="Calibri" w:cs="Times New Roman"/>
+          <w:kern w:val="0"/>
+          <w:lang w:val="en-US"/>
+          <w14:ligatures w14:val="none"/>
+        </w:rPr>
         <w:t xml:space="preserve"> </w:t>
       </w:r>
+      <w:proofErr w:type="spellStart"/>
       <w:r>
         <w:rPr>
           <w:rFonts w:ascii="Calibri" w:eastAsia="Calibri" w:hAnsi="Calibri" w:cs="Times New Roman"/>
@@ -3020,6 +3448,7 @@
         </w:rPr>
         <w:t>OrderByPrice</w:t>
       </w:r>
+      <w:proofErr w:type="spellEnd"/>
       <w:r>
         <w:rPr>
           <w:rFonts w:ascii="Calibri" w:eastAsia="Calibri" w:hAnsi="Calibri" w:cs="Times New Roman"/>
@@ -3029,6 +3458,7 @@
         </w:rPr>
         <w:t xml:space="preserve">, </w:t>
       </w:r>
+      <w:proofErr w:type="spellStart"/>
       <w:r>
         <w:rPr>
           <w:rFonts w:ascii="Calibri" w:eastAsia="Calibri" w:hAnsi="Calibri" w:cs="Times New Roman"/>
@@ -3036,8 +3466,9 @@
           <w:lang w:val="en-US"/>
           <w14:ligatures w14:val="none"/>
         </w:rPr>
-        <w:t>empleando los datos de la Tabla 1, el</w:t>
-      </w:r>
+        <w:t>empleando</w:t>
+      </w:r>
+      <w:proofErr w:type="spellEnd"/>
       <w:r>
         <w:rPr>
           <w:rFonts w:ascii="Calibri" w:eastAsia="Calibri" w:hAnsi="Calibri" w:cs="Times New Roman"/>
@@ -3045,8 +3476,99 @@
           <w:lang w:val="en-US"/>
           <w14:ligatures w14:val="none"/>
         </w:rPr>
-        <w:t xml:space="preserve"> método</w:t>
-      </w:r>
+        <w:t xml:space="preserve"> </w:t>
+      </w:r>
+      <w:proofErr w:type="spellStart"/>
+      <w:r>
+        <w:rPr>
+          <w:rFonts w:ascii="Calibri" w:eastAsia="Calibri" w:hAnsi="Calibri" w:cs="Times New Roman"/>
+          <w:kern w:val="0"/>
+          <w:lang w:val="en-US"/>
+          <w14:ligatures w14:val="none"/>
+        </w:rPr>
+        <w:t>los</w:t>
+      </w:r>
+      <w:proofErr w:type="spellEnd"/>
+      <w:r>
+        <w:rPr>
+          <w:rFonts w:ascii="Calibri" w:eastAsia="Calibri" w:hAnsi="Calibri" w:cs="Times New Roman"/>
+          <w:kern w:val="0"/>
+          <w:lang w:val="en-US"/>
+          <w14:ligatures w14:val="none"/>
+        </w:rPr>
+        <w:t xml:space="preserve"> </w:t>
+      </w:r>
+      <w:proofErr w:type="spellStart"/>
+      <w:r>
+        <w:rPr>
+          <w:rFonts w:ascii="Calibri" w:eastAsia="Calibri" w:hAnsi="Calibri" w:cs="Times New Roman"/>
+          <w:kern w:val="0"/>
+          <w:lang w:val="en-US"/>
+          <w14:ligatures w14:val="none"/>
+        </w:rPr>
+        <w:t>datos</w:t>
+      </w:r>
+      <w:proofErr w:type="spellEnd"/>
+      <w:r>
+        <w:rPr>
+          <w:rFonts w:ascii="Calibri" w:eastAsia="Calibri" w:hAnsi="Calibri" w:cs="Times New Roman"/>
+          <w:kern w:val="0"/>
+          <w:lang w:val="en-US"/>
+          <w14:ligatures w14:val="none"/>
+        </w:rPr>
+        <w:t xml:space="preserve"> de la </w:t>
+      </w:r>
+      <w:proofErr w:type="spellStart"/>
+      <w:r>
+        <w:rPr>
+          <w:rFonts w:ascii="Calibri" w:eastAsia="Calibri" w:hAnsi="Calibri" w:cs="Times New Roman"/>
+          <w:kern w:val="0"/>
+          <w:lang w:val="en-US"/>
+          <w14:ligatures w14:val="none"/>
+        </w:rPr>
+        <w:t>Tabla</w:t>
+      </w:r>
+      <w:proofErr w:type="spellEnd"/>
+      <w:r>
+        <w:rPr>
+          <w:rFonts w:ascii="Calibri" w:eastAsia="Calibri" w:hAnsi="Calibri" w:cs="Times New Roman"/>
+          <w:kern w:val="0"/>
+          <w:lang w:val="en-US"/>
+          <w14:ligatures w14:val="none"/>
+        </w:rPr>
+        <w:t xml:space="preserve"> 1, </w:t>
+      </w:r>
+      <w:proofErr w:type="spellStart"/>
+      <w:r>
+        <w:rPr>
+          <w:rFonts w:ascii="Calibri" w:eastAsia="Calibri" w:hAnsi="Calibri" w:cs="Times New Roman"/>
+          <w:kern w:val="0"/>
+          <w:lang w:val="en-US"/>
+          <w14:ligatures w14:val="none"/>
+        </w:rPr>
+        <w:t>el</w:t>
+      </w:r>
+      <w:proofErr w:type="spellEnd"/>
+      <w:r>
+        <w:rPr>
+          <w:rFonts w:ascii="Calibri" w:eastAsia="Calibri" w:hAnsi="Calibri" w:cs="Times New Roman"/>
+          <w:kern w:val="0"/>
+          <w:lang w:val="en-US"/>
+          <w14:ligatures w14:val="none"/>
+        </w:rPr>
+        <w:t xml:space="preserve"> </w:t>
+      </w:r>
+      <w:proofErr w:type="spellStart"/>
+      <w:r>
+        <w:rPr>
+          <w:rFonts w:ascii="Calibri" w:eastAsia="Calibri" w:hAnsi="Calibri" w:cs="Times New Roman"/>
+          <w:kern w:val="0"/>
+          <w:lang w:val="en-US"/>
+          <w14:ligatures w14:val="none"/>
+        </w:rPr>
+        <w:t>método</w:t>
+      </w:r>
+      <w:proofErr w:type="spellEnd"/>
       <w:r>
         <w:rPr>
           <w:rFonts w:ascii="Calibri" w:eastAsia="Calibri" w:hAnsi="Calibri" w:cs="Times New Roman"/>
@@ -3082,6 +3604,7 @@
         </w:rPr>
         <w:t xml:space="preserve">int </w:t>
       </w:r>
+      <w:proofErr w:type="gramStart"/>
       <w:r>
         <w:rPr>
           <w:rFonts w:ascii="Calibri" w:eastAsia="Calibri" w:hAnsi="Calibri" w:cs="Times New Roman"/>
@@ -3089,7 +3612,48 @@
           <w:lang w:val="en-US"/>
           <w14:ligatures w14:val="none"/>
         </w:rPr>
-        <w:t>compare(Gasolinera g1, Gasolinera g2)</w:t>
+        <w:t>compare(</w:t>
+      </w:r>
+      <w:proofErr w:type="spellStart"/>
+      <w:proofErr w:type="gramEnd"/>
+      <w:r>
+        <w:rPr>
+          <w:rFonts w:ascii="Calibri" w:eastAsia="Calibri" w:hAnsi="Calibri" w:cs="Times New Roman"/>
+          <w:kern w:val="0"/>
+          <w:lang w:val="en-US"/>
+          <w14:ligatures w14:val="none"/>
+        </w:rPr>
+        <w:t>Gasolinera</w:t>
+      </w:r>
+      <w:proofErr w:type="spellEnd"/>
+      <w:r>
+        <w:rPr>
+          <w:rFonts w:ascii="Calibri" w:eastAsia="Calibri" w:hAnsi="Calibri" w:cs="Times New Roman"/>
+          <w:kern w:val="0"/>
+          <w:lang w:val="en-US"/>
+          <w14:ligatures w14:val="none"/>
+        </w:rPr>
+        <w:t xml:space="preserve"> g1, </w:t>
+      </w:r>
+      <w:proofErr w:type="spellStart"/>
+      <w:r>
+        <w:rPr>
+          <w:rFonts w:ascii="Calibri" w:eastAsia="Calibri" w:hAnsi="Calibri" w:cs="Times New Roman"/>
+          <w:kern w:val="0"/>
+          <w:lang w:val="en-US"/>
+          <w14:ligatures w14:val="none"/>
+        </w:rPr>
+        <w:t>Gasolinera</w:t>
+      </w:r>
+      <w:proofErr w:type="spellEnd"/>
+      <w:r>
+        <w:rPr>
+          <w:rFonts w:ascii="Calibri" w:eastAsia="Calibri" w:hAnsi="Calibri" w:cs="Times New Roman"/>
+          <w:kern w:val="0"/>
+          <w:lang w:val="en-US"/>
+          <w14:ligatures w14:val="none"/>
+        </w:rPr>
+        <w:t xml:space="preserve"> g2)</w:t>
       </w:r>
     </w:p>
     <w:tbl>
@@ -3224,38 +3788,39 @@
               <w:t>compare(</w:t>
             </w:r>
             <w:r>
-              <w:t>REPSOL</w:t>
+              <w:t xml:space="preserve">REPSOL, </w:t>
+            </w:r>
+            <w:r>
+              <w:t>CEPSA</w:t>
+            </w:r>
+            <w:r>
+              <w:t>)</w:t>
             </w:r>
             <w:r>
               <w:t xml:space="preserve">, </w:t>
             </w:r>
-            <w:r>
-              <w:t>CEPSA</w:t>
-            </w:r>
-            <w:r>
-              <w:t>)</w:t>
+            <w:proofErr w:type="spellStart"/>
+            <w:r>
+              <w:t>fuelType</w:t>
+            </w:r>
+            <w:proofErr w:type="spellEnd"/>
+            <w:r>
+              <w:t>=</w:t>
+            </w:r>
+            <w:r>
+              <w:rPr>
+                <w:color w:val="000000"/>
+              </w:rPr>
+              <w:t xml:space="preserve"> Gasolina 95 E5</w:t>
             </w:r>
             <w:r>
               <w:t xml:space="preserve">, </w:t>
             </w:r>
-            <w:r>
-              <w:t>fuelType</w:t>
-            </w:r>
-            <w:r>
-              <w:t>=</w:t>
-            </w:r>
-            <w:r>
-              <w:rPr>
-                <w:color w:val="000000"/>
-              </w:rPr>
-              <w:t xml:space="preserve"> Gasolina 95 E5</w:t>
-            </w:r>
-            <w:r>
-              <w:t xml:space="preserve">, </w:t>
-            </w:r>
+            <w:proofErr w:type="spellStart"/>
             <w:r>
               <w:t>ascending</w:t>
             </w:r>
+            <w:proofErr w:type="spellEnd"/>
             <w:r>
               <w:t>=true</w:t>
             </w:r>
@@ -3329,35 +3894,36 @@
               <w:t>CEPSA</w:t>
             </w:r>
             <w:r>
+              <w:t>, REPSOL</w:t>
+            </w:r>
+            <w:r>
+              <w:t>)</w:t>
+            </w:r>
+            <w:r>
               <w:t xml:space="preserve">, </w:t>
             </w:r>
-            <w:r>
-              <w:t>REPSOL</w:t>
-            </w:r>
-            <w:r>
-              <w:t>)</w:t>
+            <w:proofErr w:type="spellStart"/>
+            <w:r>
+              <w:t>fuelType</w:t>
+            </w:r>
+            <w:proofErr w:type="spellEnd"/>
+            <w:r>
+              <w:t>=</w:t>
+            </w:r>
+            <w:r>
+              <w:rPr>
+                <w:color w:val="000000"/>
+              </w:rPr>
+              <w:t xml:space="preserve"> Gasolina 95 E5</w:t>
             </w:r>
             <w:r>
               <w:t xml:space="preserve">, </w:t>
             </w:r>
-            <w:r>
-              <w:t>fuelType</w:t>
-            </w:r>
-            <w:r>
-              <w:t>=</w:t>
-            </w:r>
-            <w:r>
-              <w:rPr>
-                <w:color w:val="000000"/>
-              </w:rPr>
-              <w:t xml:space="preserve"> Gasolina 95 E5</w:t>
-            </w:r>
-            <w:r>
-              <w:t xml:space="preserve">, </w:t>
-            </w:r>
+            <w:proofErr w:type="spellStart"/>
             <w:r>
               <w:t>ascending</w:t>
             </w:r>
+            <w:proofErr w:type="spellEnd"/>
             <w:r>
               <w:t>=true</w:t>
             </w:r>
@@ -3439,32 +4005,33 @@
               <w:t>REPSOL</w:t>
             </w:r>
             <w:r>
+              <w:t>, CEPSA</w:t>
+            </w:r>
+            <w:r>
+              <w:t>)</w:t>
+            </w:r>
+            <w:r>
               <w:t xml:space="preserve">, </w:t>
             </w:r>
-            <w:r>
-              <w:t>CEPSA</w:t>
-            </w:r>
-            <w:r>
-              <w:t>)</w:t>
+            <w:proofErr w:type="spellStart"/>
+            <w:r>
+              <w:t>fuelType</w:t>
+            </w:r>
+            <w:proofErr w:type="spellEnd"/>
+            <w:r>
+              <w:t xml:space="preserve">= </w:t>
+            </w:r>
+            <w:r>
+              <w:t>Gasóleo A</w:t>
             </w:r>
             <w:r>
               <w:t xml:space="preserve">, </w:t>
             </w:r>
-            <w:r>
-              <w:t>fuelType</w:t>
-            </w:r>
-            <w:r>
-              <w:t xml:space="preserve">= </w:t>
-            </w:r>
-            <w:r>
-              <w:t>Gasóleo A</w:t>
-            </w:r>
-            <w:r>
-              <w:t xml:space="preserve">, </w:t>
-            </w:r>
+            <w:proofErr w:type="spellStart"/>
             <w:r>
               <w:t>ascending</w:t>
             </w:r>
+            <w:proofErr w:type="spellEnd"/>
             <w:r>
               <w:t>=false</w:t>
             </w:r>
@@ -3549,32 +4116,33 @@
               <w:t>CEPSA</w:t>
             </w:r>
             <w:r>
+              <w:t>, REPSOL</w:t>
+            </w:r>
+            <w:r>
+              <w:t>)</w:t>
+            </w:r>
+            <w:r>
               <w:t xml:space="preserve">, </w:t>
             </w:r>
-            <w:r>
-              <w:t>REPSOL</w:t>
-            </w:r>
-            <w:r>
-              <w:t>)</w:t>
+            <w:proofErr w:type="spellStart"/>
+            <w:r>
+              <w:t>fuelType</w:t>
+            </w:r>
+            <w:proofErr w:type="spellEnd"/>
+            <w:r>
+              <w:t xml:space="preserve">= </w:t>
+            </w:r>
+            <w:r>
+              <w:t>Gasóleo A</w:t>
             </w:r>
             <w:r>
               <w:t xml:space="preserve">, </w:t>
             </w:r>
-            <w:r>
-              <w:t>fuelType</w:t>
-            </w:r>
-            <w:r>
-              <w:t xml:space="preserve">= </w:t>
-            </w:r>
-            <w:r>
-              <w:t>Gasóleo A</w:t>
-            </w:r>
-            <w:r>
-              <w:t xml:space="preserve">, </w:t>
-            </w:r>
+            <w:proofErr w:type="spellStart"/>
             <w:r>
               <w:t>ascending</w:t>
             </w:r>
+            <w:proofErr w:type="spellEnd"/>
             <w:r>
               <w:t>=false</w:t>
             </w:r>
@@ -3682,9 +4250,11 @@
             <w:r>
               <w:t xml:space="preserve">, </w:t>
             </w:r>
+            <w:proofErr w:type="spellStart"/>
             <w:r>
               <w:t>fuelType</w:t>
             </w:r>
+            <w:proofErr w:type="spellEnd"/>
             <w:r>
               <w:t>=</w:t>
             </w:r>
@@ -3697,9 +4267,11 @@
             <w:r>
               <w:t xml:space="preserve">, </w:t>
             </w:r>
+            <w:proofErr w:type="spellStart"/>
             <w:r>
               <w:t>ascending</w:t>
             </w:r>
+            <w:proofErr w:type="spellEnd"/>
             <w:r>
               <w:t>=false</w:t>
             </w:r>
@@ -3786,9 +4358,11 @@
             <w:r>
               <w:t xml:space="preserve">, </w:t>
             </w:r>
+            <w:proofErr w:type="spellStart"/>
             <w:r>
               <w:t>fuelType</w:t>
             </w:r>
+            <w:proofErr w:type="spellEnd"/>
             <w:r>
               <w:t>=</w:t>
             </w:r>
@@ -3801,9 +4375,11 @@
             <w:r>
               <w:t xml:space="preserve">, </w:t>
             </w:r>
+            <w:proofErr w:type="spellStart"/>
             <w:r>
               <w:t>ascending</w:t>
             </w:r>
+            <w:proofErr w:type="spellEnd"/>
             <w:r>
               <w:t>=false</w:t>
             </w:r>
@@ -3890,9 +4466,11 @@
             <w:r>
               <w:t xml:space="preserve">, </w:t>
             </w:r>
+            <w:proofErr w:type="spellStart"/>
             <w:r>
               <w:t>fuelType</w:t>
             </w:r>
+            <w:proofErr w:type="spellEnd"/>
             <w:r>
               <w:t>=</w:t>
             </w:r>
@@ -3911,9 +4489,11 @@
             <w:r>
               <w:t xml:space="preserve">, </w:t>
             </w:r>
+            <w:proofErr w:type="spellStart"/>
             <w:r>
               <w:t>ascending</w:t>
             </w:r>
+            <w:proofErr w:type="spellEnd"/>
             <w:r>
               <w:t>=false</w:t>
             </w:r>
@@ -3997,9 +4577,11 @@
             <w:r>
               <w:t xml:space="preserve">, </w:t>
             </w:r>
+            <w:proofErr w:type="spellStart"/>
             <w:r>
               <w:t>fuelType</w:t>
             </w:r>
+            <w:proofErr w:type="spellEnd"/>
             <w:r>
               <w:t>=</w:t>
             </w:r>
@@ -4012,9 +4594,11 @@
             <w:r>
               <w:t xml:space="preserve">, </w:t>
             </w:r>
+            <w:proofErr w:type="spellStart"/>
             <w:r>
               <w:t>ascending</w:t>
             </w:r>
+            <w:proofErr w:type="spellEnd"/>
             <w:r>
               <w:t>=false</w:t>
             </w:r>
@@ -4165,13 +4749,23 @@
         </w:rPr>
         <w:t xml:space="preserve"> clase de dominio </w:t>
       </w:r>
-      <w:r>
-        <w:rPr>
-          <w:rFonts w:ascii="Calibri" w:eastAsia="Calibri" w:hAnsi="Calibri" w:cs="Calibri"/>
-          <w:kern w:val="0"/>
-          <w14:ligatures w14:val="none"/>
-        </w:rPr>
-        <w:t>OrderByType y</w:t>
+      <w:proofErr w:type="spellStart"/>
+      <w:r>
+        <w:rPr>
+          <w:rFonts w:ascii="Calibri" w:eastAsia="Calibri" w:hAnsi="Calibri" w:cs="Calibri"/>
+          <w:kern w:val="0"/>
+          <w14:ligatures w14:val="none"/>
+        </w:rPr>
+        <w:t>OrderByType</w:t>
+      </w:r>
+      <w:proofErr w:type="spellEnd"/>
+      <w:r>
+        <w:rPr>
+          <w:rFonts w:ascii="Calibri" w:eastAsia="Calibri" w:hAnsi="Calibri" w:cs="Calibri"/>
+          <w:kern w:val="0"/>
+          <w14:ligatures w14:val="none"/>
+        </w:rPr>
+        <w:t xml:space="preserve"> y</w:t>
       </w:r>
       <w:r>
         <w:rPr>
@@ -4195,7 +4789,25 @@
           <w:kern w:val="0"/>
           <w14:ligatures w14:val="none"/>
         </w:rPr>
-        <w:t>. Para ello, será necesario el uso de objetos Mock para la interfaz</w:t>
+        <w:t xml:space="preserve">. Para ello, será necesario el uso de objetos </w:t>
+      </w:r>
+      <w:proofErr w:type="spellStart"/>
+      <w:r>
+        <w:rPr>
+          <w:rFonts w:ascii="Calibri" w:eastAsia="Calibri" w:hAnsi="Calibri" w:cs="Calibri"/>
+          <w:kern w:val="0"/>
+          <w14:ligatures w14:val="none"/>
+        </w:rPr>
+        <w:t>Mock</w:t>
+      </w:r>
+      <w:proofErr w:type="spellEnd"/>
+      <w:r>
+        <w:rPr>
+          <w:rFonts w:ascii="Calibri" w:eastAsia="Calibri" w:hAnsi="Calibri" w:cs="Calibri"/>
+          <w:kern w:val="0"/>
+          <w14:ligatures w14:val="none"/>
+        </w:rPr>
+        <w:t xml:space="preserve"> para la interfaz</w:t>
       </w:r>
       <w:r>
         <w:rPr>
@@ -4205,14 +4817,25 @@
         </w:rPr>
         <w:t xml:space="preserve"> </w:t>
       </w:r>
-      <w:r>
-        <w:rPr>
-          <w:rFonts w:ascii="Calibri" w:eastAsia="Calibri" w:hAnsi="Calibri" w:cs="Calibri"/>
-          <w:kern w:val="0"/>
-          <w14:ligatures w14:val="none"/>
-        </w:rPr>
-        <w:t xml:space="preserve">IMainContract#View, probando así la interacción entre </w:t>
-      </w:r>
+      <w:proofErr w:type="spellStart"/>
+      <w:r>
+        <w:rPr>
+          <w:rFonts w:ascii="Calibri" w:eastAsia="Calibri" w:hAnsi="Calibri" w:cs="Calibri"/>
+          <w:kern w:val="0"/>
+          <w14:ligatures w14:val="none"/>
+        </w:rPr>
+        <w:t>IMainContract#View</w:t>
+      </w:r>
+      <w:proofErr w:type="spellEnd"/>
+      <w:r>
+        <w:rPr>
+          <w:rFonts w:ascii="Calibri" w:eastAsia="Calibri" w:hAnsi="Calibri" w:cs="Calibri"/>
+          <w:kern w:val="0"/>
+          <w14:ligatures w14:val="none"/>
+        </w:rPr>
+        <w:t xml:space="preserve">, probando así la interacción entre </w:t>
+      </w:r>
+      <w:proofErr w:type="spellStart"/>
       <w:r>
         <w:rPr>
           <w:rFonts w:ascii="Calibri" w:eastAsia="Calibri" w:hAnsi="Calibri" w:cs="Calibri"/>
@@ -4221,6 +4844,7 @@
         </w:rPr>
         <w:t>OrderByType</w:t>
       </w:r>
+      <w:proofErr w:type="spellEnd"/>
       <w:r>
         <w:rPr>
           <w:rFonts w:ascii="Calibri" w:eastAsia="Calibri" w:hAnsi="Calibri" w:cs="Calibri"/>
@@ -4276,8 +4900,9 @@
           <w:lang w:val="en-US"/>
           <w14:ligatures w14:val="none"/>
         </w:rPr>
-        <w:t>De la clase</w:t>
-      </w:r>
+        <w:t xml:space="preserve">De la </w:t>
+      </w:r>
+      <w:proofErr w:type="spellStart"/>
       <w:r>
         <w:rPr>
           <w:rFonts w:ascii="Calibri" w:eastAsia="Calibri" w:hAnsi="Calibri" w:cs="Times New Roman"/>
@@ -4285,8 +4910,9 @@
           <w:lang w:val="en-US"/>
           <w14:ligatures w14:val="none"/>
         </w:rPr>
-        <w:t xml:space="preserve"> del presentador</w:t>
-      </w:r>
+        <w:t>clase</w:t>
+      </w:r>
+      <w:proofErr w:type="spellEnd"/>
       <w:r>
         <w:rPr>
           <w:rFonts w:ascii="Calibri" w:eastAsia="Calibri" w:hAnsi="Calibri" w:cs="Times New Roman"/>
@@ -4294,8 +4920,29 @@
           <w:lang w:val="en-US"/>
           <w14:ligatures w14:val="none"/>
         </w:rPr>
+        <w:t xml:space="preserve"> del </w:t>
+      </w:r>
+      <w:proofErr w:type="spellStart"/>
+      <w:r>
+        <w:rPr>
+          <w:rFonts w:ascii="Calibri" w:eastAsia="Calibri" w:hAnsi="Calibri" w:cs="Times New Roman"/>
+          <w:kern w:val="0"/>
+          <w:lang w:val="en-US"/>
+          <w14:ligatures w14:val="none"/>
+        </w:rPr>
+        <w:t>presentador</w:t>
+      </w:r>
+      <w:proofErr w:type="spellEnd"/>
+      <w:r>
+        <w:rPr>
+          <w:rFonts w:ascii="Calibri" w:eastAsia="Calibri" w:hAnsi="Calibri" w:cs="Times New Roman"/>
+          <w:kern w:val="0"/>
+          <w:lang w:val="en-US"/>
+          <w14:ligatures w14:val="none"/>
+        </w:rPr>
         <w:t xml:space="preserve"> </w:t>
       </w:r>
+      <w:proofErr w:type="spellStart"/>
       <w:r>
         <w:rPr>
           <w:rFonts w:ascii="Calibri" w:eastAsia="Calibri" w:hAnsi="Calibri" w:cs="Times New Roman"/>
@@ -4307,6 +4954,7 @@
         </w:rPr>
         <w:t>MainPresenter</w:t>
       </w:r>
+      <w:proofErr w:type="spellEnd"/>
       <w:r>
         <w:rPr>
           <w:rFonts w:ascii="Calibri" w:eastAsia="Calibri" w:hAnsi="Calibri" w:cs="Times New Roman"/>
@@ -4323,8 +4971,9 @@
           <w:lang w:val="en-US"/>
           <w14:ligatures w14:val="none"/>
         </w:rPr>
-        <w:t xml:space="preserve"> empleando los datos de la Tabla 1,</w:t>
-      </w:r>
+        <w:t xml:space="preserve"> </w:t>
+      </w:r>
+      <w:proofErr w:type="spellStart"/>
       <w:r>
         <w:rPr>
           <w:rFonts w:ascii="Calibri" w:eastAsia="Calibri" w:hAnsi="Calibri" w:cs="Times New Roman"/>
@@ -4332,8 +4981,19 @@
           <w:lang w:val="en-US"/>
           <w14:ligatures w14:val="none"/>
         </w:rPr>
+        <w:t>empleando</w:t>
+      </w:r>
+      <w:proofErr w:type="spellEnd"/>
+      <w:r>
+        <w:rPr>
+          <w:rFonts w:ascii="Calibri" w:eastAsia="Calibri" w:hAnsi="Calibri" w:cs="Times New Roman"/>
+          <w:kern w:val="0"/>
+          <w:lang w:val="en-US"/>
+          <w14:ligatures w14:val="none"/>
+        </w:rPr>
         <w:t xml:space="preserve"> </w:t>
       </w:r>
+      <w:proofErr w:type="spellStart"/>
       <w:r>
         <w:rPr>
           <w:rFonts w:ascii="Calibri" w:eastAsia="Calibri" w:hAnsi="Calibri" w:cs="Times New Roman"/>
@@ -4341,7 +5001,106 @@
           <w:lang w:val="en-US"/>
           <w14:ligatures w14:val="none"/>
         </w:rPr>
-        <w:t>el método:</w:t>
+        <w:t>los</w:t>
+      </w:r>
+      <w:proofErr w:type="spellEnd"/>
+      <w:r>
+        <w:rPr>
+          <w:rFonts w:ascii="Calibri" w:eastAsia="Calibri" w:hAnsi="Calibri" w:cs="Times New Roman"/>
+          <w:kern w:val="0"/>
+          <w:lang w:val="en-US"/>
+          <w14:ligatures w14:val="none"/>
+        </w:rPr>
+        <w:t xml:space="preserve"> </w:t>
+      </w:r>
+      <w:proofErr w:type="spellStart"/>
+      <w:r>
+        <w:rPr>
+          <w:rFonts w:ascii="Calibri" w:eastAsia="Calibri" w:hAnsi="Calibri" w:cs="Times New Roman"/>
+          <w:kern w:val="0"/>
+          <w:lang w:val="en-US"/>
+          <w14:ligatures w14:val="none"/>
+        </w:rPr>
+        <w:t>datos</w:t>
+      </w:r>
+      <w:proofErr w:type="spellEnd"/>
+      <w:r>
+        <w:rPr>
+          <w:rFonts w:ascii="Calibri" w:eastAsia="Calibri" w:hAnsi="Calibri" w:cs="Times New Roman"/>
+          <w:kern w:val="0"/>
+          <w:lang w:val="en-US"/>
+          <w14:ligatures w14:val="none"/>
+        </w:rPr>
+        <w:t xml:space="preserve"> de la </w:t>
+      </w:r>
+      <w:proofErr w:type="spellStart"/>
+      <w:r>
+        <w:rPr>
+          <w:rFonts w:ascii="Calibri" w:eastAsia="Calibri" w:hAnsi="Calibri" w:cs="Times New Roman"/>
+          <w:kern w:val="0"/>
+          <w:lang w:val="en-US"/>
+          <w14:ligatures w14:val="none"/>
+        </w:rPr>
+        <w:t>Tabla</w:t>
+      </w:r>
+      <w:proofErr w:type="spellEnd"/>
+      <w:r>
+        <w:rPr>
+          <w:rFonts w:ascii="Calibri" w:eastAsia="Calibri" w:hAnsi="Calibri" w:cs="Times New Roman"/>
+          <w:kern w:val="0"/>
+          <w:lang w:val="en-US"/>
+          <w14:ligatures w14:val="none"/>
+        </w:rPr>
+        <w:t xml:space="preserve"> 1,</w:t>
+      </w:r>
+      <w:r>
+        <w:rPr>
+          <w:rFonts w:ascii="Calibri" w:eastAsia="Calibri" w:hAnsi="Calibri" w:cs="Times New Roman"/>
+          <w:kern w:val="0"/>
+          <w:lang w:val="en-US"/>
+          <w14:ligatures w14:val="none"/>
+        </w:rPr>
+        <w:t xml:space="preserve"> </w:t>
+      </w:r>
+      <w:proofErr w:type="spellStart"/>
+      <w:r>
+        <w:rPr>
+          <w:rFonts w:ascii="Calibri" w:eastAsia="Calibri" w:hAnsi="Calibri" w:cs="Times New Roman"/>
+          <w:kern w:val="0"/>
+          <w:lang w:val="en-US"/>
+          <w14:ligatures w14:val="none"/>
+        </w:rPr>
+        <w:t>el</w:t>
+      </w:r>
+      <w:proofErr w:type="spellEnd"/>
+      <w:r>
+        <w:rPr>
+          <w:rFonts w:ascii="Calibri" w:eastAsia="Calibri" w:hAnsi="Calibri" w:cs="Times New Roman"/>
+          <w:kern w:val="0"/>
+          <w:lang w:val="en-US"/>
+          <w14:ligatures w14:val="none"/>
+        </w:rPr>
+        <w:t xml:space="preserve"> </w:t>
+      </w:r>
+      <w:proofErr w:type="spellStart"/>
+      <w:r>
+        <w:rPr>
+          <w:rFonts w:ascii="Calibri" w:eastAsia="Calibri" w:hAnsi="Calibri" w:cs="Times New Roman"/>
+          <w:kern w:val="0"/>
+          <w:lang w:val="en-US"/>
+          <w14:ligatures w14:val="none"/>
+        </w:rPr>
+        <w:t>método</w:t>
+      </w:r>
+      <w:proofErr w:type="spellEnd"/>
+      <w:r>
+        <w:rPr>
+          <w:rFonts w:ascii="Calibri" w:eastAsia="Calibri" w:hAnsi="Calibri" w:cs="Times New Roman"/>
+          <w:kern w:val="0"/>
+          <w:lang w:val="en-US"/>
+          <w14:ligatures w14:val="none"/>
+        </w:rPr>
+        <w:t>:</w:t>
       </w:r>
     </w:p>
     <w:p>
@@ -4360,6 +5119,7 @@
           <w14:ligatures w14:val="none"/>
         </w:rPr>
       </w:pPr>
+      <w:proofErr w:type="spellStart"/>
       <w:r>
         <w:rPr>
           <w:rFonts w:ascii="Calibri" w:eastAsia="Calibri" w:hAnsi="Calibri" w:cs="Times New Roman"/>
@@ -4367,8 +5127,9 @@
           <w:kern w:val="0"/>
           <w14:ligatures w14:val="none"/>
         </w:rPr>
-        <w:t xml:space="preserve">void </w:t>
-      </w:r>
+        <w:t>void</w:t>
+      </w:r>
+      <w:proofErr w:type="spellEnd"/>
       <w:r>
         <w:rPr>
           <w:rFonts w:ascii="Calibri" w:eastAsia="Calibri" w:hAnsi="Calibri" w:cs="Times New Roman"/>
@@ -4376,7 +5137,27 @@
           <w:kern w:val="0"/>
           <w14:ligatures w14:val="none"/>
         </w:rPr>
-        <w:t>onOrderPopUpAcceptClicked();</w:t>
+        <w:t xml:space="preserve"> </w:t>
+      </w:r>
+      <w:proofErr w:type="spellStart"/>
+      <w:r>
+        <w:rPr>
+          <w:rFonts w:ascii="Calibri" w:eastAsia="Calibri" w:hAnsi="Calibri" w:cs="Times New Roman"/>
+          <w:bCs/>
+          <w:kern w:val="0"/>
+          <w14:ligatures w14:val="none"/>
+        </w:rPr>
+        <w:t>onOrderPopUpAcceptClicked</w:t>
+      </w:r>
+      <w:proofErr w:type="spellEnd"/>
+      <w:r>
+        <w:rPr>
+          <w:rFonts w:ascii="Calibri" w:eastAsia="Calibri" w:hAnsi="Calibri" w:cs="Times New Roman"/>
+          <w:bCs/>
+          <w:kern w:val="0"/>
+          <w14:ligatures w14:val="none"/>
+        </w:rPr>
+        <w:t>();</w:t>
       </w:r>
     </w:p>
     <w:tbl>
@@ -4511,9 +5292,11 @@
               <w:contextualSpacing/>
               <w:jc w:val="center"/>
             </w:pPr>
+            <w:proofErr w:type="spellStart"/>
             <w:r>
               <w:t>fuelType</w:t>
             </w:r>
+            <w:proofErr w:type="spellEnd"/>
             <w:r>
               <w:t>=</w:t>
             </w:r>
@@ -4526,9 +5309,11 @@
             <w:r>
               <w:t xml:space="preserve">, </w:t>
             </w:r>
+            <w:proofErr w:type="spellStart"/>
             <w:r>
               <w:t>ascending</w:t>
             </w:r>
+            <w:proofErr w:type="spellEnd"/>
             <w:r>
               <w:t>=true</w:t>
             </w:r>
@@ -4690,9 +5475,11 @@
               <w:contextualSpacing/>
               <w:jc w:val="center"/>
             </w:pPr>
+            <w:proofErr w:type="spellStart"/>
             <w:r>
               <w:t>fuelType</w:t>
             </w:r>
+            <w:proofErr w:type="spellEnd"/>
             <w:r>
               <w:t>=</w:t>
             </w:r>
@@ -4705,9 +5492,11 @@
             <w:r>
               <w:t xml:space="preserve">, </w:t>
             </w:r>
+            <w:proofErr w:type="spellStart"/>
             <w:r>
               <w:t>ascending</w:t>
             </w:r>
+            <w:proofErr w:type="spellEnd"/>
             <w:r>
               <w:t>=false</w:t>
             </w:r>
@@ -4865,15 +5654,27 @@
               <w:contextualSpacing/>
               <w:jc w:val="center"/>
             </w:pPr>
+            <w:proofErr w:type="spellStart"/>
             <w:r>
               <w:t>fuelType</w:t>
             </w:r>
-            <w:r>
-              <w:t xml:space="preserve">=null, </w:t>
-            </w:r>
+            <w:proofErr w:type="spellEnd"/>
+            <w:r>
+              <w:t>=</w:t>
+            </w:r>
+            <w:proofErr w:type="spellStart"/>
+            <w:r>
+              <w:t>null</w:t>
+            </w:r>
+            <w:proofErr w:type="spellEnd"/>
+            <w:r>
+              <w:t xml:space="preserve">, </w:t>
+            </w:r>
+            <w:proofErr w:type="spellStart"/>
             <w:r>
               <w:t>ascending</w:t>
             </w:r>
+            <w:proofErr w:type="spellEnd"/>
             <w:r>
               <w:t>=false</w:t>
             </w:r>
@@ -5021,9 +5822,11 @@
               <w:contextualSpacing/>
               <w:jc w:val="center"/>
             </w:pPr>
+            <w:proofErr w:type="spellStart"/>
             <w:r>
               <w:t>fuelType</w:t>
             </w:r>
+            <w:proofErr w:type="spellEnd"/>
             <w:r>
               <w:t>=</w:t>
             </w:r>
@@ -5036,12 +5839,19 @@
             <w:r>
               <w:t xml:space="preserve">, </w:t>
             </w:r>
+            <w:proofErr w:type="spellStart"/>
             <w:r>
               <w:t>ascending</w:t>
             </w:r>
-            <w:r>
-              <w:t>=null</w:t>
-            </w:r>
+            <w:proofErr w:type="spellEnd"/>
+            <w:r>
+              <w:t>=</w:t>
+            </w:r>
+            <w:proofErr w:type="spellStart"/>
+            <w:r>
+              <w:t>null</w:t>
+            </w:r>
+            <w:proofErr w:type="spellEnd"/>
           </w:p>
         </w:tc>
         <w:tc>
@@ -5185,27 +5995,38 @@
               <w:contextualSpacing/>
               <w:jc w:val="center"/>
             </w:pPr>
+            <w:proofErr w:type="spellStart"/>
             <w:r>
               <w:t>fuelType</w:t>
             </w:r>
+            <w:proofErr w:type="spellEnd"/>
             <w:r>
               <w:t>=</w:t>
             </w:r>
+            <w:proofErr w:type="spellStart"/>
             <w:r>
               <w:rPr>
                 <w:color w:val="000000"/>
               </w:rPr>
               <w:t>null</w:t>
             </w:r>
+            <w:proofErr w:type="spellEnd"/>
             <w:r>
               <w:t xml:space="preserve">, </w:t>
             </w:r>
+            <w:proofErr w:type="spellStart"/>
             <w:r>
               <w:t>ascending</w:t>
             </w:r>
-            <w:r>
-              <w:t>=null</w:t>
-            </w:r>
+            <w:proofErr w:type="spellEnd"/>
+            <w:r>
+              <w:t>=</w:t>
+            </w:r>
+            <w:proofErr w:type="spellStart"/>
+            <w:r>
+              <w:t>null</w:t>
+            </w:r>
+            <w:proofErr w:type="spellEnd"/>
           </w:p>
         </w:tc>
         <w:tc>
@@ -5322,6 +6143,7 @@
         </w:rPr>
         <w:t xml:space="preserve">Tabla 4: Casos de prueba integración </w:t>
       </w:r>
+      <w:proofErr w:type="spellStart"/>
       <w:r>
         <w:rPr>
           <w:rFonts w:ascii="Calibri" w:eastAsia="Calibri" w:hAnsi="Calibri" w:cs="Calibri"/>
@@ -5337,7 +6159,17 @@
           <w:kern w:val="0"/>
           <w14:ligatures w14:val="none"/>
         </w:rPr>
-        <w:t>nOrderPopUpAcceptClicked()</w:t>
+        <w:t>nOrderPopUpAcceptClicked</w:t>
+      </w:r>
+      <w:proofErr w:type="spellEnd"/>
+      <w:r>
+        <w:rPr>
+          <w:rFonts w:ascii="Calibri" w:eastAsia="Calibri" w:hAnsi="Calibri" w:cs="Times New Roman"/>
+          <w:bCs/>
+          <w:kern w:val="0"/>
+          <w14:ligatures w14:val="none"/>
+        </w:rPr>
+        <w:t>()</w:t>
       </w:r>
       <w:r>
         <w:rPr>
@@ -5407,6 +6239,301 @@
           <w14:ligatures w14:val="none"/>
         </w:rPr>
         <w:t>.</w:t>
+      </w:r>
+    </w:p>
+    <w:p>
+      <w:pPr>
+        <w:autoSpaceDE w:val="0"/>
+        <w:autoSpaceDN w:val="0"/>
+        <w:adjustRightInd w:val="0"/>
+        <w:spacing w:after="120" w:line="240" w:lineRule="auto"/>
+        <w:rPr>
+          <w:rFonts w:ascii="Calibri" w:eastAsia="Calibri" w:hAnsi="Calibri" w:cs="Calibri"/>
+          <w:kern w:val="0"/>
+          <w14:ligatures w14:val="none"/>
+        </w:rPr>
+      </w:pPr>
+    </w:p>
+    <w:p>
+      <w:pPr>
+        <w:autoSpaceDE w:val="0"/>
+        <w:autoSpaceDN w:val="0"/>
+        <w:adjustRightInd w:val="0"/>
+        <w:spacing w:after="120" w:line="240" w:lineRule="auto"/>
+        <w:rPr>
+          <w:rFonts w:ascii="Calibri" w:eastAsia="Calibri" w:hAnsi="Calibri" w:cs="Calibri"/>
+          <w:b/>
+          <w:bCs/>
+          <w:kern w:val="0"/>
+          <w14:ligatures w14:val="none"/>
+        </w:rPr>
+      </w:pPr>
+      <w:r>
+        <w:rPr>
+          <w:rFonts w:ascii="Calibri" w:eastAsia="Calibri" w:hAnsi="Calibri" w:cs="Calibri"/>
+          <w:b/>
+          <w:bCs/>
+          <w:kern w:val="0"/>
+          <w14:ligatures w14:val="none"/>
+        </w:rPr>
+        <w:t>IMPLEMENTACION DE LAS PRUEBAS</w:t>
+      </w:r>
+      <w:r>
+        <w:rPr>
+          <w:rFonts w:ascii="Calibri" w:eastAsia="Calibri" w:hAnsi="Calibri" w:cs="Calibri"/>
+          <w:b/>
+          <w:bCs/>
+          <w:kern w:val="0"/>
+          <w14:ligatures w14:val="none"/>
+        </w:rPr>
+        <w:t>:</w:t>
+      </w:r>
+      <w:r>
+        <w:rPr>
+          <w:rFonts w:ascii="Calibri" w:eastAsia="Calibri" w:hAnsi="Calibri" w:cs="Calibri"/>
+          <w:b/>
+          <w:bCs/>
+          <w:kern w:val="0"/>
+          <w14:ligatures w14:val="none"/>
+        </w:rPr>
+        <w:br/>
+      </w:r>
+      <w:r>
+        <w:rPr>
+          <w:rFonts w:ascii="Calibri" w:eastAsia="Calibri" w:hAnsi="Calibri" w:cs="Calibri"/>
+          <w:b/>
+          <w:bCs/>
+          <w:kern w:val="0"/>
+          <w14:ligatures w14:val="none"/>
+        </w:rPr>
+        <w:br/>
+        <w:t>PRUEBA DE UI PARA EL CASO UI.1: Lucía Fernández Mancebo</w:t>
+      </w:r>
+      <w:r>
+        <w:rPr>
+          <w:rFonts w:ascii="Calibri" w:eastAsia="Calibri" w:hAnsi="Calibri" w:cs="Calibri"/>
+          <w:b/>
+          <w:bCs/>
+          <w:kern w:val="0"/>
+          <w14:ligatures w14:val="none"/>
+        </w:rPr>
+        <w:br/>
+      </w:r>
+    </w:p>
+    <w:p>
+      <w:pPr>
+        <w:autoSpaceDE w:val="0"/>
+        <w:autoSpaceDN w:val="0"/>
+        <w:adjustRightInd w:val="0"/>
+        <w:spacing w:after="120" w:line="240" w:lineRule="auto"/>
+        <w:jc w:val="both"/>
+        <w:rPr>
+          <w:rFonts w:ascii="Calibri" w:eastAsia="Calibri" w:hAnsi="Calibri" w:cs="Calibri"/>
+          <w:b/>
+          <w:bCs/>
+          <w:kern w:val="0"/>
+          <w14:ligatures w14:val="none"/>
+        </w:rPr>
+      </w:pPr>
+      <w:r>
+        <w:rPr>
+          <w:rFonts w:ascii="Calibri" w:eastAsia="Calibri" w:hAnsi="Calibri" w:cs="Calibri"/>
+          <w:kern w:val="0"/>
+          <w14:ligatures w14:val="none"/>
+        </w:rPr>
+        <w:t>Para la realización de estos test de UI, se ha decidido probar bajo el análisis de valores límite que la salida proporcionada en el UI.1 sea correcta solamente para el primer, tercer y último elemento mostrados en la lista de gasolineras que se obtienen como resultado. Asumiendo así, que, si dichos valores son correctos, entonces la ordenación se ha llevado a cabo con éxito.</w:t>
+      </w:r>
+      <w:r>
+        <w:rPr>
+          <w:rFonts w:ascii="Calibri" w:eastAsia="Calibri" w:hAnsi="Calibri" w:cs="Calibri"/>
+          <w:kern w:val="0"/>
+          <w14:ligatures w14:val="none"/>
+        </w:rPr>
+        <w:br/>
+      </w:r>
+      <w:r>
+        <w:rPr>
+          <w:rFonts w:ascii="Calibri" w:eastAsia="Calibri" w:hAnsi="Calibri" w:cs="Calibri"/>
+          <w:kern w:val="0"/>
+          <w14:ligatures w14:val="none"/>
+        </w:rPr>
+        <w:br/>
+        <w:t xml:space="preserve">Además, debido a que en la vista detallada con información de las gasolineras, no existe ningún campo que contenga el identificador concreto de la gasolinera, que se pueda comprobar con los identificadores proporcionados por el JSON, se ha decidido utilizar los campos de “Rótulo” y de “Precio Gasolina 95 E5” para determinar que las gasolineras estén ordenadas correctamente </w:t>
+      </w:r>
+      <w:r>
+        <w:rPr>
+          <w:rFonts w:ascii="Calibri" w:eastAsia="Calibri" w:hAnsi="Calibri" w:cs="Calibri"/>
+          <w:kern w:val="0"/>
+          <w14:ligatures w14:val="none"/>
+        </w:rPr>
+        <w:lastRenderedPageBreak/>
+        <w:t xml:space="preserve">bajo la salida proporcionada en el campo de Resultado de UI.1, pudiendo diferenciar así las gasolineras que puedan llegar a contener el mismo rótulo (en el JSON no se da el caso). </w:t>
+      </w:r>
+    </w:p>
+    <w:p>
+      <w:pPr>
+        <w:autoSpaceDE w:val="0"/>
+        <w:autoSpaceDN w:val="0"/>
+        <w:adjustRightInd w:val="0"/>
+        <w:spacing w:after="120" w:line="240" w:lineRule="auto"/>
+        <w:jc w:val="both"/>
+        <w:rPr>
+          <w:rFonts w:ascii="Calibri" w:eastAsia="Calibri" w:hAnsi="Calibri" w:cs="Calibri"/>
+          <w:kern w:val="0"/>
+          <w14:ligatures w14:val="none"/>
+        </w:rPr>
+      </w:pPr>
+      <w:r>
+        <w:rPr>
+          <w:rFonts w:ascii="Calibri" w:eastAsia="Calibri" w:hAnsi="Calibri" w:cs="Calibri"/>
+          <w:kern w:val="0"/>
+          <w14:ligatures w14:val="none"/>
+        </w:rPr>
+        <w:t>No se han detectado problemas de implementación a la hora de ejecutar los test. Sin embargo, ha habido algún que otro problema a la hora de implementar los test de UI, generado una serie de fallos, entre los que se encuentran:</w:t>
+      </w:r>
+    </w:p>
+    <w:p>
+      <w:pPr>
+        <w:pStyle w:val="Prrafodelista"/>
+        <w:numPr>
+          <w:ilvl w:val="0"/>
+          <w:numId w:val="24"/>
+        </w:numPr>
+        <w:autoSpaceDE w:val="0"/>
+        <w:autoSpaceDN w:val="0"/>
+        <w:adjustRightInd w:val="0"/>
+        <w:spacing w:after="120" w:line="240" w:lineRule="auto"/>
+        <w:jc w:val="both"/>
+        <w:rPr>
+          <w:rFonts w:ascii="Calibri" w:eastAsia="Calibri" w:hAnsi="Calibri" w:cs="Calibri"/>
+          <w:b/>
+          <w:bCs/>
+          <w:kern w:val="0"/>
+          <w14:ligatures w14:val="none"/>
+        </w:rPr>
+      </w:pPr>
+      <w:r>
+        <w:rPr>
+          <w:rFonts w:ascii="Calibri" w:eastAsia="Calibri" w:hAnsi="Calibri" w:cs="Calibri"/>
+          <w:kern w:val="0"/>
+          <w14:ligatures w14:val="none"/>
+        </w:rPr>
+        <w:t>Al acceder a la vista detalle de la gasolinera concreta a probar, no se volvía una vez comprobados sus valores</w:t>
+      </w:r>
+      <w:r>
+        <w:rPr>
+          <w:rFonts w:ascii="Calibri" w:eastAsia="Calibri" w:hAnsi="Calibri" w:cs="Calibri"/>
+          <w:kern w:val="0"/>
+          <w14:ligatures w14:val="none"/>
+        </w:rPr>
+        <w:t>,</w:t>
+      </w:r>
+      <w:r>
+        <w:rPr>
+          <w:rFonts w:ascii="Calibri" w:eastAsia="Calibri" w:hAnsi="Calibri" w:cs="Calibri"/>
+          <w:kern w:val="0"/>
+          <w14:ligatures w14:val="none"/>
+        </w:rPr>
+        <w:t xml:space="preserve"> a la vista que mostraba el </w:t>
+      </w:r>
+      <w:proofErr w:type="spellStart"/>
+      <w:r>
+        <w:rPr>
+          <w:rFonts w:ascii="Calibri" w:eastAsia="Calibri" w:hAnsi="Calibri" w:cs="Calibri"/>
+          <w:kern w:val="0"/>
+          <w14:ligatures w14:val="none"/>
+        </w:rPr>
+        <w:t>ListView</w:t>
+      </w:r>
+      <w:proofErr w:type="spellEnd"/>
+      <w:r>
+        <w:rPr>
+          <w:rFonts w:ascii="Calibri" w:eastAsia="Calibri" w:hAnsi="Calibri" w:cs="Calibri"/>
+          <w:kern w:val="0"/>
+          <w14:ligatures w14:val="none"/>
+        </w:rPr>
+        <w:t xml:space="preserve"> de las gasolineras</w:t>
+      </w:r>
+      <w:r>
+        <w:rPr>
+          <w:rFonts w:ascii="Calibri" w:eastAsia="Calibri" w:hAnsi="Calibri" w:cs="Calibri"/>
+          <w:kern w:val="0"/>
+          <w14:ligatures w14:val="none"/>
+        </w:rPr>
+        <w:t>. Por ende, al tratar de acceder a la vista detalle de la siguiente gasolinera, las pruebas finalizaban bajo error al no encontrar el elemento con el id proporcionado.</w:t>
+      </w:r>
+      <w:r>
+        <w:rPr>
+          <w:rFonts w:ascii="Calibri" w:eastAsia="Calibri" w:hAnsi="Calibri" w:cs="Calibri"/>
+          <w:kern w:val="0"/>
+          <w14:ligatures w14:val="none"/>
+        </w:rPr>
+        <w:br/>
+      </w:r>
+    </w:p>
+    <w:p>
+      <w:pPr>
+        <w:pStyle w:val="Prrafodelista"/>
+        <w:numPr>
+          <w:ilvl w:val="0"/>
+          <w:numId w:val="24"/>
+        </w:numPr>
+        <w:autoSpaceDE w:val="0"/>
+        <w:autoSpaceDN w:val="0"/>
+        <w:adjustRightInd w:val="0"/>
+        <w:spacing w:after="120" w:line="240" w:lineRule="auto"/>
+        <w:jc w:val="both"/>
+        <w:rPr>
+          <w:rFonts w:ascii="Calibri" w:eastAsia="Calibri" w:hAnsi="Calibri" w:cs="Calibri"/>
+          <w:b/>
+          <w:bCs/>
+          <w:kern w:val="0"/>
+          <w14:ligatures w14:val="none"/>
+        </w:rPr>
+      </w:pPr>
+      <w:r>
+        <w:rPr>
+          <w:rFonts w:ascii="Calibri" w:eastAsia="Calibri" w:hAnsi="Calibri" w:cs="Calibri"/>
+          <w:kern w:val="0"/>
+          <w14:ligatures w14:val="none"/>
+        </w:rPr>
+        <w:t xml:space="preserve">En la vista detalle, los precios se redondean con 2 decimales (superior), de manera que, al comprobar los precios introduje en un inicio, el precio que figuraba en el JSON, </w:t>
+      </w:r>
+      <w:proofErr w:type="gramStart"/>
+      <w:r>
+        <w:rPr>
+          <w:rFonts w:ascii="Calibri" w:eastAsia="Calibri" w:hAnsi="Calibri" w:cs="Calibri"/>
+          <w:kern w:val="0"/>
+          <w14:ligatures w14:val="none"/>
+        </w:rPr>
+        <w:t>y</w:t>
+      </w:r>
+      <w:proofErr w:type="gramEnd"/>
+      <w:r>
+        <w:rPr>
+          <w:rFonts w:ascii="Calibri" w:eastAsia="Calibri" w:hAnsi="Calibri" w:cs="Calibri"/>
+          <w:kern w:val="0"/>
+          <w14:ligatures w14:val="none"/>
+        </w:rPr>
+        <w:t xml:space="preserve"> por ende, no coincidían los precios con los mostrados en la vista.  </w:t>
+      </w:r>
+      <w:r>
+        <w:rPr>
+          <w:rFonts w:ascii="Calibri" w:eastAsia="Calibri" w:hAnsi="Calibri" w:cs="Calibri"/>
+          <w:kern w:val="0"/>
+          <w14:ligatures w14:val="none"/>
+        </w:rPr>
+        <w:br/>
+      </w:r>
+      <w:r>
+        <w:rPr>
+          <w:rFonts w:ascii="Calibri" w:eastAsia="Calibri" w:hAnsi="Calibri" w:cs="Calibri"/>
+          <w:b/>
+          <w:bCs/>
+          <w:kern w:val="0"/>
+          <w14:ligatures w14:val="none"/>
+        </w:rPr>
+        <w:br/>
       </w:r>
     </w:p>
     <w:sectPr>
@@ -6102,7 +7229,7 @@
   <w:abstractNum w:abstractNumId="6" w15:restartNumberingAfterBreak="0">
     <w:nsid w:val="30334459"/>
     <w:multiLevelType w:val="hybridMultilevel"/>
-    <w:tmpl w:val="067C0FD0"/>
+    <w:tmpl w:val="07A6DDA8"/>
     <w:lvl w:ilvl="0" w:tplc="9B0C92D8">
       <w:numFmt w:val="bullet"/>
       <w:lvlText w:val="-"/>

</xml_diff>

<commit_message>
Implementados casos de prueba unitarios y de integracion
</commit_message>
<xml_diff>
--- a/Docs/Test Plans/US-505739-Ordenar_resultados_por_precio_TestPlan.docx
+++ b/Docs/Test Plans/US-505739-Ordenar_resultados_por_precio_TestPlan.docx
@@ -260,27 +260,7 @@
           <w:kern w:val="0"/>
           <w14:ligatures w14:val="none"/>
         </w:rPr>
-        <w:t xml:space="preserve">Las pruebas de aceptación se encuentran definidas en la tarjeta de </w:t>
-      </w:r>
-      <w:proofErr w:type="spellStart"/>
-      <w:r>
-        <w:rPr>
-          <w:rFonts w:ascii="Calibri" w:eastAsia="Calibri" w:hAnsi="Calibri" w:cs="Calibri"/>
-          <w:color w:val="000000"/>
-          <w:kern w:val="0"/>
-          <w14:ligatures w14:val="none"/>
-        </w:rPr>
-        <w:t>scrumdesk</w:t>
-      </w:r>
-      <w:proofErr w:type="spellEnd"/>
-      <w:r>
-        <w:rPr>
-          <w:rFonts w:ascii="Calibri" w:eastAsia="Calibri" w:hAnsi="Calibri" w:cs="Calibri"/>
-          <w:color w:val="000000"/>
-          <w:kern w:val="0"/>
-          <w14:ligatures w14:val="none"/>
-        </w:rPr>
-        <w:t xml:space="preserve"> </w:t>
+        <w:t xml:space="preserve">Las pruebas de aceptación se encuentran definidas en la tarjeta de scrumdesk </w:t>
       </w:r>
       <w:r>
         <w:rPr>
@@ -597,25 +577,7 @@
           <w:kern w:val="0"/>
           <w14:ligatures w14:val="none"/>
         </w:rPr>
-        <w:t xml:space="preserve">se automatizan a través de </w:t>
-      </w:r>
-      <w:proofErr w:type="spellStart"/>
-      <w:r>
-        <w:rPr>
-          <w:rFonts w:ascii="Calibri" w:eastAsia="Calibri" w:hAnsi="Calibri" w:cs="Calibri"/>
-          <w:kern w:val="0"/>
-          <w14:ligatures w14:val="none"/>
-        </w:rPr>
-        <w:t>Espresso</w:t>
-      </w:r>
-      <w:proofErr w:type="spellEnd"/>
-      <w:r>
-        <w:rPr>
-          <w:rFonts w:ascii="Calibri" w:eastAsia="Calibri" w:hAnsi="Calibri" w:cs="Calibri"/>
-          <w:kern w:val="0"/>
-          <w14:ligatures w14:val="none"/>
-        </w:rPr>
-        <w:t>.</w:t>
+        <w:t>se automatizan a través de Espresso.</w:t>
       </w:r>
     </w:p>
     <w:p>
@@ -657,7 +619,7 @@
     </w:p>
     <w:tbl>
       <w:tblPr>
-        <w:tblStyle w:val="Tablaconcuadrcula"/>
+        <w:tblStyle w:val="TableGrid"/>
         <w:tblW w:w="8484" w:type="dxa"/>
         <w:tblInd w:w="0" w:type="dxa"/>
         <w:tblLook w:val="04A0" w:firstRow="1" w:lastRow="0" w:firstColumn="1" w:lastColumn="0" w:noHBand="0" w:noVBand="1"/>
@@ -1125,7 +1087,7 @@
           </w:tcPr>
           <w:p>
             <w:pPr>
-              <w:pStyle w:val="Prrafodelista"/>
+              <w:pStyle w:val="ListParagraph"/>
               <w:numPr>
                 <w:ilvl w:val="0"/>
                 <w:numId w:val="24"/>
@@ -1391,7 +1353,7 @@
     </w:p>
     <w:tbl>
       <w:tblPr>
-        <w:tblStyle w:val="Tablaconcuadrcula"/>
+        <w:tblStyle w:val="TableGrid"/>
         <w:tblW w:w="8640" w:type="dxa"/>
         <w:jc w:val="center"/>
         <w:tblInd w:w="0" w:type="dxa"/>
@@ -2320,14 +2282,12 @@
                 <w:color w:val="000000"/>
               </w:rPr>
             </w:pPr>
-            <w:proofErr w:type="spellStart"/>
             <w:r>
               <w:rPr>
                 <w:color w:val="000000"/>
               </w:rPr>
               <w:t>OrderByPrice</w:t>
             </w:r>
-            <w:proofErr w:type="spellEnd"/>
             <w:r>
               <w:rPr>
                 <w:color w:val="000000"/>
@@ -2354,7 +2314,6 @@
                 <w:color w:val="000000"/>
               </w:rPr>
             </w:pPr>
-            <w:proofErr w:type="spellStart"/>
             <w:r>
               <w:rPr>
                 <w:color w:val="000000"/>
@@ -2362,7 +2321,6 @@
               <w:lastRenderedPageBreak/>
               <w:t>FilterByType</w:t>
             </w:r>
-            <w:proofErr w:type="spellEnd"/>
             <w:r>
               <w:rPr>
                 <w:color w:val="000000"/>
@@ -2400,20 +2358,12 @@
                 <w:color w:val="000000"/>
               </w:rPr>
             </w:pPr>
-            <w:proofErr w:type="spellStart"/>
             <w:r>
               <w:rPr>
                 <w:color w:val="000000"/>
               </w:rPr>
               <w:lastRenderedPageBreak/>
-              <w:t>Toast</w:t>
-            </w:r>
-            <w:proofErr w:type="spellEnd"/>
-            <w:r>
-              <w:rPr>
-                <w:color w:val="000000"/>
-              </w:rPr>
-              <w:t xml:space="preserve"> notificando colisión entre filtros.</w:t>
+              <w:t>Toast notificando colisión entre filtros.</w:t>
             </w:r>
           </w:p>
         </w:tc>
@@ -2504,7 +2454,6 @@
         <w:rPr>
           <w:rFonts w:ascii="Calibri" w:eastAsia="Calibri" w:hAnsi="Calibri" w:cs="Times New Roman"/>
           <w:kern w:val="0"/>
-          <w:lang w:val="en-US"/>
           <w14:ligatures w14:val="none"/>
         </w:rPr>
       </w:pPr>
@@ -2512,117 +2461,48 @@
         <w:rPr>
           <w:rFonts w:ascii="Calibri" w:eastAsia="Calibri" w:hAnsi="Calibri" w:cs="Times New Roman"/>
           <w:kern w:val="0"/>
-          <w:lang w:val="en-US"/>
-          <w14:ligatures w14:val="none"/>
-        </w:rPr>
-        <w:t xml:space="preserve">De la </w:t>
-      </w:r>
-      <w:proofErr w:type="spellStart"/>
+          <w14:ligatures w14:val="none"/>
+        </w:rPr>
+        <w:t>De la clase</w:t>
+      </w:r>
       <w:r>
         <w:rPr>
           <w:rFonts w:ascii="Calibri" w:eastAsia="Calibri" w:hAnsi="Calibri" w:cs="Times New Roman"/>
           <w:kern w:val="0"/>
-          <w:lang w:val="en-US"/>
-          <w14:ligatures w14:val="none"/>
-        </w:rPr>
-        <w:t>clase</w:t>
-      </w:r>
-      <w:proofErr w:type="spellEnd"/>
+          <w14:ligatures w14:val="none"/>
+        </w:rPr>
+        <w:t xml:space="preserve"> de dominio</w:t>
+      </w:r>
       <w:r>
         <w:rPr>
           <w:rFonts w:ascii="Calibri" w:eastAsia="Calibri" w:hAnsi="Calibri" w:cs="Times New Roman"/>
           <w:kern w:val="0"/>
-          <w:lang w:val="en-US"/>
-          <w14:ligatures w14:val="none"/>
-        </w:rPr>
-        <w:t xml:space="preserve"> de </w:t>
-      </w:r>
-      <w:proofErr w:type="spellStart"/>
-      <w:r>
-        <w:rPr>
-          <w:rFonts w:ascii="Calibri" w:eastAsia="Calibri" w:hAnsi="Calibri" w:cs="Times New Roman"/>
-          <w:kern w:val="0"/>
-          <w:lang w:val="en-US"/>
-          <w14:ligatures w14:val="none"/>
-        </w:rPr>
-        <w:t>dominio</w:t>
-      </w:r>
-      <w:proofErr w:type="spellEnd"/>
-      <w:r>
-        <w:rPr>
-          <w:rFonts w:ascii="Calibri" w:eastAsia="Calibri" w:hAnsi="Calibri" w:cs="Times New Roman"/>
-          <w:kern w:val="0"/>
-          <w:lang w:val="en-US"/>
           <w14:ligatures w14:val="none"/>
         </w:rPr>
         <w:t xml:space="preserve"> </w:t>
       </w:r>
-      <w:proofErr w:type="spellStart"/>
       <w:r>
         <w:rPr>
           <w:rFonts w:ascii="Calibri" w:eastAsia="Calibri" w:hAnsi="Calibri" w:cs="Times New Roman"/>
           <w:i/>
           <w:iCs/>
           <w:kern w:val="0"/>
-          <w:lang w:val="en-US"/>
           <w14:ligatures w14:val="none"/>
         </w:rPr>
         <w:t>OrderByPrice</w:t>
       </w:r>
-      <w:proofErr w:type="spellEnd"/>
       <w:r>
         <w:rPr>
           <w:rFonts w:ascii="Calibri" w:eastAsia="Calibri" w:hAnsi="Calibri" w:cs="Times New Roman"/>
           <w:kern w:val="0"/>
-          <w:lang w:val="en-US"/>
-          <w14:ligatures w14:val="none"/>
-        </w:rPr>
-        <w:t xml:space="preserve">, </w:t>
-      </w:r>
-      <w:proofErr w:type="spellStart"/>
-      <w:r>
-        <w:rPr>
-          <w:rFonts w:ascii="Calibri" w:eastAsia="Calibri" w:hAnsi="Calibri" w:cs="Times New Roman"/>
-          <w:kern w:val="0"/>
-          <w:lang w:val="en-US"/>
-          <w14:ligatures w14:val="none"/>
-        </w:rPr>
-        <w:t>los</w:t>
-      </w:r>
-      <w:proofErr w:type="spellEnd"/>
-      <w:r>
-        <w:rPr>
-          <w:rFonts w:ascii="Calibri" w:eastAsia="Calibri" w:hAnsi="Calibri" w:cs="Times New Roman"/>
-          <w:kern w:val="0"/>
-          <w:lang w:val="en-US"/>
-          <w14:ligatures w14:val="none"/>
-        </w:rPr>
-        <w:t xml:space="preserve"> </w:t>
-      </w:r>
-      <w:proofErr w:type="spellStart"/>
-      <w:r>
-        <w:rPr>
-          <w:rFonts w:ascii="Calibri" w:eastAsia="Calibri" w:hAnsi="Calibri" w:cs="Times New Roman"/>
-          <w:kern w:val="0"/>
-          <w:lang w:val="en-US"/>
-          <w14:ligatures w14:val="none"/>
-        </w:rPr>
-        <w:t>métodos</w:t>
-      </w:r>
-      <w:proofErr w:type="spellEnd"/>
-      <w:r>
-        <w:rPr>
-          <w:rFonts w:ascii="Calibri" w:eastAsia="Calibri" w:hAnsi="Calibri" w:cs="Times New Roman"/>
-          <w:kern w:val="0"/>
-          <w:lang w:val="en-US"/>
-          <w14:ligatures w14:val="none"/>
-        </w:rPr>
-        <w:t>:</w:t>
+          <w14:ligatures w14:val="none"/>
+        </w:rPr>
+        <w:t>, los métodos:</w:t>
       </w:r>
     </w:p>
     <w:p>
       <w:pPr>
-        <w:pStyle w:val="Prrafodelista"/>
+        <w:pStyle w:val="ListParagraph"/>
         <w:numPr>
           <w:ilvl w:val="0"/>
           <w:numId w:val="19"/>
@@ -2645,7 +2525,6 @@
         </w:rPr>
         <w:t xml:space="preserve">int </w:t>
       </w:r>
-      <w:proofErr w:type="gramStart"/>
       <w:r>
         <w:rPr>
           <w:rFonts w:ascii="Calibri" w:eastAsia="Calibri" w:hAnsi="Calibri" w:cs="Times New Roman"/>
@@ -2653,48 +2532,7 @@
           <w:lang w:val="en-US"/>
           <w14:ligatures w14:val="none"/>
         </w:rPr>
-        <w:t>compare(</w:t>
-      </w:r>
-      <w:proofErr w:type="spellStart"/>
-      <w:proofErr w:type="gramEnd"/>
-      <w:r>
-        <w:rPr>
-          <w:rFonts w:ascii="Calibri" w:eastAsia="Calibri" w:hAnsi="Calibri" w:cs="Times New Roman"/>
-          <w:kern w:val="0"/>
-          <w:lang w:val="en-US"/>
-          <w14:ligatures w14:val="none"/>
-        </w:rPr>
-        <w:t>Gasolinera</w:t>
-      </w:r>
-      <w:proofErr w:type="spellEnd"/>
-      <w:r>
-        <w:rPr>
-          <w:rFonts w:ascii="Calibri" w:eastAsia="Calibri" w:hAnsi="Calibri" w:cs="Times New Roman"/>
-          <w:kern w:val="0"/>
-          <w:lang w:val="en-US"/>
-          <w14:ligatures w14:val="none"/>
-        </w:rPr>
-        <w:t xml:space="preserve"> g1, </w:t>
-      </w:r>
-      <w:proofErr w:type="spellStart"/>
-      <w:r>
-        <w:rPr>
-          <w:rFonts w:ascii="Calibri" w:eastAsia="Calibri" w:hAnsi="Calibri" w:cs="Times New Roman"/>
-          <w:kern w:val="0"/>
-          <w:lang w:val="en-US"/>
-          <w14:ligatures w14:val="none"/>
-        </w:rPr>
-        <w:t>Gasolinera</w:t>
-      </w:r>
-      <w:proofErr w:type="spellEnd"/>
-      <w:r>
-        <w:rPr>
-          <w:rFonts w:ascii="Calibri" w:eastAsia="Calibri" w:hAnsi="Calibri" w:cs="Times New Roman"/>
-          <w:kern w:val="0"/>
-          <w:lang w:val="en-US"/>
-          <w14:ligatures w14:val="none"/>
-        </w:rPr>
-        <w:t xml:space="preserve"> g2)</w:t>
+        <w:t>compare(Gasolinera g1, Gasolinera g2)</w:t>
       </w:r>
     </w:p>
     <w:p>
@@ -2712,52 +2550,26 @@
         <w:rPr>
           <w:rFonts w:ascii="Calibri" w:eastAsia="Calibri" w:hAnsi="Calibri" w:cs="Times New Roman"/>
           <w:kern w:val="0"/>
-          <w:lang w:val="en-US"/>
-          <w14:ligatures w14:val="none"/>
-        </w:rPr>
-        <w:t xml:space="preserve">De la </w:t>
-      </w:r>
-      <w:proofErr w:type="spellStart"/>
+          <w14:ligatures w14:val="none"/>
+        </w:rPr>
+        <w:t>De la clase</w:t>
+      </w:r>
       <w:r>
         <w:rPr>
           <w:rFonts w:ascii="Calibri" w:eastAsia="Calibri" w:hAnsi="Calibri" w:cs="Times New Roman"/>
           <w:kern w:val="0"/>
-          <w:lang w:val="en-US"/>
-          <w14:ligatures w14:val="none"/>
-        </w:rPr>
-        <w:t>clase</w:t>
-      </w:r>
-      <w:proofErr w:type="spellEnd"/>
+          <w14:ligatures w14:val="none"/>
+        </w:rPr>
+        <w:t xml:space="preserve"> del presentador</w:t>
+      </w:r>
       <w:r>
         <w:rPr>
           <w:rFonts w:ascii="Calibri" w:eastAsia="Calibri" w:hAnsi="Calibri" w:cs="Times New Roman"/>
           <w:kern w:val="0"/>
-          <w:lang w:val="en-US"/>
-          <w14:ligatures w14:val="none"/>
-        </w:rPr>
-        <w:t xml:space="preserve"> del </w:t>
-      </w:r>
-      <w:proofErr w:type="spellStart"/>
-      <w:r>
-        <w:rPr>
-          <w:rFonts w:ascii="Calibri" w:eastAsia="Calibri" w:hAnsi="Calibri" w:cs="Times New Roman"/>
-          <w:kern w:val="0"/>
-          <w:lang w:val="en-US"/>
-          <w14:ligatures w14:val="none"/>
-        </w:rPr>
-        <w:t>presentador</w:t>
-      </w:r>
-      <w:proofErr w:type="spellEnd"/>
-      <w:r>
-        <w:rPr>
-          <w:rFonts w:ascii="Calibri" w:eastAsia="Calibri" w:hAnsi="Calibri" w:cs="Times New Roman"/>
-          <w:kern w:val="0"/>
-          <w:lang w:val="en-US"/>
           <w14:ligatures w14:val="none"/>
         </w:rPr>
         <w:t xml:space="preserve"> </w:t>
       </w:r>
-      <w:proofErr w:type="spellStart"/>
       <w:r>
         <w:rPr>
           <w:rFonts w:ascii="Calibri" w:eastAsia="Calibri" w:hAnsi="Calibri" w:cs="Times New Roman"/>
@@ -2769,60 +2581,18 @@
         </w:rPr>
         <w:t>MainPresenter</w:t>
       </w:r>
-      <w:proofErr w:type="spellEnd"/>
       <w:r>
         <w:rPr>
           <w:rFonts w:ascii="Calibri" w:eastAsia="Calibri" w:hAnsi="Calibri" w:cs="Times New Roman"/>
           <w:kern w:val="0"/>
-          <w:lang w:val="en-US"/>
-          <w14:ligatures w14:val="none"/>
-        </w:rPr>
-        <w:t xml:space="preserve">, </w:t>
-      </w:r>
-      <w:proofErr w:type="spellStart"/>
-      <w:r>
-        <w:rPr>
-          <w:rFonts w:ascii="Calibri" w:eastAsia="Calibri" w:hAnsi="Calibri" w:cs="Times New Roman"/>
-          <w:kern w:val="0"/>
-          <w:lang w:val="en-US"/>
-          <w14:ligatures w14:val="none"/>
-        </w:rPr>
-        <w:t>los</w:t>
-      </w:r>
-      <w:proofErr w:type="spellEnd"/>
-      <w:r>
-        <w:rPr>
-          <w:rFonts w:ascii="Calibri" w:eastAsia="Calibri" w:hAnsi="Calibri" w:cs="Times New Roman"/>
-          <w:kern w:val="0"/>
-          <w:lang w:val="en-US"/>
-          <w14:ligatures w14:val="none"/>
-        </w:rPr>
-        <w:t xml:space="preserve"> </w:t>
-      </w:r>
-      <w:proofErr w:type="spellStart"/>
-      <w:r>
-        <w:rPr>
-          <w:rFonts w:ascii="Calibri" w:eastAsia="Calibri" w:hAnsi="Calibri" w:cs="Times New Roman"/>
-          <w:kern w:val="0"/>
-          <w:lang w:val="en-US"/>
-          <w14:ligatures w14:val="none"/>
-        </w:rPr>
-        <w:t>métodos</w:t>
-      </w:r>
-      <w:proofErr w:type="spellEnd"/>
-      <w:r>
-        <w:rPr>
-          <w:rFonts w:ascii="Calibri" w:eastAsia="Calibri" w:hAnsi="Calibri" w:cs="Times New Roman"/>
-          <w:kern w:val="0"/>
-          <w:lang w:val="en-US"/>
-          <w14:ligatures w14:val="none"/>
-        </w:rPr>
-        <w:t>:</w:t>
+          <w14:ligatures w14:val="none"/>
+        </w:rPr>
+        <w:t>, los métodos:</w:t>
       </w:r>
     </w:p>
     <w:p>
       <w:pPr>
-        <w:pStyle w:val="Prrafodelista"/>
+        <w:pStyle w:val="ListParagraph"/>
         <w:numPr>
           <w:ilvl w:val="0"/>
           <w:numId w:val="20"/>
@@ -2836,7 +2606,6 @@
           <w14:ligatures w14:val="none"/>
         </w:rPr>
       </w:pPr>
-      <w:proofErr w:type="spellStart"/>
       <w:r>
         <w:rPr>
           <w:rFonts w:ascii="Calibri" w:eastAsia="Calibri" w:hAnsi="Calibri" w:cs="Times New Roman"/>
@@ -2844,9 +2613,8 @@
           <w:kern w:val="0"/>
           <w14:ligatures w14:val="none"/>
         </w:rPr>
-        <w:t>void</w:t>
-      </w:r>
-      <w:proofErr w:type="spellEnd"/>
+        <w:t xml:space="preserve">void </w:t>
+      </w:r>
       <w:r>
         <w:rPr>
           <w:rFonts w:ascii="Calibri" w:eastAsia="Calibri" w:hAnsi="Calibri" w:cs="Times New Roman"/>
@@ -2854,32 +2622,12 @@
           <w:kern w:val="0"/>
           <w14:ligatures w14:val="none"/>
         </w:rPr>
-        <w:t xml:space="preserve"> </w:t>
-      </w:r>
-      <w:proofErr w:type="spellStart"/>
-      <w:r>
-        <w:rPr>
-          <w:rFonts w:ascii="Calibri" w:eastAsia="Calibri" w:hAnsi="Calibri" w:cs="Times New Roman"/>
-          <w:bCs/>
-          <w:kern w:val="0"/>
-          <w14:ligatures w14:val="none"/>
-        </w:rPr>
-        <w:t>onOrderClicked</w:t>
-      </w:r>
-      <w:proofErr w:type="spellEnd"/>
-      <w:r>
-        <w:rPr>
-          <w:rFonts w:ascii="Calibri" w:eastAsia="Calibri" w:hAnsi="Calibri" w:cs="Times New Roman"/>
-          <w:bCs/>
-          <w:kern w:val="0"/>
-          <w14:ligatures w14:val="none"/>
-        </w:rPr>
-        <w:t>();</w:t>
+        <w:t>onOrderClicked();</w:t>
       </w:r>
     </w:p>
     <w:p>
       <w:pPr>
-        <w:pStyle w:val="Prrafodelista"/>
+        <w:pStyle w:val="ListParagraph"/>
         <w:numPr>
           <w:ilvl w:val="0"/>
           <w:numId w:val="20"/>
@@ -2893,7 +2641,6 @@
           <w14:ligatures w14:val="none"/>
         </w:rPr>
       </w:pPr>
-      <w:proofErr w:type="spellStart"/>
       <w:r>
         <w:rPr>
           <w:rFonts w:ascii="Calibri" w:eastAsia="Calibri" w:hAnsi="Calibri" w:cs="Times New Roman"/>
@@ -2901,9 +2648,8 @@
           <w:kern w:val="0"/>
           <w14:ligatures w14:val="none"/>
         </w:rPr>
-        <w:t>void</w:t>
-      </w:r>
-      <w:proofErr w:type="spellEnd"/>
+        <w:t xml:space="preserve">void </w:t>
+      </w:r>
       <w:r>
         <w:rPr>
           <w:rFonts w:ascii="Calibri" w:eastAsia="Calibri" w:hAnsi="Calibri" w:cs="Times New Roman"/>
@@ -2911,9 +2657,8 @@
           <w:kern w:val="0"/>
           <w14:ligatures w14:val="none"/>
         </w:rPr>
-        <w:t xml:space="preserve"> </w:t>
-      </w:r>
-      <w:proofErr w:type="spellStart"/>
+        <w:t>onFuelTypeSelected</w:t>
+      </w:r>
       <w:r>
         <w:rPr>
           <w:rFonts w:ascii="Calibri" w:eastAsia="Calibri" w:hAnsi="Calibri" w:cs="Times New Roman"/>
@@ -2921,62 +2666,12 @@
           <w:kern w:val="0"/>
           <w14:ligatures w14:val="none"/>
         </w:rPr>
-        <w:t>onFuelTypeSelected</w:t>
-      </w:r>
-      <w:proofErr w:type="spellEnd"/>
-      <w:r>
-        <w:rPr>
-          <w:rFonts w:ascii="Calibri" w:eastAsia="Calibri" w:hAnsi="Calibri" w:cs="Times New Roman"/>
-          <w:bCs/>
-          <w:kern w:val="0"/>
-          <w14:ligatures w14:val="none"/>
-        </w:rPr>
-        <w:t>(</w:t>
-      </w:r>
-      <w:proofErr w:type="spellStart"/>
-      <w:r>
-        <w:rPr>
-          <w:rFonts w:ascii="Calibri" w:eastAsia="Calibri" w:hAnsi="Calibri" w:cs="Times New Roman"/>
-          <w:bCs/>
-          <w:kern w:val="0"/>
-          <w14:ligatures w14:val="none"/>
-        </w:rPr>
-        <w:t>FuelTypeEnum</w:t>
-      </w:r>
-      <w:proofErr w:type="spellEnd"/>
-      <w:r>
-        <w:rPr>
-          <w:rFonts w:ascii="Calibri" w:eastAsia="Calibri" w:hAnsi="Calibri" w:cs="Times New Roman"/>
-          <w:bCs/>
-          <w:kern w:val="0"/>
-          <w14:ligatures w14:val="none"/>
-        </w:rPr>
-        <w:t xml:space="preserve"> </w:t>
-      </w:r>
-      <w:proofErr w:type="spellStart"/>
-      <w:r>
-        <w:rPr>
-          <w:rFonts w:ascii="Calibri" w:eastAsia="Calibri" w:hAnsi="Calibri" w:cs="Times New Roman"/>
-          <w:bCs/>
-          <w:kern w:val="0"/>
-          <w14:ligatures w14:val="none"/>
-        </w:rPr>
-        <w:t>type</w:t>
-      </w:r>
-      <w:proofErr w:type="spellEnd"/>
-      <w:r>
-        <w:rPr>
-          <w:rFonts w:ascii="Calibri" w:eastAsia="Calibri" w:hAnsi="Calibri" w:cs="Times New Roman"/>
-          <w:bCs/>
-          <w:kern w:val="0"/>
-          <w14:ligatures w14:val="none"/>
-        </w:rPr>
-        <w:t>);</w:t>
+        <w:t>(FuelTypeEnum type);</w:t>
       </w:r>
     </w:p>
     <w:p>
       <w:pPr>
-        <w:pStyle w:val="Prrafodelista"/>
+        <w:pStyle w:val="ListParagraph"/>
         <w:numPr>
           <w:ilvl w:val="0"/>
           <w:numId w:val="20"/>
@@ -2990,7 +2685,6 @@
           <w14:ligatures w14:val="none"/>
         </w:rPr>
       </w:pPr>
-      <w:proofErr w:type="spellStart"/>
       <w:r>
         <w:rPr>
           <w:rFonts w:ascii="Calibri" w:eastAsia="Calibri" w:hAnsi="Calibri" w:cs="Times New Roman"/>
@@ -2998,9 +2692,8 @@
           <w:kern w:val="0"/>
           <w14:ligatures w14:val="none"/>
         </w:rPr>
-        <w:t>void</w:t>
-      </w:r>
-      <w:proofErr w:type="spellEnd"/>
+        <w:t xml:space="preserve">void </w:t>
+      </w:r>
       <w:r>
         <w:rPr>
           <w:rFonts w:ascii="Calibri" w:eastAsia="Calibri" w:hAnsi="Calibri" w:cs="Times New Roman"/>
@@ -3008,72 +2701,12 @@
           <w:kern w:val="0"/>
           <w14:ligatures w14:val="none"/>
         </w:rPr>
-        <w:t xml:space="preserve"> </w:t>
-      </w:r>
-      <w:proofErr w:type="spellStart"/>
-      <w:r>
-        <w:rPr>
-          <w:rFonts w:ascii="Calibri" w:eastAsia="Calibri" w:hAnsi="Calibri" w:cs="Times New Roman"/>
-          <w:bCs/>
-          <w:kern w:val="0"/>
-          <w14:ligatures w14:val="none"/>
-        </w:rPr>
-        <w:t>onMethodOrderSelected</w:t>
-      </w:r>
-      <w:proofErr w:type="spellEnd"/>
-      <w:r>
-        <w:rPr>
-          <w:rFonts w:ascii="Calibri" w:eastAsia="Calibri" w:hAnsi="Calibri" w:cs="Times New Roman"/>
-          <w:bCs/>
-          <w:kern w:val="0"/>
-          <w14:ligatures w14:val="none"/>
-        </w:rPr>
-        <w:t>(</w:t>
-      </w:r>
-      <w:proofErr w:type="spellStart"/>
-      <w:r>
-        <w:rPr>
-          <w:rFonts w:ascii="Calibri" w:eastAsia="Calibri" w:hAnsi="Calibri" w:cs="Times New Roman"/>
-          <w:bCs/>
-          <w:kern w:val="0"/>
-          <w14:ligatures w14:val="none"/>
-        </w:rPr>
-        <w:t>OrderMethodsEnum</w:t>
-      </w:r>
-      <w:proofErr w:type="spellEnd"/>
-      <w:r>
-        <w:rPr>
-          <w:rFonts w:ascii="Calibri" w:eastAsia="Calibri" w:hAnsi="Calibri" w:cs="Times New Roman"/>
-          <w:bCs/>
-          <w:kern w:val="0"/>
-          <w14:ligatures w14:val="none"/>
-        </w:rPr>
-        <w:t xml:space="preserve"> </w:t>
-      </w:r>
-      <w:proofErr w:type="spellStart"/>
-      <w:r>
-        <w:rPr>
-          <w:rFonts w:ascii="Calibri" w:eastAsia="Calibri" w:hAnsi="Calibri" w:cs="Times New Roman"/>
-          <w:bCs/>
-          <w:kern w:val="0"/>
-          <w14:ligatures w14:val="none"/>
-        </w:rPr>
-        <w:t>orderMethod</w:t>
-      </w:r>
-      <w:proofErr w:type="spellEnd"/>
-      <w:r>
-        <w:rPr>
-          <w:rFonts w:ascii="Calibri" w:eastAsia="Calibri" w:hAnsi="Calibri" w:cs="Times New Roman"/>
-          <w:bCs/>
-          <w:kern w:val="0"/>
-          <w14:ligatures w14:val="none"/>
-        </w:rPr>
-        <w:t>);</w:t>
+        <w:t>onMethodOrderSelected(OrderMethodsEnum orderMethod);</w:t>
       </w:r>
     </w:p>
     <w:p>
       <w:pPr>
-        <w:pStyle w:val="Prrafodelista"/>
+        <w:pStyle w:val="ListParagraph"/>
         <w:numPr>
           <w:ilvl w:val="0"/>
           <w:numId w:val="20"/>
@@ -3087,7 +2720,6 @@
           <w14:ligatures w14:val="none"/>
         </w:rPr>
       </w:pPr>
-      <w:proofErr w:type="spellStart"/>
       <w:r>
         <w:rPr>
           <w:rFonts w:ascii="Calibri" w:eastAsia="Calibri" w:hAnsi="Calibri" w:cs="Times New Roman"/>
@@ -3095,9 +2727,8 @@
           <w:kern w:val="0"/>
           <w14:ligatures w14:val="none"/>
         </w:rPr>
-        <w:t>void</w:t>
-      </w:r>
-      <w:proofErr w:type="spellEnd"/>
+        <w:t xml:space="preserve">void </w:t>
+      </w:r>
       <w:r>
         <w:rPr>
           <w:rFonts w:ascii="Calibri" w:eastAsia="Calibri" w:hAnsi="Calibri" w:cs="Times New Roman"/>
@@ -3105,32 +2736,12 @@
           <w:kern w:val="0"/>
           <w14:ligatures w14:val="none"/>
         </w:rPr>
-        <w:t xml:space="preserve"> </w:t>
-      </w:r>
-      <w:proofErr w:type="spellStart"/>
-      <w:r>
-        <w:rPr>
-          <w:rFonts w:ascii="Calibri" w:eastAsia="Calibri" w:hAnsi="Calibri" w:cs="Times New Roman"/>
-          <w:bCs/>
-          <w:kern w:val="0"/>
-          <w14:ligatures w14:val="none"/>
-        </w:rPr>
-        <w:t>onOrderPopUpAcceptClicked</w:t>
-      </w:r>
-      <w:proofErr w:type="spellEnd"/>
-      <w:r>
-        <w:rPr>
-          <w:rFonts w:ascii="Calibri" w:eastAsia="Calibri" w:hAnsi="Calibri" w:cs="Times New Roman"/>
-          <w:bCs/>
-          <w:kern w:val="0"/>
-          <w14:ligatures w14:val="none"/>
-        </w:rPr>
-        <w:t>();</w:t>
+        <w:t>onOrderPopUpAcceptClicked();</w:t>
       </w:r>
     </w:p>
     <w:p>
       <w:pPr>
-        <w:pStyle w:val="Prrafodelista"/>
+        <w:pStyle w:val="ListParagraph"/>
         <w:numPr>
           <w:ilvl w:val="0"/>
           <w:numId w:val="20"/>
@@ -3144,7 +2755,6 @@
           <w14:ligatures w14:val="none"/>
         </w:rPr>
       </w:pPr>
-      <w:proofErr w:type="spellStart"/>
       <w:r>
         <w:rPr>
           <w:rFonts w:ascii="Calibri" w:eastAsia="Calibri" w:hAnsi="Calibri" w:cs="Times New Roman"/>
@@ -3152,9 +2762,8 @@
           <w:kern w:val="0"/>
           <w14:ligatures w14:val="none"/>
         </w:rPr>
-        <w:t>void</w:t>
-      </w:r>
-      <w:proofErr w:type="spellEnd"/>
+        <w:t xml:space="preserve">void </w:t>
+      </w:r>
       <w:r>
         <w:rPr>
           <w:rFonts w:ascii="Calibri" w:eastAsia="Calibri" w:hAnsi="Calibri" w:cs="Times New Roman"/>
@@ -3162,32 +2771,12 @@
           <w:kern w:val="0"/>
           <w14:ligatures w14:val="none"/>
         </w:rPr>
-        <w:t xml:space="preserve"> </w:t>
-      </w:r>
-      <w:proofErr w:type="spellStart"/>
-      <w:r>
-        <w:rPr>
-          <w:rFonts w:ascii="Calibri" w:eastAsia="Calibri" w:hAnsi="Calibri" w:cs="Times New Roman"/>
-          <w:bCs/>
-          <w:kern w:val="0"/>
-          <w14:ligatures w14:val="none"/>
-        </w:rPr>
-        <w:t>onOrderPopUpCancelClicked</w:t>
-      </w:r>
-      <w:proofErr w:type="spellEnd"/>
-      <w:r>
-        <w:rPr>
-          <w:rFonts w:ascii="Calibri" w:eastAsia="Calibri" w:hAnsi="Calibri" w:cs="Times New Roman"/>
-          <w:bCs/>
-          <w:kern w:val="0"/>
-          <w14:ligatures w14:val="none"/>
-        </w:rPr>
-        <w:t>();</w:t>
+        <w:t>onOrderPopUpCancelClicked();</w:t>
       </w:r>
     </w:p>
     <w:p>
       <w:pPr>
-        <w:pStyle w:val="Prrafodelista"/>
+        <w:pStyle w:val="ListParagraph"/>
         <w:numPr>
           <w:ilvl w:val="0"/>
           <w:numId w:val="20"/>
@@ -3201,7 +2790,6 @@
           <w14:ligatures w14:val="none"/>
         </w:rPr>
       </w:pPr>
-      <w:proofErr w:type="spellStart"/>
       <w:r>
         <w:rPr>
           <w:rFonts w:ascii="Calibri" w:eastAsia="Calibri" w:hAnsi="Calibri" w:cs="Times New Roman"/>
@@ -3209,9 +2797,8 @@
           <w:kern w:val="0"/>
           <w14:ligatures w14:val="none"/>
         </w:rPr>
-        <w:t>void</w:t>
-      </w:r>
-      <w:proofErr w:type="spellEnd"/>
+        <w:t xml:space="preserve">void </w:t>
+      </w:r>
       <w:r>
         <w:rPr>
           <w:rFonts w:ascii="Calibri" w:eastAsia="Calibri" w:hAnsi="Calibri" w:cs="Times New Roman"/>
@@ -3219,9 +2806,8 @@
           <w:kern w:val="0"/>
           <w14:ligatures w14:val="none"/>
         </w:rPr>
-        <w:t xml:space="preserve"> </w:t>
-      </w:r>
-      <w:proofErr w:type="spellStart"/>
+        <w:t>onOrderPopUp</w:t>
+      </w:r>
       <w:r>
         <w:rPr>
           <w:rFonts w:ascii="Calibri" w:eastAsia="Calibri" w:hAnsi="Calibri" w:cs="Times New Roman"/>
@@ -3229,7 +2815,7 @@
           <w:kern w:val="0"/>
           <w14:ligatures w14:val="none"/>
         </w:rPr>
-        <w:t>onOrderPopUp</w:t>
+        <w:t>Clear</w:t>
       </w:r>
       <w:r>
         <w:rPr>
@@ -3238,26 +2824,7 @@
           <w:kern w:val="0"/>
           <w14:ligatures w14:val="none"/>
         </w:rPr>
-        <w:t>Clear</w:t>
-      </w:r>
-      <w:r>
-        <w:rPr>
-          <w:rFonts w:ascii="Calibri" w:eastAsia="Calibri" w:hAnsi="Calibri" w:cs="Times New Roman"/>
-          <w:bCs/>
-          <w:kern w:val="0"/>
-          <w14:ligatures w14:val="none"/>
-        </w:rPr>
-        <w:t>Clicked</w:t>
-      </w:r>
-      <w:proofErr w:type="spellEnd"/>
-      <w:r>
-        <w:rPr>
-          <w:rFonts w:ascii="Calibri" w:eastAsia="Calibri" w:hAnsi="Calibri" w:cs="Times New Roman"/>
-          <w:bCs/>
-          <w:kern w:val="0"/>
-          <w14:ligatures w14:val="none"/>
-        </w:rPr>
-        <w:t>();</w:t>
+        <w:t>Clicked();</w:t>
       </w:r>
     </w:p>
     <w:p>
@@ -3391,197 +2958,32 @@
         <w:rPr>
           <w:rFonts w:ascii="Calibri" w:eastAsia="Calibri" w:hAnsi="Calibri" w:cs="Times New Roman"/>
           <w:kern w:val="0"/>
-          <w:lang w:val="en-US"/>
-          <w14:ligatures w14:val="none"/>
-        </w:rPr>
-        <w:t xml:space="preserve">De la </w:t>
-      </w:r>
-      <w:proofErr w:type="spellStart"/>
-      <w:r>
-        <w:rPr>
-          <w:rFonts w:ascii="Calibri" w:eastAsia="Calibri" w:hAnsi="Calibri" w:cs="Times New Roman"/>
-          <w:kern w:val="0"/>
-          <w:lang w:val="en-US"/>
-          <w14:ligatures w14:val="none"/>
-        </w:rPr>
-        <w:t>clase</w:t>
-      </w:r>
-      <w:proofErr w:type="spellEnd"/>
-      <w:r>
-        <w:rPr>
-          <w:rFonts w:ascii="Calibri" w:eastAsia="Calibri" w:hAnsi="Calibri" w:cs="Times New Roman"/>
-          <w:kern w:val="0"/>
-          <w:lang w:val="en-US"/>
-          <w14:ligatures w14:val="none"/>
-        </w:rPr>
-        <w:t xml:space="preserve"> de </w:t>
-      </w:r>
-      <w:proofErr w:type="spellStart"/>
-      <w:r>
-        <w:rPr>
-          <w:rFonts w:ascii="Calibri" w:eastAsia="Calibri" w:hAnsi="Calibri" w:cs="Times New Roman"/>
-          <w:kern w:val="0"/>
-          <w:lang w:val="en-US"/>
-          <w14:ligatures w14:val="none"/>
-        </w:rPr>
-        <w:t>dominio</w:t>
-      </w:r>
-      <w:proofErr w:type="spellEnd"/>
-      <w:r>
-        <w:rPr>
-          <w:rFonts w:ascii="Calibri" w:eastAsia="Calibri" w:hAnsi="Calibri" w:cs="Times New Roman"/>
-          <w:kern w:val="0"/>
-          <w:lang w:val="en-US"/>
-          <w14:ligatures w14:val="none"/>
-        </w:rPr>
-        <w:t xml:space="preserve"> </w:t>
-      </w:r>
-      <w:proofErr w:type="spellStart"/>
+          <w14:ligatures w14:val="none"/>
+        </w:rPr>
+        <w:t xml:space="preserve">De la clase de dominio </w:t>
+      </w:r>
       <w:r>
         <w:rPr>
           <w:rFonts w:ascii="Calibri" w:eastAsia="Calibri" w:hAnsi="Calibri" w:cs="Times New Roman"/>
           <w:i/>
           <w:iCs/>
           <w:kern w:val="0"/>
-          <w:lang w:val="en-US"/>
           <w14:ligatures w14:val="none"/>
         </w:rPr>
         <w:t>OrderByPrice</w:t>
       </w:r>
-      <w:proofErr w:type="spellEnd"/>
       <w:r>
         <w:rPr>
           <w:rFonts w:ascii="Calibri" w:eastAsia="Calibri" w:hAnsi="Calibri" w:cs="Times New Roman"/>
           <w:kern w:val="0"/>
-          <w:lang w:val="en-US"/>
-          <w14:ligatures w14:val="none"/>
-        </w:rPr>
-        <w:t xml:space="preserve">, </w:t>
-      </w:r>
-      <w:proofErr w:type="spellStart"/>
-      <w:r>
-        <w:rPr>
-          <w:rFonts w:ascii="Calibri" w:eastAsia="Calibri" w:hAnsi="Calibri" w:cs="Times New Roman"/>
-          <w:kern w:val="0"/>
-          <w:lang w:val="en-US"/>
-          <w14:ligatures w14:val="none"/>
-        </w:rPr>
-        <w:t>empleando</w:t>
-      </w:r>
-      <w:proofErr w:type="spellEnd"/>
-      <w:r>
-        <w:rPr>
-          <w:rFonts w:ascii="Calibri" w:eastAsia="Calibri" w:hAnsi="Calibri" w:cs="Times New Roman"/>
-          <w:kern w:val="0"/>
-          <w:lang w:val="en-US"/>
-          <w14:ligatures w14:val="none"/>
-        </w:rPr>
-        <w:t xml:space="preserve"> </w:t>
-      </w:r>
-      <w:proofErr w:type="spellStart"/>
-      <w:r>
-        <w:rPr>
-          <w:rFonts w:ascii="Calibri" w:eastAsia="Calibri" w:hAnsi="Calibri" w:cs="Times New Roman"/>
-          <w:kern w:val="0"/>
-          <w:lang w:val="en-US"/>
-          <w14:ligatures w14:val="none"/>
-        </w:rPr>
-        <w:t>los</w:t>
-      </w:r>
-      <w:proofErr w:type="spellEnd"/>
-      <w:r>
-        <w:rPr>
-          <w:rFonts w:ascii="Calibri" w:eastAsia="Calibri" w:hAnsi="Calibri" w:cs="Times New Roman"/>
-          <w:kern w:val="0"/>
-          <w:lang w:val="en-US"/>
-          <w14:ligatures w14:val="none"/>
-        </w:rPr>
-        <w:t xml:space="preserve"> </w:t>
-      </w:r>
-      <w:proofErr w:type="spellStart"/>
-      <w:r>
-        <w:rPr>
-          <w:rFonts w:ascii="Calibri" w:eastAsia="Calibri" w:hAnsi="Calibri" w:cs="Times New Roman"/>
-          <w:kern w:val="0"/>
-          <w:lang w:val="en-US"/>
-          <w14:ligatures w14:val="none"/>
-        </w:rPr>
-        <w:t>datos</w:t>
-      </w:r>
-      <w:proofErr w:type="spellEnd"/>
-      <w:r>
-        <w:rPr>
-          <w:rFonts w:ascii="Calibri" w:eastAsia="Calibri" w:hAnsi="Calibri" w:cs="Times New Roman"/>
-          <w:kern w:val="0"/>
-          <w:lang w:val="en-US"/>
-          <w14:ligatures w14:val="none"/>
-        </w:rPr>
-        <w:t xml:space="preserve"> de la </w:t>
-      </w:r>
-      <w:proofErr w:type="spellStart"/>
-      <w:r>
-        <w:rPr>
-          <w:rFonts w:ascii="Calibri" w:eastAsia="Calibri" w:hAnsi="Calibri" w:cs="Times New Roman"/>
-          <w:kern w:val="0"/>
-          <w:lang w:val="en-US"/>
-          <w14:ligatures w14:val="none"/>
-        </w:rPr>
-        <w:t>Tabla</w:t>
-      </w:r>
-      <w:proofErr w:type="spellEnd"/>
-      <w:r>
-        <w:rPr>
-          <w:rFonts w:ascii="Calibri" w:eastAsia="Calibri" w:hAnsi="Calibri" w:cs="Times New Roman"/>
-          <w:kern w:val="0"/>
-          <w:lang w:val="en-US"/>
-          <w14:ligatures w14:val="none"/>
-        </w:rPr>
-        <w:t xml:space="preserve"> 1, </w:t>
-      </w:r>
-      <w:proofErr w:type="spellStart"/>
-      <w:r>
-        <w:rPr>
-          <w:rFonts w:ascii="Calibri" w:eastAsia="Calibri" w:hAnsi="Calibri" w:cs="Times New Roman"/>
-          <w:kern w:val="0"/>
-          <w:lang w:val="en-US"/>
-          <w14:ligatures w14:val="none"/>
-        </w:rPr>
-        <w:t>el</w:t>
-      </w:r>
-      <w:proofErr w:type="spellEnd"/>
-      <w:r>
-        <w:rPr>
-          <w:rFonts w:ascii="Calibri" w:eastAsia="Calibri" w:hAnsi="Calibri" w:cs="Times New Roman"/>
-          <w:kern w:val="0"/>
-          <w:lang w:val="en-US"/>
-          <w14:ligatures w14:val="none"/>
-        </w:rPr>
-        <w:t xml:space="preserve"> </w:t>
-      </w:r>
-      <w:proofErr w:type="spellStart"/>
-      <w:r>
-        <w:rPr>
-          <w:rFonts w:ascii="Calibri" w:eastAsia="Calibri" w:hAnsi="Calibri" w:cs="Times New Roman"/>
-          <w:kern w:val="0"/>
-          <w:lang w:val="en-US"/>
-          <w14:ligatures w14:val="none"/>
-        </w:rPr>
-        <w:t>método</w:t>
-      </w:r>
-      <w:proofErr w:type="spellEnd"/>
-      <w:r>
-        <w:rPr>
-          <w:rFonts w:ascii="Calibri" w:eastAsia="Calibri" w:hAnsi="Calibri" w:cs="Times New Roman"/>
-          <w:kern w:val="0"/>
-          <w:lang w:val="en-US"/>
-          <w14:ligatures w14:val="none"/>
-        </w:rPr>
-        <w:t>:</w:t>
+          <w14:ligatures w14:val="none"/>
+        </w:rPr>
+        <w:t>, empleando los datos de la Tabla 1, el método:</w:t>
       </w:r>
     </w:p>
     <w:p>
       <w:pPr>
-        <w:pStyle w:val="Prrafodelista"/>
+        <w:pStyle w:val="ListParagraph"/>
         <w:numPr>
           <w:ilvl w:val="0"/>
           <w:numId w:val="19"/>
@@ -3604,7 +3006,6 @@
         </w:rPr>
         <w:t xml:space="preserve">int </w:t>
       </w:r>
-      <w:proofErr w:type="gramStart"/>
       <w:r>
         <w:rPr>
           <w:rFonts w:ascii="Calibri" w:eastAsia="Calibri" w:hAnsi="Calibri" w:cs="Times New Roman"/>
@@ -3612,53 +3013,12 @@
           <w:lang w:val="en-US"/>
           <w14:ligatures w14:val="none"/>
         </w:rPr>
-        <w:t>compare(</w:t>
-      </w:r>
-      <w:proofErr w:type="spellStart"/>
-      <w:proofErr w:type="gramEnd"/>
-      <w:r>
-        <w:rPr>
-          <w:rFonts w:ascii="Calibri" w:eastAsia="Calibri" w:hAnsi="Calibri" w:cs="Times New Roman"/>
-          <w:kern w:val="0"/>
-          <w:lang w:val="en-US"/>
-          <w14:ligatures w14:val="none"/>
-        </w:rPr>
-        <w:t>Gasolinera</w:t>
-      </w:r>
-      <w:proofErr w:type="spellEnd"/>
-      <w:r>
-        <w:rPr>
-          <w:rFonts w:ascii="Calibri" w:eastAsia="Calibri" w:hAnsi="Calibri" w:cs="Times New Roman"/>
-          <w:kern w:val="0"/>
-          <w:lang w:val="en-US"/>
-          <w14:ligatures w14:val="none"/>
-        </w:rPr>
-        <w:t xml:space="preserve"> g1, </w:t>
-      </w:r>
-      <w:proofErr w:type="spellStart"/>
-      <w:r>
-        <w:rPr>
-          <w:rFonts w:ascii="Calibri" w:eastAsia="Calibri" w:hAnsi="Calibri" w:cs="Times New Roman"/>
-          <w:kern w:val="0"/>
-          <w:lang w:val="en-US"/>
-          <w14:ligatures w14:val="none"/>
-        </w:rPr>
-        <w:t>Gasolinera</w:t>
-      </w:r>
-      <w:proofErr w:type="spellEnd"/>
-      <w:r>
-        <w:rPr>
-          <w:rFonts w:ascii="Calibri" w:eastAsia="Calibri" w:hAnsi="Calibri" w:cs="Times New Roman"/>
-          <w:kern w:val="0"/>
-          <w:lang w:val="en-US"/>
-          <w14:ligatures w14:val="none"/>
-        </w:rPr>
-        <w:t xml:space="preserve"> g2)</w:t>
+        <w:t>compare(Gasolinera g1, Gasolinera g2)</w:t>
       </w:r>
     </w:p>
     <w:tbl>
       <w:tblPr>
-        <w:tblStyle w:val="Tablaconcuadrcula"/>
+        <w:tblStyle w:val="TableGrid"/>
         <w:tblW w:w="0" w:type="auto"/>
         <w:jc w:val="center"/>
         <w:tblInd w:w="0" w:type="dxa"/>
@@ -3799,11 +3159,9 @@
             <w:r>
               <w:t xml:space="preserve">, </w:t>
             </w:r>
-            <w:proofErr w:type="spellStart"/>
             <w:r>
               <w:t>fuelType</w:t>
             </w:r>
-            <w:proofErr w:type="spellEnd"/>
             <w:r>
               <w:t>=</w:t>
             </w:r>
@@ -3816,11 +3174,9 @@
             <w:r>
               <w:t xml:space="preserve">, </w:t>
             </w:r>
-            <w:proofErr w:type="spellStart"/>
             <w:r>
               <w:t>ascending</w:t>
             </w:r>
-            <w:proofErr w:type="spellEnd"/>
             <w:r>
               <w:t>=true</w:t>
             </w:r>
@@ -3902,11 +3258,9 @@
             <w:r>
               <w:t xml:space="preserve">, </w:t>
             </w:r>
-            <w:proofErr w:type="spellStart"/>
             <w:r>
               <w:t>fuelType</w:t>
             </w:r>
-            <w:proofErr w:type="spellEnd"/>
             <w:r>
               <w:t>=</w:t>
             </w:r>
@@ -3919,11 +3273,9 @@
             <w:r>
               <w:t xml:space="preserve">, </w:t>
             </w:r>
-            <w:proofErr w:type="spellStart"/>
             <w:r>
               <w:t>ascending</w:t>
             </w:r>
-            <w:proofErr w:type="spellEnd"/>
             <w:r>
               <w:t>=true</w:t>
             </w:r>
@@ -4013,11 +3365,9 @@
             <w:r>
               <w:t xml:space="preserve">, </w:t>
             </w:r>
-            <w:proofErr w:type="spellStart"/>
             <w:r>
               <w:t>fuelType</w:t>
             </w:r>
-            <w:proofErr w:type="spellEnd"/>
             <w:r>
               <w:t xml:space="preserve">= </w:t>
             </w:r>
@@ -4027,11 +3377,9 @@
             <w:r>
               <w:t xml:space="preserve">, </w:t>
             </w:r>
-            <w:proofErr w:type="spellStart"/>
             <w:r>
               <w:t>ascending</w:t>
             </w:r>
-            <w:proofErr w:type="spellEnd"/>
             <w:r>
               <w:t>=false</w:t>
             </w:r>
@@ -4124,11 +3472,9 @@
             <w:r>
               <w:t xml:space="preserve">, </w:t>
             </w:r>
-            <w:proofErr w:type="spellStart"/>
             <w:r>
               <w:t>fuelType</w:t>
             </w:r>
-            <w:proofErr w:type="spellEnd"/>
             <w:r>
               <w:t xml:space="preserve">= </w:t>
             </w:r>
@@ -4138,11 +3484,9 @@
             <w:r>
               <w:t xml:space="preserve">, </w:t>
             </w:r>
-            <w:proofErr w:type="spellStart"/>
             <w:r>
               <w:t>ascending</w:t>
             </w:r>
-            <w:proofErr w:type="spellEnd"/>
             <w:r>
               <w:t>=false</w:t>
             </w:r>
@@ -4250,11 +3594,9 @@
             <w:r>
               <w:t xml:space="preserve">, </w:t>
             </w:r>
-            <w:proofErr w:type="spellStart"/>
             <w:r>
               <w:t>fuelType</w:t>
             </w:r>
-            <w:proofErr w:type="spellEnd"/>
             <w:r>
               <w:t>=</w:t>
             </w:r>
@@ -4267,11 +3609,9 @@
             <w:r>
               <w:t xml:space="preserve">, </w:t>
             </w:r>
-            <w:proofErr w:type="spellStart"/>
             <w:r>
               <w:t>ascending</w:t>
             </w:r>
-            <w:proofErr w:type="spellEnd"/>
             <w:r>
               <w:t>=false</w:t>
             </w:r>
@@ -4358,11 +3698,9 @@
             <w:r>
               <w:t xml:space="preserve">, </w:t>
             </w:r>
-            <w:proofErr w:type="spellStart"/>
             <w:r>
               <w:t>fuelType</w:t>
             </w:r>
-            <w:proofErr w:type="spellEnd"/>
             <w:r>
               <w:t>=</w:t>
             </w:r>
@@ -4375,11 +3713,9 @@
             <w:r>
               <w:t xml:space="preserve">, </w:t>
             </w:r>
-            <w:proofErr w:type="spellStart"/>
             <w:r>
               <w:t>ascending</w:t>
             </w:r>
-            <w:proofErr w:type="spellEnd"/>
             <w:r>
               <w:t>=false</w:t>
             </w:r>
@@ -4466,11 +3802,9 @@
             <w:r>
               <w:t xml:space="preserve">, </w:t>
             </w:r>
-            <w:proofErr w:type="spellStart"/>
             <w:r>
               <w:t>fuelType</w:t>
             </w:r>
-            <w:proofErr w:type="spellEnd"/>
             <w:r>
               <w:t>=</w:t>
             </w:r>
@@ -4489,11 +3823,9 @@
             <w:r>
               <w:t xml:space="preserve">, </w:t>
             </w:r>
-            <w:proofErr w:type="spellStart"/>
             <w:r>
               <w:t>ascending</w:t>
             </w:r>
-            <w:proofErr w:type="spellEnd"/>
             <w:r>
               <w:t>=false</w:t>
             </w:r>
@@ -4577,11 +3909,9 @@
             <w:r>
               <w:t xml:space="preserve">, </w:t>
             </w:r>
-            <w:proofErr w:type="spellStart"/>
             <w:r>
               <w:t>fuelType</w:t>
             </w:r>
-            <w:proofErr w:type="spellEnd"/>
             <w:r>
               <w:t>=</w:t>
             </w:r>
@@ -4594,11 +3924,9 @@
             <w:r>
               <w:t xml:space="preserve">, </w:t>
             </w:r>
-            <w:proofErr w:type="spellStart"/>
             <w:r>
               <w:t>ascending</w:t>
             </w:r>
-            <w:proofErr w:type="spellEnd"/>
             <w:r>
               <w:t>=false</w:t>
             </w:r>
@@ -4749,7 +4077,54 @@
         </w:rPr>
         <w:t xml:space="preserve"> clase de dominio </w:t>
       </w:r>
-      <w:proofErr w:type="spellStart"/>
+      <w:r>
+        <w:rPr>
+          <w:rFonts w:ascii="Calibri" w:eastAsia="Calibri" w:hAnsi="Calibri" w:cs="Calibri"/>
+          <w:kern w:val="0"/>
+          <w14:ligatures w14:val="none"/>
+        </w:rPr>
+        <w:t>OrderByType y</w:t>
+      </w:r>
+      <w:r>
+        <w:rPr>
+          <w:rFonts w:ascii="Calibri" w:eastAsia="Calibri" w:hAnsi="Calibri" w:cs="Calibri"/>
+          <w:kern w:val="0"/>
+          <w14:ligatures w14:val="none"/>
+        </w:rPr>
+        <w:t xml:space="preserve"> el Presenter</w:t>
+      </w:r>
+      <w:r>
+        <w:rPr>
+          <w:rFonts w:ascii="Calibri" w:eastAsia="Calibri" w:hAnsi="Calibri" w:cs="Calibri"/>
+          <w:kern w:val="0"/>
+          <w14:ligatures w14:val="none"/>
+        </w:rPr>
+        <w:t xml:space="preserve"> modificado</w:t>
+      </w:r>
+      <w:r>
+        <w:rPr>
+          <w:rFonts w:ascii="Calibri" w:eastAsia="Calibri" w:hAnsi="Calibri" w:cs="Calibri"/>
+          <w:kern w:val="0"/>
+          <w14:ligatures w14:val="none"/>
+        </w:rPr>
+        <w:t>. Para ello, será necesario el uso de objetos Mock para la interfaz</w:t>
+      </w:r>
+      <w:r>
+        <w:rPr>
+          <w:rFonts w:ascii="Calibri" w:eastAsia="Calibri" w:hAnsi="Calibri" w:cs="Calibri"/>
+          <w:kern w:val="0"/>
+          <w14:ligatures w14:val="none"/>
+        </w:rPr>
+        <w:t xml:space="preserve"> </w:t>
+      </w:r>
+      <w:r>
+        <w:rPr>
+          <w:rFonts w:ascii="Calibri" w:eastAsia="Calibri" w:hAnsi="Calibri" w:cs="Calibri"/>
+          <w:kern w:val="0"/>
+          <w14:ligatures w14:val="none"/>
+        </w:rPr>
+        <w:t xml:space="preserve">IMainContract#View, probando así la interacción entre </w:t>
+      </w:r>
       <w:r>
         <w:rPr>
           <w:rFonts w:ascii="Calibri" w:eastAsia="Calibri" w:hAnsi="Calibri" w:cs="Calibri"/>
@@ -4758,93 +4133,6 @@
         </w:rPr>
         <w:t>OrderByType</w:t>
       </w:r>
-      <w:proofErr w:type="spellEnd"/>
-      <w:r>
-        <w:rPr>
-          <w:rFonts w:ascii="Calibri" w:eastAsia="Calibri" w:hAnsi="Calibri" w:cs="Calibri"/>
-          <w:kern w:val="0"/>
-          <w14:ligatures w14:val="none"/>
-        </w:rPr>
-        <w:t xml:space="preserve"> y</w:t>
-      </w:r>
-      <w:r>
-        <w:rPr>
-          <w:rFonts w:ascii="Calibri" w:eastAsia="Calibri" w:hAnsi="Calibri" w:cs="Calibri"/>
-          <w:kern w:val="0"/>
-          <w14:ligatures w14:val="none"/>
-        </w:rPr>
-        <w:t xml:space="preserve"> el Presenter</w:t>
-      </w:r>
-      <w:r>
-        <w:rPr>
-          <w:rFonts w:ascii="Calibri" w:eastAsia="Calibri" w:hAnsi="Calibri" w:cs="Calibri"/>
-          <w:kern w:val="0"/>
-          <w14:ligatures w14:val="none"/>
-        </w:rPr>
-        <w:t xml:space="preserve"> modificado</w:t>
-      </w:r>
-      <w:r>
-        <w:rPr>
-          <w:rFonts w:ascii="Calibri" w:eastAsia="Calibri" w:hAnsi="Calibri" w:cs="Calibri"/>
-          <w:kern w:val="0"/>
-          <w14:ligatures w14:val="none"/>
-        </w:rPr>
-        <w:t xml:space="preserve">. Para ello, será necesario el uso de objetos </w:t>
-      </w:r>
-      <w:proofErr w:type="spellStart"/>
-      <w:r>
-        <w:rPr>
-          <w:rFonts w:ascii="Calibri" w:eastAsia="Calibri" w:hAnsi="Calibri" w:cs="Calibri"/>
-          <w:kern w:val="0"/>
-          <w14:ligatures w14:val="none"/>
-        </w:rPr>
-        <w:t>Mock</w:t>
-      </w:r>
-      <w:proofErr w:type="spellEnd"/>
-      <w:r>
-        <w:rPr>
-          <w:rFonts w:ascii="Calibri" w:eastAsia="Calibri" w:hAnsi="Calibri" w:cs="Calibri"/>
-          <w:kern w:val="0"/>
-          <w14:ligatures w14:val="none"/>
-        </w:rPr>
-        <w:t xml:space="preserve"> para la interfaz</w:t>
-      </w:r>
-      <w:r>
-        <w:rPr>
-          <w:rFonts w:ascii="Calibri" w:eastAsia="Calibri" w:hAnsi="Calibri" w:cs="Calibri"/>
-          <w:kern w:val="0"/>
-          <w14:ligatures w14:val="none"/>
-        </w:rPr>
-        <w:t xml:space="preserve"> </w:t>
-      </w:r>
-      <w:proofErr w:type="spellStart"/>
-      <w:r>
-        <w:rPr>
-          <w:rFonts w:ascii="Calibri" w:eastAsia="Calibri" w:hAnsi="Calibri" w:cs="Calibri"/>
-          <w:kern w:val="0"/>
-          <w14:ligatures w14:val="none"/>
-        </w:rPr>
-        <w:t>IMainContract#View</w:t>
-      </w:r>
-      <w:proofErr w:type="spellEnd"/>
-      <w:r>
-        <w:rPr>
-          <w:rFonts w:ascii="Calibri" w:eastAsia="Calibri" w:hAnsi="Calibri" w:cs="Calibri"/>
-          <w:kern w:val="0"/>
-          <w14:ligatures w14:val="none"/>
-        </w:rPr>
-        <w:t xml:space="preserve">, probando así la interacción entre </w:t>
-      </w:r>
-      <w:proofErr w:type="spellStart"/>
-      <w:r>
-        <w:rPr>
-          <w:rFonts w:ascii="Calibri" w:eastAsia="Calibri" w:hAnsi="Calibri" w:cs="Calibri"/>
-          <w:kern w:val="0"/>
-          <w14:ligatures w14:val="none"/>
-        </w:rPr>
-        <w:t>OrderByType</w:t>
-      </w:r>
-      <w:proofErr w:type="spellEnd"/>
       <w:r>
         <w:rPr>
           <w:rFonts w:ascii="Calibri" w:eastAsia="Calibri" w:hAnsi="Calibri" w:cs="Calibri"/>
@@ -4897,52 +4185,10 @@
         <w:rPr>
           <w:rFonts w:ascii="Calibri" w:eastAsia="Calibri" w:hAnsi="Calibri" w:cs="Times New Roman"/>
           <w:kern w:val="0"/>
-          <w:lang w:val="en-US"/>
-          <w14:ligatures w14:val="none"/>
-        </w:rPr>
-        <w:t xml:space="preserve">De la </w:t>
-      </w:r>
-      <w:proofErr w:type="spellStart"/>
-      <w:r>
-        <w:rPr>
-          <w:rFonts w:ascii="Calibri" w:eastAsia="Calibri" w:hAnsi="Calibri" w:cs="Times New Roman"/>
-          <w:kern w:val="0"/>
-          <w:lang w:val="en-US"/>
-          <w14:ligatures w14:val="none"/>
-        </w:rPr>
-        <w:t>clase</w:t>
-      </w:r>
-      <w:proofErr w:type="spellEnd"/>
-      <w:r>
-        <w:rPr>
-          <w:rFonts w:ascii="Calibri" w:eastAsia="Calibri" w:hAnsi="Calibri" w:cs="Times New Roman"/>
-          <w:kern w:val="0"/>
-          <w:lang w:val="en-US"/>
-          <w14:ligatures w14:val="none"/>
-        </w:rPr>
-        <w:t xml:space="preserve"> del </w:t>
-      </w:r>
-      <w:proofErr w:type="spellStart"/>
-      <w:r>
-        <w:rPr>
-          <w:rFonts w:ascii="Calibri" w:eastAsia="Calibri" w:hAnsi="Calibri" w:cs="Times New Roman"/>
-          <w:kern w:val="0"/>
-          <w:lang w:val="en-US"/>
-          <w14:ligatures w14:val="none"/>
-        </w:rPr>
-        <w:t>presentador</w:t>
-      </w:r>
-      <w:proofErr w:type="spellEnd"/>
-      <w:r>
-        <w:rPr>
-          <w:rFonts w:ascii="Calibri" w:eastAsia="Calibri" w:hAnsi="Calibri" w:cs="Times New Roman"/>
-          <w:kern w:val="0"/>
-          <w:lang w:val="en-US"/>
-          <w14:ligatures w14:val="none"/>
-        </w:rPr>
-        <w:t xml:space="preserve"> </w:t>
-      </w:r>
-      <w:proofErr w:type="spellStart"/>
+          <w14:ligatures w14:val="none"/>
+        </w:rPr>
+        <w:t xml:space="preserve">De la clase del presentador </w:t>
+      </w:r>
       <w:r>
         <w:rPr>
           <w:rFonts w:ascii="Calibri" w:eastAsia="Calibri" w:hAnsi="Calibri" w:cs="Times New Roman"/>
@@ -4954,158 +4200,18 @@
         </w:rPr>
         <w:t>MainPresenter</w:t>
       </w:r>
-      <w:proofErr w:type="spellEnd"/>
       <w:r>
         <w:rPr>
           <w:rFonts w:ascii="Calibri" w:eastAsia="Calibri" w:hAnsi="Calibri" w:cs="Times New Roman"/>
           <w:kern w:val="0"/>
-          <w:lang w:val="en-US"/>
-          <w14:ligatures w14:val="none"/>
-        </w:rPr>
-        <w:t>,</w:t>
-      </w:r>
-      <w:r>
-        <w:rPr>
-          <w:rFonts w:ascii="Calibri" w:eastAsia="Calibri" w:hAnsi="Calibri" w:cs="Times New Roman"/>
-          <w:kern w:val="0"/>
-          <w:lang w:val="en-US"/>
-          <w14:ligatures w14:val="none"/>
-        </w:rPr>
-        <w:t xml:space="preserve"> </w:t>
-      </w:r>
-      <w:proofErr w:type="spellStart"/>
-      <w:r>
-        <w:rPr>
-          <w:rFonts w:ascii="Calibri" w:eastAsia="Calibri" w:hAnsi="Calibri" w:cs="Times New Roman"/>
-          <w:kern w:val="0"/>
-          <w:lang w:val="en-US"/>
-          <w14:ligatures w14:val="none"/>
-        </w:rPr>
-        <w:t>empleando</w:t>
-      </w:r>
-      <w:proofErr w:type="spellEnd"/>
-      <w:r>
-        <w:rPr>
-          <w:rFonts w:ascii="Calibri" w:eastAsia="Calibri" w:hAnsi="Calibri" w:cs="Times New Roman"/>
-          <w:kern w:val="0"/>
-          <w:lang w:val="en-US"/>
-          <w14:ligatures w14:val="none"/>
-        </w:rPr>
-        <w:t xml:space="preserve"> </w:t>
-      </w:r>
-      <w:proofErr w:type="spellStart"/>
-      <w:r>
-        <w:rPr>
-          <w:rFonts w:ascii="Calibri" w:eastAsia="Calibri" w:hAnsi="Calibri" w:cs="Times New Roman"/>
-          <w:kern w:val="0"/>
-          <w:lang w:val="en-US"/>
-          <w14:ligatures w14:val="none"/>
-        </w:rPr>
-        <w:t>los</w:t>
-      </w:r>
-      <w:proofErr w:type="spellEnd"/>
-      <w:r>
-        <w:rPr>
-          <w:rFonts w:ascii="Calibri" w:eastAsia="Calibri" w:hAnsi="Calibri" w:cs="Times New Roman"/>
-          <w:kern w:val="0"/>
-          <w:lang w:val="en-US"/>
-          <w14:ligatures w14:val="none"/>
-        </w:rPr>
-        <w:t xml:space="preserve"> </w:t>
-      </w:r>
-      <w:proofErr w:type="spellStart"/>
-      <w:r>
-        <w:rPr>
-          <w:rFonts w:ascii="Calibri" w:eastAsia="Calibri" w:hAnsi="Calibri" w:cs="Times New Roman"/>
-          <w:kern w:val="0"/>
-          <w:lang w:val="en-US"/>
-          <w14:ligatures w14:val="none"/>
-        </w:rPr>
-        <w:t>datos</w:t>
-      </w:r>
-      <w:proofErr w:type="spellEnd"/>
-      <w:r>
-        <w:rPr>
-          <w:rFonts w:ascii="Calibri" w:eastAsia="Calibri" w:hAnsi="Calibri" w:cs="Times New Roman"/>
-          <w:kern w:val="0"/>
-          <w:lang w:val="en-US"/>
-          <w14:ligatures w14:val="none"/>
-        </w:rPr>
-        <w:t xml:space="preserve"> de la </w:t>
-      </w:r>
-      <w:proofErr w:type="spellStart"/>
-      <w:r>
-        <w:rPr>
-          <w:rFonts w:ascii="Calibri" w:eastAsia="Calibri" w:hAnsi="Calibri" w:cs="Times New Roman"/>
-          <w:kern w:val="0"/>
-          <w:lang w:val="en-US"/>
-          <w14:ligatures w14:val="none"/>
-        </w:rPr>
-        <w:t>Tabla</w:t>
-      </w:r>
-      <w:proofErr w:type="spellEnd"/>
-      <w:r>
-        <w:rPr>
-          <w:rFonts w:ascii="Calibri" w:eastAsia="Calibri" w:hAnsi="Calibri" w:cs="Times New Roman"/>
-          <w:kern w:val="0"/>
-          <w:lang w:val="en-US"/>
-          <w14:ligatures w14:val="none"/>
-        </w:rPr>
-        <w:t xml:space="preserve"> 1,</w:t>
-      </w:r>
-      <w:r>
-        <w:rPr>
-          <w:rFonts w:ascii="Calibri" w:eastAsia="Calibri" w:hAnsi="Calibri" w:cs="Times New Roman"/>
-          <w:kern w:val="0"/>
-          <w:lang w:val="en-US"/>
-          <w14:ligatures w14:val="none"/>
-        </w:rPr>
-        <w:t xml:space="preserve"> </w:t>
-      </w:r>
-      <w:proofErr w:type="spellStart"/>
-      <w:r>
-        <w:rPr>
-          <w:rFonts w:ascii="Calibri" w:eastAsia="Calibri" w:hAnsi="Calibri" w:cs="Times New Roman"/>
-          <w:kern w:val="0"/>
-          <w:lang w:val="en-US"/>
-          <w14:ligatures w14:val="none"/>
-        </w:rPr>
-        <w:t>el</w:t>
-      </w:r>
-      <w:proofErr w:type="spellEnd"/>
-      <w:r>
-        <w:rPr>
-          <w:rFonts w:ascii="Calibri" w:eastAsia="Calibri" w:hAnsi="Calibri" w:cs="Times New Roman"/>
-          <w:kern w:val="0"/>
-          <w:lang w:val="en-US"/>
-          <w14:ligatures w14:val="none"/>
-        </w:rPr>
-        <w:t xml:space="preserve"> </w:t>
-      </w:r>
-      <w:proofErr w:type="spellStart"/>
-      <w:r>
-        <w:rPr>
-          <w:rFonts w:ascii="Calibri" w:eastAsia="Calibri" w:hAnsi="Calibri" w:cs="Times New Roman"/>
-          <w:kern w:val="0"/>
-          <w:lang w:val="en-US"/>
-          <w14:ligatures w14:val="none"/>
-        </w:rPr>
-        <w:t>método</w:t>
-      </w:r>
-      <w:proofErr w:type="spellEnd"/>
-      <w:r>
-        <w:rPr>
-          <w:rFonts w:ascii="Calibri" w:eastAsia="Calibri" w:hAnsi="Calibri" w:cs="Times New Roman"/>
-          <w:kern w:val="0"/>
-          <w:lang w:val="en-US"/>
-          <w14:ligatures w14:val="none"/>
-        </w:rPr>
-        <w:t>:</w:t>
+          <w14:ligatures w14:val="none"/>
+        </w:rPr>
+        <w:t>, empleando los datos de la Tabla 1, el método:</w:t>
       </w:r>
     </w:p>
     <w:p>
       <w:pPr>
-        <w:pStyle w:val="Prrafodelista"/>
+        <w:pStyle w:val="ListParagraph"/>
         <w:numPr>
           <w:ilvl w:val="0"/>
           <w:numId w:val="20"/>
@@ -5119,7 +4225,6 @@
           <w14:ligatures w14:val="none"/>
         </w:rPr>
       </w:pPr>
-      <w:proofErr w:type="spellStart"/>
       <w:r>
         <w:rPr>
           <w:rFonts w:ascii="Calibri" w:eastAsia="Calibri" w:hAnsi="Calibri" w:cs="Times New Roman"/>
@@ -5127,9 +4232,8 @@
           <w:kern w:val="0"/>
           <w14:ligatures w14:val="none"/>
         </w:rPr>
-        <w:t>void</w:t>
-      </w:r>
-      <w:proofErr w:type="spellEnd"/>
+        <w:t xml:space="preserve">void </w:t>
+      </w:r>
       <w:r>
         <w:rPr>
           <w:rFonts w:ascii="Calibri" w:eastAsia="Calibri" w:hAnsi="Calibri" w:cs="Times New Roman"/>
@@ -5137,32 +4241,12 @@
           <w:kern w:val="0"/>
           <w14:ligatures w14:val="none"/>
         </w:rPr>
-        <w:t xml:space="preserve"> </w:t>
-      </w:r>
-      <w:proofErr w:type="spellStart"/>
-      <w:r>
-        <w:rPr>
-          <w:rFonts w:ascii="Calibri" w:eastAsia="Calibri" w:hAnsi="Calibri" w:cs="Times New Roman"/>
-          <w:bCs/>
-          <w:kern w:val="0"/>
-          <w14:ligatures w14:val="none"/>
-        </w:rPr>
-        <w:t>onOrderPopUpAcceptClicked</w:t>
-      </w:r>
-      <w:proofErr w:type="spellEnd"/>
-      <w:r>
-        <w:rPr>
-          <w:rFonts w:ascii="Calibri" w:eastAsia="Calibri" w:hAnsi="Calibri" w:cs="Times New Roman"/>
-          <w:bCs/>
-          <w:kern w:val="0"/>
-          <w14:ligatures w14:val="none"/>
-        </w:rPr>
-        <w:t>();</w:t>
+        <w:t>onOrderPopUpAcceptClicked();</w:t>
       </w:r>
     </w:p>
     <w:tbl>
       <w:tblPr>
-        <w:tblStyle w:val="Tablaconcuadrcula"/>
+        <w:tblStyle w:val="TableGrid"/>
         <w:tblW w:w="0" w:type="auto"/>
         <w:jc w:val="center"/>
         <w:tblInd w:w="0" w:type="dxa"/>
@@ -5292,11 +4376,9 @@
               <w:contextualSpacing/>
               <w:jc w:val="center"/>
             </w:pPr>
-            <w:proofErr w:type="spellStart"/>
             <w:r>
               <w:t>fuelType</w:t>
             </w:r>
-            <w:proofErr w:type="spellEnd"/>
             <w:r>
               <w:t>=</w:t>
             </w:r>
@@ -5309,11 +4391,9 @@
             <w:r>
               <w:t xml:space="preserve">, </w:t>
             </w:r>
-            <w:proofErr w:type="spellStart"/>
             <w:r>
               <w:t>ascending</w:t>
             </w:r>
-            <w:proofErr w:type="spellEnd"/>
             <w:r>
               <w:t>=true</w:t>
             </w:r>
@@ -5475,11 +4555,9 @@
               <w:contextualSpacing/>
               <w:jc w:val="center"/>
             </w:pPr>
-            <w:proofErr w:type="spellStart"/>
             <w:r>
               <w:t>fuelType</w:t>
             </w:r>
-            <w:proofErr w:type="spellEnd"/>
             <w:r>
               <w:t>=</w:t>
             </w:r>
@@ -5492,11 +4570,9 @@
             <w:r>
               <w:t xml:space="preserve">, </w:t>
             </w:r>
-            <w:proofErr w:type="spellStart"/>
             <w:r>
               <w:t>ascending</w:t>
             </w:r>
-            <w:proofErr w:type="spellEnd"/>
             <w:r>
               <w:t>=false</w:t>
             </w:r>
@@ -5654,27 +4730,15 @@
               <w:contextualSpacing/>
               <w:jc w:val="center"/>
             </w:pPr>
-            <w:proofErr w:type="spellStart"/>
             <w:r>
               <w:t>fuelType</w:t>
             </w:r>
-            <w:proofErr w:type="spellEnd"/>
-            <w:r>
-              <w:t>=</w:t>
-            </w:r>
-            <w:proofErr w:type="spellStart"/>
-            <w:r>
-              <w:t>null</w:t>
-            </w:r>
-            <w:proofErr w:type="spellEnd"/>
-            <w:r>
-              <w:t xml:space="preserve">, </w:t>
-            </w:r>
-            <w:proofErr w:type="spellStart"/>
+            <w:r>
+              <w:t xml:space="preserve">=null, </w:t>
+            </w:r>
             <w:r>
               <w:t>ascending</w:t>
             </w:r>
-            <w:proofErr w:type="spellEnd"/>
             <w:r>
               <w:t>=false</w:t>
             </w:r>
@@ -5822,11 +4886,9 @@
               <w:contextualSpacing/>
               <w:jc w:val="center"/>
             </w:pPr>
-            <w:proofErr w:type="spellStart"/>
             <w:r>
               <w:t>fuelType</w:t>
             </w:r>
-            <w:proofErr w:type="spellEnd"/>
             <w:r>
               <w:t>=</w:t>
             </w:r>
@@ -5839,19 +4901,12 @@
             <w:r>
               <w:t xml:space="preserve">, </w:t>
             </w:r>
-            <w:proofErr w:type="spellStart"/>
             <w:r>
               <w:t>ascending</w:t>
             </w:r>
-            <w:proofErr w:type="spellEnd"/>
-            <w:r>
-              <w:t>=</w:t>
-            </w:r>
-            <w:proofErr w:type="spellStart"/>
-            <w:r>
-              <w:t>null</w:t>
-            </w:r>
-            <w:proofErr w:type="spellEnd"/>
+            <w:r>
+              <w:t>=null</w:t>
+            </w:r>
           </w:p>
         </w:tc>
         <w:tc>
@@ -5995,38 +5050,27 @@
               <w:contextualSpacing/>
               <w:jc w:val="center"/>
             </w:pPr>
-            <w:proofErr w:type="spellStart"/>
             <w:r>
               <w:t>fuelType</w:t>
             </w:r>
-            <w:proofErr w:type="spellEnd"/>
             <w:r>
               <w:t>=</w:t>
             </w:r>
-            <w:proofErr w:type="spellStart"/>
             <w:r>
               <w:rPr>
                 <w:color w:val="000000"/>
               </w:rPr>
               <w:t>null</w:t>
             </w:r>
-            <w:proofErr w:type="spellEnd"/>
             <w:r>
               <w:t xml:space="preserve">, </w:t>
             </w:r>
-            <w:proofErr w:type="spellStart"/>
             <w:r>
               <w:t>ascending</w:t>
             </w:r>
-            <w:proofErr w:type="spellEnd"/>
-            <w:r>
-              <w:t>=</w:t>
-            </w:r>
-            <w:proofErr w:type="spellStart"/>
-            <w:r>
-              <w:t>null</w:t>
-            </w:r>
-            <w:proofErr w:type="spellEnd"/>
+            <w:r>
+              <w:t>=null</w:t>
+            </w:r>
           </w:p>
         </w:tc>
         <w:tc>
@@ -6125,7 +5169,7 @@
     </w:tbl>
     <w:p>
       <w:pPr>
-        <w:pStyle w:val="Prrafodelista"/>
+        <w:pStyle w:val="ListParagraph"/>
         <w:spacing w:after="120" w:line="276" w:lineRule="auto"/>
         <w:jc w:val="center"/>
         <w:rPr>
@@ -6143,7 +5187,6 @@
         </w:rPr>
         <w:t xml:space="preserve">Tabla 4: Casos de prueba integración </w:t>
       </w:r>
-      <w:proofErr w:type="spellStart"/>
       <w:r>
         <w:rPr>
           <w:rFonts w:ascii="Calibri" w:eastAsia="Calibri" w:hAnsi="Calibri" w:cs="Calibri"/>
@@ -6159,17 +5202,7 @@
           <w:kern w:val="0"/>
           <w14:ligatures w14:val="none"/>
         </w:rPr>
-        <w:t>nOrderPopUpAcceptClicked</w:t>
-      </w:r>
-      <w:proofErr w:type="spellEnd"/>
-      <w:r>
-        <w:rPr>
-          <w:rFonts w:ascii="Calibri" w:eastAsia="Calibri" w:hAnsi="Calibri" w:cs="Times New Roman"/>
-          <w:bCs/>
-          <w:kern w:val="0"/>
-          <w14:ligatures w14:val="none"/>
-        </w:rPr>
-        <w:t>()</w:t>
+        <w:t>nOrderPopUpAcceptClicked()</w:t>
       </w:r>
       <w:r>
         <w:rPr>
@@ -6224,7 +5257,7 @@
       <w:hyperlink r:id="rId5" w:anchor="planes-de-prueba" w:history="1">
         <w:r>
           <w:rPr>
-            <w:rStyle w:val="Hipervnculo"/>
+            <w:rStyle w:val="Hyperlink"/>
             <w:rFonts w:ascii="Calibri" w:eastAsia="Calibri" w:hAnsi="Calibri" w:cs="Calibri"/>
             <w:kern w:val="0"/>
             <w14:ligatures w14:val="none"/>
@@ -6394,7 +5427,7 @@
     </w:p>
     <w:p>
       <w:pPr>
-        <w:pStyle w:val="Prrafodelista"/>
+        <w:pStyle w:val="ListParagraph"/>
         <w:numPr>
           <w:ilvl w:val="0"/>
           <w:numId w:val="24"/>
@@ -6434,25 +5467,7 @@
           <w:kern w:val="0"/>
           <w14:ligatures w14:val="none"/>
         </w:rPr>
-        <w:t xml:space="preserve"> a la vista que mostraba el </w:t>
-      </w:r>
-      <w:proofErr w:type="spellStart"/>
-      <w:r>
-        <w:rPr>
-          <w:rFonts w:ascii="Calibri" w:eastAsia="Calibri" w:hAnsi="Calibri" w:cs="Calibri"/>
-          <w:kern w:val="0"/>
-          <w14:ligatures w14:val="none"/>
-        </w:rPr>
-        <w:t>ListView</w:t>
-      </w:r>
-      <w:proofErr w:type="spellEnd"/>
-      <w:r>
-        <w:rPr>
-          <w:rFonts w:ascii="Calibri" w:eastAsia="Calibri" w:hAnsi="Calibri" w:cs="Calibri"/>
-          <w:kern w:val="0"/>
-          <w14:ligatures w14:val="none"/>
-        </w:rPr>
-        <w:t xml:space="preserve"> de las gasolineras</w:t>
+        <w:t xml:space="preserve"> a la vista que mostraba el ListView de las gasolineras</w:t>
       </w:r>
       <w:r>
         <w:rPr>
@@ -6473,7 +5488,7 @@
     </w:p>
     <w:p>
       <w:pPr>
-        <w:pStyle w:val="Prrafodelista"/>
+        <w:pStyle w:val="ListParagraph"/>
         <w:numPr>
           <w:ilvl w:val="0"/>
           <w:numId w:val="24"/>
@@ -6497,25 +5512,7 @@
           <w:kern w:val="0"/>
           <w14:ligatures w14:val="none"/>
         </w:rPr>
-        <w:t xml:space="preserve">En la vista detalle, los precios se redondean con 2 decimales (superior), de manera que, al comprobar los precios introduje en un inicio, el precio que figuraba en el JSON, </w:t>
-      </w:r>
-      <w:proofErr w:type="gramStart"/>
-      <w:r>
-        <w:rPr>
-          <w:rFonts w:ascii="Calibri" w:eastAsia="Calibri" w:hAnsi="Calibri" w:cs="Calibri"/>
-          <w:kern w:val="0"/>
-          <w14:ligatures w14:val="none"/>
-        </w:rPr>
-        <w:t>y</w:t>
-      </w:r>
-      <w:proofErr w:type="gramEnd"/>
-      <w:r>
-        <w:rPr>
-          <w:rFonts w:ascii="Calibri" w:eastAsia="Calibri" w:hAnsi="Calibri" w:cs="Calibri"/>
-          <w:kern w:val="0"/>
-          <w14:ligatures w14:val="none"/>
-        </w:rPr>
-        <w:t xml:space="preserve"> por ende, no coincidían los precios con los mostrados en la vista.  </w:t>
+        <w:t xml:space="preserve">En la vista detalle, los precios se redondean con 2 decimales (superior), de manera que, al comprobar los precios introduje en un inicio, el precio que figuraba en el JSON, y por ende, no coincidían los precios con los mostrados en la vista.  </w:t>
       </w:r>
       <w:r>
         <w:rPr>
@@ -6525,7 +5522,14 @@
         </w:rPr>
         <w:br/>
       </w:r>
-      <w:r>
+    </w:p>
+    <w:p>
+      <w:pPr>
+        <w:autoSpaceDE w:val="0"/>
+        <w:autoSpaceDN w:val="0"/>
+        <w:adjustRightInd w:val="0"/>
+        <w:spacing w:after="120" w:line="240" w:lineRule="auto"/>
+        <w:jc w:val="both"/>
         <w:rPr>
           <w:rFonts w:ascii="Calibri" w:eastAsia="Calibri" w:hAnsi="Calibri" w:cs="Calibri"/>
           <w:b/>
@@ -6533,8 +5537,257 @@
           <w:kern w:val="0"/>
           <w14:ligatures w14:val="none"/>
         </w:rPr>
-        <w:br/>
-      </w:r>
+      </w:pPr>
+      <w:r>
+        <w:rPr>
+          <w:rFonts w:ascii="Calibri" w:eastAsia="Calibri" w:hAnsi="Calibri" w:cs="Calibri"/>
+          <w:b/>
+          <w:bCs/>
+          <w:kern w:val="0"/>
+          <w14:ligatures w14:val="none"/>
+        </w:rPr>
+        <w:t xml:space="preserve">PRUEBA DE </w:t>
+      </w:r>
+      <w:r>
+        <w:rPr>
+          <w:rFonts w:ascii="Calibri" w:eastAsia="Calibri" w:hAnsi="Calibri" w:cs="Calibri"/>
+          <w:b/>
+          <w:bCs/>
+          <w:kern w:val="0"/>
+          <w14:ligatures w14:val="none"/>
+        </w:rPr>
+        <w:t>UNITARIA</w:t>
+      </w:r>
+      <w:r>
+        <w:rPr>
+          <w:rFonts w:ascii="Calibri" w:eastAsia="Calibri" w:hAnsi="Calibri" w:cs="Calibri"/>
+          <w:b/>
+          <w:bCs/>
+          <w:kern w:val="0"/>
+          <w14:ligatures w14:val="none"/>
+        </w:rPr>
+        <w:t xml:space="preserve"> PARA EL CASO U</w:t>
+      </w:r>
+      <w:r>
+        <w:rPr>
+          <w:rFonts w:ascii="Calibri" w:eastAsia="Calibri" w:hAnsi="Calibri" w:cs="Calibri"/>
+          <w:b/>
+          <w:bCs/>
+          <w:kern w:val="0"/>
+          <w14:ligatures w14:val="none"/>
+        </w:rPr>
+        <w:t>D</w:t>
+      </w:r>
+      <w:r>
+        <w:rPr>
+          <w:rFonts w:ascii="Calibri" w:eastAsia="Calibri" w:hAnsi="Calibri" w:cs="Calibri"/>
+          <w:b/>
+          <w:bCs/>
+          <w:kern w:val="0"/>
+          <w14:ligatures w14:val="none"/>
+        </w:rPr>
+        <w:t xml:space="preserve">.1: </w:t>
+      </w:r>
+      <w:r>
+        <w:rPr>
+          <w:rFonts w:ascii="Calibri" w:eastAsia="Calibri" w:hAnsi="Calibri" w:cs="Calibri"/>
+          <w:b/>
+          <w:bCs/>
+          <w:kern w:val="0"/>
+          <w14:ligatures w14:val="none"/>
+        </w:rPr>
+        <w:t>Miguel Monje Velarde</w:t>
+      </w:r>
+    </w:p>
+    <w:p>
+      <w:pPr>
+        <w:autoSpaceDE w:val="0"/>
+        <w:autoSpaceDN w:val="0"/>
+        <w:adjustRightInd w:val="0"/>
+        <w:spacing w:after="120" w:line="240" w:lineRule="auto"/>
+        <w:jc w:val="both"/>
+        <w:rPr>
+          <w:rFonts w:ascii="Calibri" w:eastAsia="Calibri" w:hAnsi="Calibri" w:cs="Calibri"/>
+          <w:kern w:val="0"/>
+          <w14:ligatures w14:val="none"/>
+        </w:rPr>
+      </w:pPr>
+      <w:r>
+        <w:rPr>
+          <w:rFonts w:ascii="Calibri" w:eastAsia="Calibri" w:hAnsi="Calibri" w:cs="Calibri"/>
+          <w:kern w:val="0"/>
+          <w14:ligatures w14:val="none"/>
+        </w:rPr>
+        <w:t>Se han programado las pruebas según los datos indicados en el plan de pruebas, en este caso mediante la creación de las gasolineras en el propio caso de pruebas con ejecución satisfactoria.</w:t>
+      </w:r>
+    </w:p>
+    <w:p>
+      <w:pPr>
+        <w:autoSpaceDE w:val="0"/>
+        <w:autoSpaceDN w:val="0"/>
+        <w:adjustRightInd w:val="0"/>
+        <w:spacing w:after="120" w:line="240" w:lineRule="auto"/>
+        <w:jc w:val="both"/>
+        <w:rPr>
+          <w:rFonts w:ascii="Calibri" w:eastAsia="Calibri" w:hAnsi="Calibri" w:cs="Calibri"/>
+          <w:kern w:val="0"/>
+          <w14:ligatures w14:val="none"/>
+        </w:rPr>
+      </w:pPr>
+    </w:p>
+    <w:p>
+      <w:pPr>
+        <w:autoSpaceDE w:val="0"/>
+        <w:autoSpaceDN w:val="0"/>
+        <w:adjustRightInd w:val="0"/>
+        <w:spacing w:after="120" w:line="240" w:lineRule="auto"/>
+        <w:jc w:val="both"/>
+        <w:rPr>
+          <w:rFonts w:ascii="Calibri" w:eastAsia="Calibri" w:hAnsi="Calibri" w:cs="Calibri"/>
+          <w:b/>
+          <w:bCs/>
+          <w:kern w:val="0"/>
+          <w14:ligatures w14:val="none"/>
+        </w:rPr>
+      </w:pPr>
+      <w:r>
+        <w:rPr>
+          <w:rFonts w:ascii="Calibri" w:eastAsia="Calibri" w:hAnsi="Calibri" w:cs="Calibri"/>
+          <w:b/>
+          <w:bCs/>
+          <w:kern w:val="0"/>
+          <w14:ligatures w14:val="none"/>
+        </w:rPr>
+        <w:t xml:space="preserve">PRUEBA DE </w:t>
+      </w:r>
+      <w:r>
+        <w:rPr>
+          <w:rFonts w:ascii="Calibri" w:eastAsia="Calibri" w:hAnsi="Calibri" w:cs="Calibri"/>
+          <w:b/>
+          <w:bCs/>
+          <w:kern w:val="0"/>
+          <w14:ligatures w14:val="none"/>
+        </w:rPr>
+        <w:t>INTEGRACIÓN</w:t>
+      </w:r>
+      <w:r>
+        <w:rPr>
+          <w:rFonts w:ascii="Calibri" w:eastAsia="Calibri" w:hAnsi="Calibri" w:cs="Calibri"/>
+          <w:b/>
+          <w:bCs/>
+          <w:kern w:val="0"/>
+          <w14:ligatures w14:val="none"/>
+        </w:rPr>
+        <w:t xml:space="preserve"> PARA EL CASO </w:t>
+      </w:r>
+      <w:r>
+        <w:rPr>
+          <w:rFonts w:ascii="Calibri" w:eastAsia="Calibri" w:hAnsi="Calibri" w:cs="Calibri"/>
+          <w:b/>
+          <w:bCs/>
+          <w:kern w:val="0"/>
+          <w14:ligatures w14:val="none"/>
+        </w:rPr>
+        <w:t>I</w:t>
+      </w:r>
+      <w:r>
+        <w:rPr>
+          <w:rFonts w:ascii="Calibri" w:eastAsia="Calibri" w:hAnsi="Calibri" w:cs="Calibri"/>
+          <w:b/>
+          <w:bCs/>
+          <w:kern w:val="0"/>
+          <w14:ligatures w14:val="none"/>
+        </w:rPr>
+        <w:t>D.1: Miguel Monje Velarde</w:t>
+      </w:r>
+    </w:p>
+    <w:p>
+      <w:pPr>
+        <w:autoSpaceDE w:val="0"/>
+        <w:autoSpaceDN w:val="0"/>
+        <w:adjustRightInd w:val="0"/>
+        <w:spacing w:after="120" w:line="240" w:lineRule="auto"/>
+        <w:jc w:val="both"/>
+        <w:rPr>
+          <w:rFonts w:ascii="Calibri" w:eastAsia="Calibri" w:hAnsi="Calibri" w:cs="Calibri"/>
+          <w:kern w:val="0"/>
+          <w14:ligatures w14:val="none"/>
+        </w:rPr>
+      </w:pPr>
+      <w:r>
+        <w:rPr>
+          <w:rFonts w:ascii="Calibri" w:eastAsia="Calibri" w:hAnsi="Calibri" w:cs="Calibri"/>
+          <w:kern w:val="0"/>
+          <w14:ligatures w14:val="none"/>
+        </w:rPr>
+        <w:t>Se han programado las pruebas</w:t>
+      </w:r>
+      <w:r>
+        <w:rPr>
+          <w:rFonts w:ascii="Calibri" w:eastAsia="Calibri" w:hAnsi="Calibri" w:cs="Calibri"/>
+          <w:kern w:val="0"/>
+          <w14:ligatures w14:val="none"/>
+        </w:rPr>
+        <w:t xml:space="preserve"> </w:t>
+      </w:r>
+      <w:r>
+        <w:rPr>
+          <w:rFonts w:ascii="Calibri" w:eastAsia="Calibri" w:hAnsi="Calibri" w:cs="Calibri"/>
+          <w:kern w:val="0"/>
+          <w14:ligatures w14:val="none"/>
+        </w:rPr>
+        <w:t xml:space="preserve">según los datos indicados en el plan de pruebas, </w:t>
+      </w:r>
+      <w:r>
+        <w:rPr>
+          <w:rFonts w:ascii="Calibri" w:eastAsia="Calibri" w:hAnsi="Calibri" w:cs="Calibri"/>
+          <w:kern w:val="0"/>
+          <w14:ligatures w14:val="none"/>
+        </w:rPr>
+        <w:t>durante el desarrollo no se han podido implementar los casos de prueba para c,d y e debido a que los filtros no pueden ser nulos y en caso de que se puse aceptar se introducen por defecto. No se ha detectado ningún fallo.</w:t>
+      </w:r>
+    </w:p>
+    <w:p>
+      <w:pPr>
+        <w:autoSpaceDE w:val="0"/>
+        <w:autoSpaceDN w:val="0"/>
+        <w:adjustRightInd w:val="0"/>
+        <w:spacing w:after="120" w:line="240" w:lineRule="auto"/>
+        <w:jc w:val="both"/>
+        <w:rPr>
+          <w:rFonts w:ascii="Calibri" w:eastAsia="Calibri" w:hAnsi="Calibri" w:cs="Calibri"/>
+          <w:kern w:val="0"/>
+          <w14:ligatures w14:val="none"/>
+        </w:rPr>
+      </w:pPr>
+    </w:p>
+    <w:p>
+      <w:pPr>
+        <w:autoSpaceDE w:val="0"/>
+        <w:autoSpaceDN w:val="0"/>
+        <w:adjustRightInd w:val="0"/>
+        <w:spacing w:after="120" w:line="240" w:lineRule="auto"/>
+        <w:jc w:val="both"/>
+        <w:rPr>
+          <w:rFonts w:ascii="Calibri" w:eastAsia="Calibri" w:hAnsi="Calibri" w:cs="Calibri"/>
+          <w:kern w:val="0"/>
+          <w14:ligatures w14:val="none"/>
+        </w:rPr>
+      </w:pPr>
+    </w:p>
+    <w:p>
+      <w:pPr>
+        <w:autoSpaceDE w:val="0"/>
+        <w:autoSpaceDN w:val="0"/>
+        <w:adjustRightInd w:val="0"/>
+        <w:spacing w:after="120" w:line="240" w:lineRule="auto"/>
+        <w:jc w:val="both"/>
+        <w:rPr>
+          <w:rFonts w:ascii="Calibri" w:eastAsia="Calibri" w:hAnsi="Calibri" w:cs="Calibri"/>
+          <w:kern w:val="0"/>
+          <w14:ligatures w14:val="none"/>
+        </w:rPr>
+      </w:pPr>
     </w:p>
     <w:sectPr>
       <w:pgSz w:w="11906" w:h="16838"/>
@@ -9756,11 +9009,11 @@
     <w:name w:val="Normal"/>
     <w:qFormat/>
   </w:style>
-  <w:style w:type="paragraph" w:styleId="Ttulo1">
+  <w:style w:type="paragraph" w:styleId="Heading1">
     <w:name w:val="heading 1"/>
     <w:basedOn w:val="Normal"/>
     <w:next w:val="Normal"/>
-    <w:link w:val="Ttulo1Car"/>
+    <w:link w:val="Heading1Char"/>
     <w:uiPriority w:val="9"/>
     <w:qFormat/>
     <w:rsid w:val="0020302C"/>
@@ -9777,11 +9030,11 @@
       <w:szCs w:val="40"/>
     </w:rPr>
   </w:style>
-  <w:style w:type="paragraph" w:styleId="Ttulo2">
+  <w:style w:type="paragraph" w:styleId="Heading2">
     <w:name w:val="heading 2"/>
     <w:basedOn w:val="Normal"/>
     <w:next w:val="Normal"/>
-    <w:link w:val="Ttulo2Car"/>
+    <w:link w:val="Heading2Char"/>
     <w:uiPriority w:val="9"/>
     <w:unhideWhenUsed/>
     <w:qFormat/>
@@ -9799,11 +9052,11 @@
       <w:szCs w:val="32"/>
     </w:rPr>
   </w:style>
-  <w:style w:type="paragraph" w:styleId="Ttulo3">
+  <w:style w:type="paragraph" w:styleId="Heading3">
     <w:name w:val="heading 3"/>
     <w:basedOn w:val="Normal"/>
     <w:next w:val="Normal"/>
-    <w:link w:val="Ttulo3Car"/>
+    <w:link w:val="Heading3Char"/>
     <w:uiPriority w:val="9"/>
     <w:semiHidden/>
     <w:unhideWhenUsed/>
@@ -9822,11 +9075,11 @@
       <w:szCs w:val="28"/>
     </w:rPr>
   </w:style>
-  <w:style w:type="paragraph" w:styleId="Ttulo4">
+  <w:style w:type="paragraph" w:styleId="Heading4">
     <w:name w:val="heading 4"/>
     <w:basedOn w:val="Normal"/>
     <w:next w:val="Normal"/>
-    <w:link w:val="Ttulo4Car"/>
+    <w:link w:val="Heading4Char"/>
     <w:uiPriority w:val="9"/>
     <w:semiHidden/>
     <w:unhideWhenUsed/>
@@ -9845,11 +9098,11 @@
       <w:color w:val="0F4761" w:themeColor="accent1" w:themeShade="BF"/>
     </w:rPr>
   </w:style>
-  <w:style w:type="paragraph" w:styleId="Ttulo5">
+  <w:style w:type="paragraph" w:styleId="Heading5">
     <w:name w:val="heading 5"/>
     <w:basedOn w:val="Normal"/>
     <w:next w:val="Normal"/>
-    <w:link w:val="Ttulo5Car"/>
+    <w:link w:val="Heading5Char"/>
     <w:uiPriority w:val="9"/>
     <w:semiHidden/>
     <w:unhideWhenUsed/>
@@ -9866,11 +9119,11 @@
       <w:color w:val="0F4761" w:themeColor="accent1" w:themeShade="BF"/>
     </w:rPr>
   </w:style>
-  <w:style w:type="paragraph" w:styleId="Ttulo6">
+  <w:style w:type="paragraph" w:styleId="Heading6">
     <w:name w:val="heading 6"/>
     <w:basedOn w:val="Normal"/>
     <w:next w:val="Normal"/>
-    <w:link w:val="Ttulo6Car"/>
+    <w:link w:val="Heading6Char"/>
     <w:uiPriority w:val="9"/>
     <w:semiHidden/>
     <w:unhideWhenUsed/>
@@ -9889,11 +9142,11 @@
       <w:color w:val="595959" w:themeColor="text1" w:themeTint="A6"/>
     </w:rPr>
   </w:style>
-  <w:style w:type="paragraph" w:styleId="Ttulo7">
+  <w:style w:type="paragraph" w:styleId="Heading7">
     <w:name w:val="heading 7"/>
     <w:basedOn w:val="Normal"/>
     <w:next w:val="Normal"/>
-    <w:link w:val="Ttulo7Car"/>
+    <w:link w:val="Heading7Char"/>
     <w:uiPriority w:val="9"/>
     <w:semiHidden/>
     <w:unhideWhenUsed/>
@@ -9910,11 +9163,11 @@
       <w:color w:val="595959" w:themeColor="text1" w:themeTint="A6"/>
     </w:rPr>
   </w:style>
-  <w:style w:type="paragraph" w:styleId="Ttulo8">
+  <w:style w:type="paragraph" w:styleId="Heading8">
     <w:name w:val="heading 8"/>
     <w:basedOn w:val="Normal"/>
     <w:next w:val="Normal"/>
-    <w:link w:val="Ttulo8Car"/>
+    <w:link w:val="Heading8Char"/>
     <w:uiPriority w:val="9"/>
     <w:semiHidden/>
     <w:unhideWhenUsed/>
@@ -9933,11 +9186,11 @@
       <w:color w:val="272727" w:themeColor="text1" w:themeTint="D8"/>
     </w:rPr>
   </w:style>
-  <w:style w:type="paragraph" w:styleId="Ttulo9">
+  <w:style w:type="paragraph" w:styleId="Heading9">
     <w:name w:val="heading 9"/>
     <w:basedOn w:val="Normal"/>
     <w:next w:val="Normal"/>
-    <w:link w:val="Ttulo9Car"/>
+    <w:link w:val="Heading9Char"/>
     <w:uiPriority w:val="9"/>
     <w:semiHidden/>
     <w:unhideWhenUsed/>
@@ -9954,13 +9207,13 @@
       <w:color w:val="272727" w:themeColor="text1" w:themeTint="D8"/>
     </w:rPr>
   </w:style>
-  <w:style w:type="character" w:default="1" w:styleId="Fuentedeprrafopredeter">
+  <w:style w:type="character" w:default="1" w:styleId="DefaultParagraphFont">
     <w:name w:val="Default Paragraph Font"/>
     <w:uiPriority w:val="1"/>
     <w:semiHidden/>
     <w:unhideWhenUsed/>
   </w:style>
-  <w:style w:type="table" w:default="1" w:styleId="Tablanormal">
+  <w:style w:type="table" w:default="1" w:styleId="TableNormal">
     <w:name w:val="Normal Table"/>
     <w:uiPriority w:val="99"/>
     <w:semiHidden/>
@@ -9975,16 +9228,16 @@
       </w:tblCellMar>
     </w:tblPr>
   </w:style>
-  <w:style w:type="numbering" w:default="1" w:styleId="Sinlista">
+  <w:style w:type="numbering" w:default="1" w:styleId="NoList">
     <w:name w:val="No List"/>
     <w:uiPriority w:val="99"/>
     <w:semiHidden/>
     <w:unhideWhenUsed/>
   </w:style>
-  <w:style w:type="character" w:customStyle="1" w:styleId="Ttulo1Car">
-    <w:name w:val="Título 1 Car"/>
-    <w:basedOn w:val="Fuentedeprrafopredeter"/>
-    <w:link w:val="Ttulo1"/>
+  <w:style w:type="character" w:customStyle="1" w:styleId="Heading1Char">
+    <w:name w:val="Heading 1 Char"/>
+    <w:basedOn w:val="DefaultParagraphFont"/>
+    <w:link w:val="Heading1"/>
     <w:uiPriority w:val="9"/>
     <w:rsid w:val="0020302C"/>
     <w:rPr>
@@ -9994,10 +9247,10 @@
       <w:szCs w:val="40"/>
     </w:rPr>
   </w:style>
-  <w:style w:type="character" w:customStyle="1" w:styleId="Ttulo2Car">
-    <w:name w:val="Título 2 Car"/>
-    <w:basedOn w:val="Fuentedeprrafopredeter"/>
-    <w:link w:val="Ttulo2"/>
+  <w:style w:type="character" w:customStyle="1" w:styleId="Heading2Char">
+    <w:name w:val="Heading 2 Char"/>
+    <w:basedOn w:val="DefaultParagraphFont"/>
+    <w:link w:val="Heading2"/>
     <w:uiPriority w:val="9"/>
     <w:rsid w:val="0020302C"/>
     <w:rPr>
@@ -10007,10 +9260,10 @@
       <w:szCs w:val="32"/>
     </w:rPr>
   </w:style>
-  <w:style w:type="character" w:customStyle="1" w:styleId="Ttulo3Car">
-    <w:name w:val="Título 3 Car"/>
-    <w:basedOn w:val="Fuentedeprrafopredeter"/>
-    <w:link w:val="Ttulo3"/>
+  <w:style w:type="character" w:customStyle="1" w:styleId="Heading3Char">
+    <w:name w:val="Heading 3 Char"/>
+    <w:basedOn w:val="DefaultParagraphFont"/>
+    <w:link w:val="Heading3"/>
     <w:uiPriority w:val="9"/>
     <w:semiHidden/>
     <w:rsid w:val="0020302C"/>
@@ -10021,10 +9274,10 @@
       <w:szCs w:val="28"/>
     </w:rPr>
   </w:style>
-  <w:style w:type="character" w:customStyle="1" w:styleId="Ttulo4Car">
-    <w:name w:val="Título 4 Car"/>
-    <w:basedOn w:val="Fuentedeprrafopredeter"/>
-    <w:link w:val="Ttulo4"/>
+  <w:style w:type="character" w:customStyle="1" w:styleId="Heading4Char">
+    <w:name w:val="Heading 4 Char"/>
+    <w:basedOn w:val="DefaultParagraphFont"/>
+    <w:link w:val="Heading4"/>
     <w:uiPriority w:val="9"/>
     <w:semiHidden/>
     <w:rsid w:val="0020302C"/>
@@ -10035,10 +9288,10 @@
       <w:color w:val="0F4761" w:themeColor="accent1" w:themeShade="BF"/>
     </w:rPr>
   </w:style>
-  <w:style w:type="character" w:customStyle="1" w:styleId="Ttulo5Car">
-    <w:name w:val="Título 5 Car"/>
-    <w:basedOn w:val="Fuentedeprrafopredeter"/>
-    <w:link w:val="Ttulo5"/>
+  <w:style w:type="character" w:customStyle="1" w:styleId="Heading5Char">
+    <w:name w:val="Heading 5 Char"/>
+    <w:basedOn w:val="DefaultParagraphFont"/>
+    <w:link w:val="Heading5"/>
     <w:uiPriority w:val="9"/>
     <w:semiHidden/>
     <w:rsid w:val="0020302C"/>
@@ -10047,10 +9300,10 @@
       <w:color w:val="0F4761" w:themeColor="accent1" w:themeShade="BF"/>
     </w:rPr>
   </w:style>
-  <w:style w:type="character" w:customStyle="1" w:styleId="Ttulo6Car">
-    <w:name w:val="Título 6 Car"/>
-    <w:basedOn w:val="Fuentedeprrafopredeter"/>
-    <w:link w:val="Ttulo6"/>
+  <w:style w:type="character" w:customStyle="1" w:styleId="Heading6Char">
+    <w:name w:val="Heading 6 Char"/>
+    <w:basedOn w:val="DefaultParagraphFont"/>
+    <w:link w:val="Heading6"/>
     <w:uiPriority w:val="9"/>
     <w:semiHidden/>
     <w:rsid w:val="0020302C"/>
@@ -10061,10 +9314,10 @@
       <w:color w:val="595959" w:themeColor="text1" w:themeTint="A6"/>
     </w:rPr>
   </w:style>
-  <w:style w:type="character" w:customStyle="1" w:styleId="Ttulo7Car">
-    <w:name w:val="Título 7 Car"/>
-    <w:basedOn w:val="Fuentedeprrafopredeter"/>
-    <w:link w:val="Ttulo7"/>
+  <w:style w:type="character" w:customStyle="1" w:styleId="Heading7Char">
+    <w:name w:val="Heading 7 Char"/>
+    <w:basedOn w:val="DefaultParagraphFont"/>
+    <w:link w:val="Heading7"/>
     <w:uiPriority w:val="9"/>
     <w:semiHidden/>
     <w:rsid w:val="0020302C"/>
@@ -10073,10 +9326,10 @@
       <w:color w:val="595959" w:themeColor="text1" w:themeTint="A6"/>
     </w:rPr>
   </w:style>
-  <w:style w:type="character" w:customStyle="1" w:styleId="Ttulo8Car">
-    <w:name w:val="Título 8 Car"/>
-    <w:basedOn w:val="Fuentedeprrafopredeter"/>
-    <w:link w:val="Ttulo8"/>
+  <w:style w:type="character" w:customStyle="1" w:styleId="Heading8Char">
+    <w:name w:val="Heading 8 Char"/>
+    <w:basedOn w:val="DefaultParagraphFont"/>
+    <w:link w:val="Heading8"/>
     <w:uiPriority w:val="9"/>
     <w:semiHidden/>
     <w:rsid w:val="0020302C"/>
@@ -10087,10 +9340,10 @@
       <w:color w:val="272727" w:themeColor="text1" w:themeTint="D8"/>
     </w:rPr>
   </w:style>
-  <w:style w:type="character" w:customStyle="1" w:styleId="Ttulo9Car">
-    <w:name w:val="Título 9 Car"/>
-    <w:basedOn w:val="Fuentedeprrafopredeter"/>
-    <w:link w:val="Ttulo9"/>
+  <w:style w:type="character" w:customStyle="1" w:styleId="Heading9Char">
+    <w:name w:val="Heading 9 Char"/>
+    <w:basedOn w:val="DefaultParagraphFont"/>
+    <w:link w:val="Heading9"/>
     <w:uiPriority w:val="9"/>
     <w:semiHidden/>
     <w:rsid w:val="0020302C"/>
@@ -10099,11 +9352,11 @@
       <w:color w:val="272727" w:themeColor="text1" w:themeTint="D8"/>
     </w:rPr>
   </w:style>
-  <w:style w:type="paragraph" w:styleId="Ttulo">
+  <w:style w:type="paragraph" w:styleId="Title">
     <w:name w:val="Title"/>
     <w:basedOn w:val="Normal"/>
     <w:next w:val="Normal"/>
-    <w:link w:val="TtuloCar"/>
+    <w:link w:val="TitleChar"/>
     <w:uiPriority w:val="10"/>
     <w:qFormat/>
     <w:rsid w:val="0020302C"/>
@@ -10119,10 +9372,10 @@
       <w:szCs w:val="56"/>
     </w:rPr>
   </w:style>
-  <w:style w:type="character" w:customStyle="1" w:styleId="TtuloCar">
-    <w:name w:val="Título Car"/>
-    <w:basedOn w:val="Fuentedeprrafopredeter"/>
-    <w:link w:val="Ttulo"/>
+  <w:style w:type="character" w:customStyle="1" w:styleId="TitleChar">
+    <w:name w:val="Title Char"/>
+    <w:basedOn w:val="DefaultParagraphFont"/>
+    <w:link w:val="Title"/>
     <w:uiPriority w:val="10"/>
     <w:rsid w:val="0020302C"/>
     <w:rPr>
@@ -10133,11 +9386,11 @@
       <w:szCs w:val="56"/>
     </w:rPr>
   </w:style>
-  <w:style w:type="paragraph" w:styleId="Subttulo">
+  <w:style w:type="paragraph" w:styleId="Subtitle">
     <w:name w:val="Subtitle"/>
     <w:basedOn w:val="Normal"/>
     <w:next w:val="Normal"/>
-    <w:link w:val="SubttuloCar"/>
+    <w:link w:val="SubtitleChar"/>
     <w:uiPriority w:val="11"/>
     <w:qFormat/>
     <w:rsid w:val="0020302C"/>
@@ -10154,10 +9407,10 @@
       <w:szCs w:val="28"/>
     </w:rPr>
   </w:style>
-  <w:style w:type="character" w:customStyle="1" w:styleId="SubttuloCar">
-    <w:name w:val="Subtítulo Car"/>
-    <w:basedOn w:val="Fuentedeprrafopredeter"/>
-    <w:link w:val="Subttulo"/>
+  <w:style w:type="character" w:customStyle="1" w:styleId="SubtitleChar">
+    <w:name w:val="Subtitle Char"/>
+    <w:basedOn w:val="DefaultParagraphFont"/>
+    <w:link w:val="Subtitle"/>
     <w:uiPriority w:val="11"/>
     <w:rsid w:val="0020302C"/>
     <w:rPr>
@@ -10168,11 +9421,11 @@
       <w:szCs w:val="28"/>
     </w:rPr>
   </w:style>
-  <w:style w:type="paragraph" w:styleId="Cita">
+  <w:style w:type="paragraph" w:styleId="Quote">
     <w:name w:val="Quote"/>
     <w:basedOn w:val="Normal"/>
     <w:next w:val="Normal"/>
-    <w:link w:val="CitaCar"/>
+    <w:link w:val="QuoteChar"/>
     <w:uiPriority w:val="29"/>
     <w:qFormat/>
     <w:rsid w:val="0020302C"/>
@@ -10186,10 +9439,10 @@
       <w:color w:val="404040" w:themeColor="text1" w:themeTint="BF"/>
     </w:rPr>
   </w:style>
-  <w:style w:type="character" w:customStyle="1" w:styleId="CitaCar">
-    <w:name w:val="Cita Car"/>
-    <w:basedOn w:val="Fuentedeprrafopredeter"/>
-    <w:link w:val="Cita"/>
+  <w:style w:type="character" w:customStyle="1" w:styleId="QuoteChar">
+    <w:name w:val="Quote Char"/>
+    <w:basedOn w:val="DefaultParagraphFont"/>
+    <w:link w:val="Quote"/>
     <w:uiPriority w:val="29"/>
     <w:rsid w:val="0020302C"/>
     <w:rPr>
@@ -10198,7 +9451,7 @@
       <w:color w:val="404040" w:themeColor="text1" w:themeTint="BF"/>
     </w:rPr>
   </w:style>
-  <w:style w:type="paragraph" w:styleId="Prrafodelista">
+  <w:style w:type="paragraph" w:styleId="ListParagraph">
     <w:name w:val="List Paragraph"/>
     <w:basedOn w:val="Normal"/>
     <w:uiPriority w:val="34"/>
@@ -10209,9 +9462,9 @@
       <w:contextualSpacing/>
     </w:pPr>
   </w:style>
-  <w:style w:type="character" w:styleId="nfasisintenso">
+  <w:style w:type="character" w:styleId="IntenseEmphasis">
     <w:name w:val="Intense Emphasis"/>
-    <w:basedOn w:val="Fuentedeprrafopredeter"/>
+    <w:basedOn w:val="DefaultParagraphFont"/>
     <w:uiPriority w:val="21"/>
     <w:qFormat/>
     <w:rsid w:val="0020302C"/>
@@ -10221,11 +9474,11 @@
       <w:color w:val="0F4761" w:themeColor="accent1" w:themeShade="BF"/>
     </w:rPr>
   </w:style>
-  <w:style w:type="paragraph" w:styleId="Citadestacada">
+  <w:style w:type="paragraph" w:styleId="IntenseQuote">
     <w:name w:val="Intense Quote"/>
     <w:basedOn w:val="Normal"/>
     <w:next w:val="Normal"/>
-    <w:link w:val="CitadestacadaCar"/>
+    <w:link w:val="IntenseQuoteChar"/>
     <w:uiPriority w:val="30"/>
     <w:qFormat/>
     <w:rsid w:val="0020302C"/>
@@ -10244,10 +9497,10 @@
       <w:color w:val="0F4761" w:themeColor="accent1" w:themeShade="BF"/>
     </w:rPr>
   </w:style>
-  <w:style w:type="character" w:customStyle="1" w:styleId="CitadestacadaCar">
-    <w:name w:val="Cita destacada Car"/>
-    <w:basedOn w:val="Fuentedeprrafopredeter"/>
-    <w:link w:val="Citadestacada"/>
+  <w:style w:type="character" w:customStyle="1" w:styleId="IntenseQuoteChar">
+    <w:name w:val="Intense Quote Char"/>
+    <w:basedOn w:val="DefaultParagraphFont"/>
+    <w:link w:val="IntenseQuote"/>
     <w:uiPriority w:val="30"/>
     <w:rsid w:val="0020302C"/>
     <w:rPr>
@@ -10256,9 +9509,9 @@
       <w:color w:val="0F4761" w:themeColor="accent1" w:themeShade="BF"/>
     </w:rPr>
   </w:style>
-  <w:style w:type="character" w:styleId="Referenciaintensa">
+  <w:style w:type="character" w:styleId="IntenseReference">
     <w:name w:val="Intense Reference"/>
-    <w:basedOn w:val="Fuentedeprrafopredeter"/>
+    <w:basedOn w:val="DefaultParagraphFont"/>
     <w:uiPriority w:val="32"/>
     <w:qFormat/>
     <w:rsid w:val="0020302C"/>
@@ -10270,9 +9523,9 @@
       <w:spacing w:val="5"/>
     </w:rPr>
   </w:style>
-  <w:style w:type="table" w:styleId="Tablaconcuadrcula">
+  <w:style w:type="table" w:styleId="TableGrid">
     <w:name w:val="Table Grid"/>
-    <w:basedOn w:val="Tablanormal"/>
+    <w:basedOn w:val="TableNormal"/>
     <w:uiPriority w:val="59"/>
     <w:rsid w:val="005361CF"/>
     <w:pPr>
@@ -10295,9 +9548,9 @@
       </w:tblBorders>
     </w:tblPr>
   </w:style>
-  <w:style w:type="character" w:styleId="Hipervnculo">
+  <w:style w:type="character" w:styleId="Hyperlink">
     <w:name w:val="Hyperlink"/>
-    <w:basedOn w:val="Fuentedeprrafopredeter"/>
+    <w:basedOn w:val="DefaultParagraphFont"/>
     <w:uiPriority w:val="99"/>
     <w:unhideWhenUsed/>
     <w:rsid w:val="008A2D06"/>
@@ -10306,9 +9559,9 @@
       <w:u w:val="single"/>
     </w:rPr>
   </w:style>
-  <w:style w:type="character" w:styleId="Mencinsinresolver">
+  <w:style w:type="character" w:styleId="UnresolvedMention">
     <w:name w:val="Unresolved Mention"/>
-    <w:basedOn w:val="Fuentedeprrafopredeter"/>
+    <w:basedOn w:val="DefaultParagraphFont"/>
     <w:uiPriority w:val="99"/>
     <w:semiHidden/>
     <w:unhideWhenUsed/>

</xml_diff>